<commit_message>
SPOT: minor updates & testing, see WO150704A.
</commit_message>
<xml_diff>
--- a/PROPRIETARY/inProgress/spot/DOC/150704_preliminary.docx
+++ b/PROPRIETARY/inProgress/spot/DOC/150704_preliminary.docx
@@ -991,7 +991,7 @@
             <v:path o:extrusionok="f" gradientshapeok="t" o:connecttype="rect"/>
             <o:lock v:ext="edit" aspectratio="t"/>
           </v:shapetype>
-          <v:shape id="_x0000_i1025" type="#_x0000_t75" style="width:296.7pt;height:93.55pt">
+          <v:shape id="_x0000_i1025" type="#_x0000_t75" style="width:296.6pt;height:93.8pt">
             <v:imagedata r:id="rId8" o:title="offormat"/>
           </v:shape>
         </w:pict>
@@ -1006,6 +1006,7 @@
         </w:rPr>
       </w:pPr>
       <w:bookmarkStart w:id="0" w:name="_Ref417278957"/>
+      <w:proofErr w:type="gramStart"/>
       <w:r>
         <w:t xml:space="preserve">Figure </w:t>
       </w:r>
@@ -1019,7 +1020,11 @@
       </w:fldSimple>
       <w:bookmarkEnd w:id="0"/>
       <w:r>
-        <w:t>. OSS frame format.</w:t>
+        <w:t>.</w:t>
+      </w:r>
+      <w:proofErr w:type="gramEnd"/>
+      <w:r>
+        <w:t xml:space="preserve"> OSS frame format.</w:t>
       </w:r>
     </w:p>
     <w:p>
@@ -1182,11 +1187,19 @@
           <w:rFonts w:ascii="Arial" w:hAnsi="Arial" w:cs="Arial"/>
         </w:rPr>
       </w:pPr>
-      <w:r>
-        <w:rPr>
-          <w:rFonts w:ascii="Arial" w:hAnsi="Arial" w:cs="Arial"/>
-        </w:rPr>
-        <w:t>will be encoded as:</w:t>
+      <w:proofErr w:type="gramStart"/>
+      <w:r>
+        <w:rPr>
+          <w:rFonts w:ascii="Arial" w:hAnsi="Arial" w:cs="Arial"/>
+        </w:rPr>
+        <w:t>will</w:t>
+      </w:r>
+      <w:proofErr w:type="gramEnd"/>
+      <w:r>
+        <w:rPr>
+          <w:rFonts w:ascii="Arial" w:hAnsi="Arial" w:cs="Arial"/>
+        </w:rPr>
+        <w:t xml:space="preserve"> be encoded as:</w:t>
       </w:r>
     </w:p>
     <w:p>
@@ -1485,93 +1498,104 @@
         </w:rPr>
         <w:tab/>
       </w:r>
+      <w:proofErr w:type="gramStart"/>
       <w:r>
         <w:rPr>
           <w:rFonts w:ascii="Courier New" w:hAnsi="Courier New" w:cs="Courier New"/>
           <w:b/>
         </w:rPr>
-        <w:t xml:space="preserve">unsigned char *packet, </w:t>
-      </w:r>
-      <w:proofErr w:type="spellStart"/>
+        <w:t>unsigned</w:t>
+      </w:r>
+      <w:proofErr w:type="gramEnd"/>
       <w:r>
         <w:rPr>
           <w:rFonts w:ascii="Courier New" w:hAnsi="Courier New" w:cs="Courier New"/>
           <w:b/>
         </w:rPr>
-        <w:t>csum</w:t>
-      </w:r>
-      <w:proofErr w:type="spellEnd"/>
+        <w:t xml:space="preserve"> char *packet, </w:t>
+      </w:r>
+      <w:proofErr w:type="spellStart"/>
       <w:r>
         <w:rPr>
           <w:rFonts w:ascii="Courier New" w:hAnsi="Courier New" w:cs="Courier New"/>
           <w:b/>
         </w:rPr>
-        <w:t>;</w:t>
-      </w:r>
-    </w:p>
-    <w:p>
-      <w:pPr>
-        <w:spacing w:after="0"/>
-        <w:jc w:val="both"/>
+        <w:t>csum</w:t>
+      </w:r>
+      <w:proofErr w:type="spellEnd"/>
+      <w:r>
         <w:rPr>
           <w:rFonts w:ascii="Courier New" w:hAnsi="Courier New" w:cs="Courier New"/>
           <w:b/>
         </w:rPr>
-      </w:pPr>
-      <w:r>
+        <w:t>;</w:t>
+      </w:r>
+    </w:p>
+    <w:p>
+      <w:pPr>
+        <w:spacing w:after="0"/>
+        <w:jc w:val="both"/>
         <w:rPr>
           <w:rFonts w:ascii="Courier New" w:hAnsi="Courier New" w:cs="Courier New"/>
           <w:b/>
         </w:rPr>
-        <w:tab/>
-      </w:r>
-      <w:proofErr w:type="spellStart"/>
+      </w:pPr>
       <w:r>
         <w:rPr>
           <w:rFonts w:ascii="Courier New" w:hAnsi="Courier New" w:cs="Courier New"/>
           <w:b/>
         </w:rPr>
-        <w:t>int</w:t>
-      </w:r>
-      <w:proofErr w:type="spellEnd"/>
+        <w:tab/>
+      </w:r>
+      <w:proofErr w:type="spellStart"/>
+      <w:proofErr w:type="gramStart"/>
       <w:r>
         <w:rPr>
           <w:rFonts w:ascii="Courier New" w:hAnsi="Courier New" w:cs="Courier New"/>
           <w:b/>
         </w:rPr>
-        <w:t xml:space="preserve"> </w:t>
-      </w:r>
-      <w:proofErr w:type="spellStart"/>
+        <w:t>int</w:t>
+      </w:r>
+      <w:proofErr w:type="spellEnd"/>
+      <w:proofErr w:type="gramEnd"/>
       <w:r>
         <w:rPr>
           <w:rFonts w:ascii="Courier New" w:hAnsi="Courier New" w:cs="Courier New"/>
           <w:b/>
         </w:rPr>
-        <w:t>packet_length</w:t>
-      </w:r>
-      <w:proofErr w:type="spellEnd"/>
+        <w:t xml:space="preserve"> </w:t>
+      </w:r>
+      <w:proofErr w:type="spellStart"/>
       <w:r>
         <w:rPr>
           <w:rFonts w:ascii="Courier New" w:hAnsi="Courier New" w:cs="Courier New"/>
           <w:b/>
         </w:rPr>
-        <w:t>;</w:t>
-      </w:r>
-    </w:p>
-    <w:p>
-      <w:pPr>
-        <w:spacing w:after="0"/>
-        <w:jc w:val="both"/>
+        <w:t>packet_length</w:t>
+      </w:r>
+      <w:proofErr w:type="spellEnd"/>
+      <w:r>
         <w:rPr>
           <w:rFonts w:ascii="Courier New" w:hAnsi="Courier New" w:cs="Courier New"/>
           <w:b/>
         </w:rPr>
-      </w:pPr>
-      <w:r>
+        <w:t>;</w:t>
+      </w:r>
+    </w:p>
+    <w:p>
+      <w:pPr>
+        <w:spacing w:after="0"/>
+        <w:jc w:val="both"/>
         <w:rPr>
           <w:rFonts w:ascii="Courier New" w:hAnsi="Courier New" w:cs="Courier New"/>
           <w:b/>
         </w:rPr>
+      </w:pPr>
+      <w:r>
+        <w:rPr>
+          <w:rFonts w:ascii="Courier New" w:hAnsi="Courier New" w:cs="Courier New"/>
+          <w:b/>
+        </w:rPr>
         <w:tab/>
         <w:t>...</w:t>
       </w:r>
@@ -1591,58 +1615,72 @@
           <w:b/>
         </w:rPr>
         <w:tab/>
-        <w:t>packet [</w:t>
-      </w:r>
-      <w:proofErr w:type="spellStart"/>
+      </w:r>
+      <w:proofErr w:type="gramStart"/>
       <w:r>
         <w:rPr>
           <w:rFonts w:ascii="Courier New" w:hAnsi="Courier New" w:cs="Courier New"/>
           <w:b/>
         </w:rPr>
-        <w:t>packet_length</w:t>
-      </w:r>
-      <w:proofErr w:type="spellEnd"/>
+        <w:t>packet</w:t>
+      </w:r>
+      <w:proofErr w:type="gramEnd"/>
       <w:r>
         <w:rPr>
           <w:rFonts w:ascii="Courier New" w:hAnsi="Courier New" w:cs="Courier New"/>
           <w:b/>
         </w:rPr>
-        <w:t xml:space="preserve"> - 2] = 0;</w:t>
-      </w:r>
-    </w:p>
-    <w:p>
-      <w:pPr>
-        <w:spacing w:after="0"/>
-        <w:jc w:val="both"/>
+        <w:t xml:space="preserve"> [</w:t>
+      </w:r>
+      <w:proofErr w:type="spellStart"/>
+      <w:r>
         <w:rPr>
           <w:rFonts w:ascii="Courier New" w:hAnsi="Courier New" w:cs="Courier New"/>
           <w:b/>
         </w:rPr>
-      </w:pPr>
+        <w:t>packet_length</w:t>
+      </w:r>
+      <w:proofErr w:type="spellEnd"/>
       <w:r>
         <w:rPr>
           <w:rFonts w:ascii="Courier New" w:hAnsi="Courier New" w:cs="Courier New"/>
           <w:b/>
         </w:rPr>
+        <w:t xml:space="preserve"> - 2] = 0;</w:t>
+      </w:r>
+    </w:p>
+    <w:p>
+      <w:pPr>
+        <w:spacing w:after="0"/>
+        <w:jc w:val="both"/>
+        <w:rPr>
+          <w:rFonts w:ascii="Courier New" w:hAnsi="Courier New" w:cs="Courier New"/>
+          <w:b/>
+        </w:rPr>
+      </w:pPr>
+      <w:r>
+        <w:rPr>
+          <w:rFonts w:ascii="Courier New" w:hAnsi="Courier New" w:cs="Courier New"/>
+          <w:b/>
+        </w:rPr>
         <w:lastRenderedPageBreak/>
         <w:tab/>
-        <w:t>for (</w:t>
-      </w:r>
-      <w:proofErr w:type="spellStart"/>
+      </w:r>
+      <w:proofErr w:type="gramStart"/>
       <w:r>
         <w:rPr>
           <w:rFonts w:ascii="Courier New" w:hAnsi="Courier New" w:cs="Courier New"/>
           <w:b/>
         </w:rPr>
-        <w:t>csum</w:t>
-      </w:r>
-      <w:proofErr w:type="spellEnd"/>
+        <w:t>for</w:t>
+      </w:r>
+      <w:proofErr w:type="gramEnd"/>
       <w:r>
         <w:rPr>
           <w:rFonts w:ascii="Courier New" w:hAnsi="Courier New" w:cs="Courier New"/>
           <w:b/>
         </w:rPr>
-        <w:t xml:space="preserve"> = 0, </w:t>
+        <w:t xml:space="preserve"> (</w:t>
       </w:r>
       <w:proofErr w:type="spellStart"/>
       <w:r>
@@ -1650,7 +1688,7 @@
           <w:rFonts w:ascii="Courier New" w:hAnsi="Courier New" w:cs="Courier New"/>
           <w:b/>
         </w:rPr>
-        <w:t>int</w:t>
+        <w:t>csum</w:t>
       </w:r>
       <w:proofErr w:type="spellEnd"/>
       <w:r>
@@ -1658,7 +1696,7 @@
           <w:rFonts w:ascii="Courier New" w:hAnsi="Courier New" w:cs="Courier New"/>
           <w:b/>
         </w:rPr>
-        <w:t xml:space="preserve"> </w:t>
+        <w:t xml:space="preserve"> = 0, </w:t>
       </w:r>
       <w:proofErr w:type="spellStart"/>
       <w:r>
@@ -1666,7 +1704,7 @@
           <w:rFonts w:ascii="Courier New" w:hAnsi="Courier New" w:cs="Courier New"/>
           <w:b/>
         </w:rPr>
-        <w:t>i</w:t>
+        <w:t>int</w:t>
       </w:r>
       <w:proofErr w:type="spellEnd"/>
       <w:r>
@@ -1674,7 +1712,7 @@
           <w:rFonts w:ascii="Courier New" w:hAnsi="Courier New" w:cs="Courier New"/>
           <w:b/>
         </w:rPr>
-        <w:t xml:space="preserve"> = 0; </w:t>
+        <w:t xml:space="preserve"> </w:t>
       </w:r>
       <w:proofErr w:type="spellStart"/>
       <w:r>
@@ -1690,7 +1728,7 @@
           <w:rFonts w:ascii="Courier New" w:hAnsi="Courier New" w:cs="Courier New"/>
           <w:b/>
         </w:rPr>
-        <w:t xml:space="preserve"> &lt; </w:t>
+        <w:t xml:space="preserve"> = 0; </w:t>
       </w:r>
       <w:proofErr w:type="spellStart"/>
       <w:r>
@@ -1698,7 +1736,7 @@
           <w:rFonts w:ascii="Courier New" w:hAnsi="Courier New" w:cs="Courier New"/>
           <w:b/>
         </w:rPr>
-        <w:t>packet_length</w:t>
+        <w:t>i</w:t>
       </w:r>
       <w:proofErr w:type="spellEnd"/>
       <w:r>
@@ -1706,7 +1744,7 @@
           <w:rFonts w:ascii="Courier New" w:hAnsi="Courier New" w:cs="Courier New"/>
           <w:b/>
         </w:rPr>
-        <w:t xml:space="preserve">; </w:t>
+        <w:t xml:space="preserve"> &lt; </w:t>
       </w:r>
       <w:proofErr w:type="spellStart"/>
       <w:r>
@@ -1714,7 +1752,7 @@
           <w:rFonts w:ascii="Courier New" w:hAnsi="Courier New" w:cs="Courier New"/>
           <w:b/>
         </w:rPr>
-        <w:t>i</w:t>
+        <w:t>packet_length</w:t>
       </w:r>
       <w:proofErr w:type="spellEnd"/>
       <w:r>
@@ -1722,81 +1760,114 @@
           <w:rFonts w:ascii="Courier New" w:hAnsi="Courier New" w:cs="Courier New"/>
           <w:b/>
         </w:rPr>
-        <w:t>++)</w:t>
-      </w:r>
-    </w:p>
-    <w:p>
-      <w:pPr>
-        <w:spacing w:after="0"/>
-        <w:jc w:val="both"/>
+        <w:t xml:space="preserve">; </w:t>
+      </w:r>
+      <w:proofErr w:type="spellStart"/>
+      <w:r>
         <w:rPr>
           <w:rFonts w:ascii="Courier New" w:hAnsi="Courier New" w:cs="Courier New"/>
           <w:b/>
         </w:rPr>
-      </w:pPr>
+        <w:t>i</w:t>
+      </w:r>
+      <w:proofErr w:type="spellEnd"/>
       <w:r>
         <w:rPr>
           <w:rFonts w:ascii="Courier New" w:hAnsi="Courier New" w:cs="Courier New"/>
           <w:b/>
         </w:rPr>
-        <w:tab/>
-      </w:r>
-      <w:r>
+        <w:t>++)</w:t>
+      </w:r>
+    </w:p>
+    <w:p>
+      <w:pPr>
+        <w:spacing w:after="0"/>
+        <w:jc w:val="both"/>
         <w:rPr>
           <w:rFonts w:ascii="Courier New" w:hAnsi="Courier New" w:cs="Courier New"/>
           <w:b/>
         </w:rPr>
-        <w:tab/>
-      </w:r>
-      <w:proofErr w:type="spellStart"/>
+      </w:pPr>
       <w:r>
         <w:rPr>
           <w:rFonts w:ascii="Courier New" w:hAnsi="Courier New" w:cs="Courier New"/>
           <w:b/>
         </w:rPr>
-        <w:t>csum</w:t>
-      </w:r>
-      <w:proofErr w:type="spellEnd"/>
+        <w:tab/>
+      </w:r>
       <w:r>
         <w:rPr>
           <w:rFonts w:ascii="Courier New" w:hAnsi="Courier New" w:cs="Courier New"/>
           <w:b/>
         </w:rPr>
-        <w:t xml:space="preserve"> -= packet [</w:t>
+        <w:tab/>
       </w:r>
       <w:proofErr w:type="spellStart"/>
+      <w:proofErr w:type="gramStart"/>
       <w:r>
         <w:rPr>
           <w:rFonts w:ascii="Courier New" w:hAnsi="Courier New" w:cs="Courier New"/>
           <w:b/>
         </w:rPr>
-        <w:t>i</w:t>
+        <w:t>csum</w:t>
       </w:r>
       <w:proofErr w:type="spellEnd"/>
+      <w:proofErr w:type="gramEnd"/>
       <w:r>
         <w:rPr>
           <w:rFonts w:ascii="Courier New" w:hAnsi="Courier New" w:cs="Courier New"/>
           <w:b/>
         </w:rPr>
-        <w:t>];</w:t>
-      </w:r>
-    </w:p>
-    <w:p>
-      <w:pPr>
-        <w:spacing w:after="0"/>
-        <w:jc w:val="both"/>
+        <w:t xml:space="preserve"> -= packet [</w:t>
+      </w:r>
+      <w:proofErr w:type="spellStart"/>
+      <w:r>
         <w:rPr>
           <w:rFonts w:ascii="Courier New" w:hAnsi="Courier New" w:cs="Courier New"/>
           <w:b/>
         </w:rPr>
-      </w:pPr>
+        <w:t>i</w:t>
+      </w:r>
+      <w:proofErr w:type="spellEnd"/>
       <w:r>
         <w:rPr>
           <w:rFonts w:ascii="Courier New" w:hAnsi="Courier New" w:cs="Courier New"/>
           <w:b/>
         </w:rPr>
+        <w:t>];</w:t>
+      </w:r>
+    </w:p>
+    <w:p>
+      <w:pPr>
+        <w:spacing w:after="0"/>
+        <w:jc w:val="both"/>
+        <w:rPr>
+          <w:rFonts w:ascii="Courier New" w:hAnsi="Courier New" w:cs="Courier New"/>
+          <w:b/>
+        </w:rPr>
+      </w:pPr>
+      <w:r>
+        <w:rPr>
+          <w:rFonts w:ascii="Courier New" w:hAnsi="Courier New" w:cs="Courier New"/>
+          <w:b/>
+        </w:rPr>
         <w:tab/>
-        <w:t>packet [</w:t>
+      </w:r>
+      <w:proofErr w:type="gramStart"/>
+      <w:r>
+        <w:rPr>
+          <w:rFonts w:ascii="Courier New" w:hAnsi="Courier New" w:cs="Courier New"/>
+          <w:b/>
+        </w:rPr>
+        <w:t>packet</w:t>
+      </w:r>
+      <w:proofErr w:type="gramEnd"/>
+      <w:r>
+        <w:rPr>
+          <w:rFonts w:ascii="Courier New" w:hAnsi="Courier New" w:cs="Courier New"/>
+          <w:b/>
+        </w:rPr>
+        <w:t xml:space="preserve"> [</w:t>
       </w:r>
       <w:proofErr w:type="spellStart"/>
       <w:r>
@@ -2716,11 +2787,19 @@
           <w:rFonts w:ascii="Arial" w:hAnsi="Arial" w:cs="Arial"/>
         </w:rPr>
       </w:pPr>
-      <w:r>
-        <w:rPr>
-          <w:rFonts w:ascii="Arial" w:hAnsi="Arial" w:cs="Arial"/>
-        </w:rPr>
-        <w:t xml:space="preserve">which is interpreted as </w:t>
+      <w:proofErr w:type="gramStart"/>
+      <w:r>
+        <w:rPr>
+          <w:rFonts w:ascii="Arial" w:hAnsi="Arial" w:cs="Arial"/>
+        </w:rPr>
+        <w:t>which</w:t>
+      </w:r>
+      <w:proofErr w:type="gramEnd"/>
+      <w:r>
+        <w:rPr>
+          <w:rFonts w:ascii="Arial" w:hAnsi="Arial" w:cs="Arial"/>
+        </w:rPr>
+        <w:t xml:space="preserve"> is interpreted as </w:t>
       </w:r>
       <w:r>
         <w:rPr>
@@ -2904,7 +2983,21 @@
         <w:rPr>
           <w:rFonts w:ascii="Arial" w:hAnsi="Arial" w:cs="Arial"/>
         </w:rPr>
-        <w:t>onzero value indicates a failure (with one exception described below)</w:t>
+        <w:t xml:space="preserve">onzero value </w:t>
+      </w:r>
+      <w:proofErr w:type="gramStart"/>
+      <w:r>
+        <w:rPr>
+          <w:rFonts w:ascii="Arial" w:hAnsi="Arial" w:cs="Arial"/>
+        </w:rPr>
+        <w:t>indicates</w:t>
+      </w:r>
+      <w:proofErr w:type="gramEnd"/>
+      <w:r>
+        <w:rPr>
+          <w:rFonts w:ascii="Arial" w:hAnsi="Arial" w:cs="Arial"/>
+        </w:rPr>
+        <w:t xml:space="preserve"> a failure (with one exception described below)</w:t>
       </w:r>
       <w:r>
         <w:rPr>
@@ -4219,7 +4312,7 @@
           <w:rFonts w:ascii="Arial" w:hAnsi="Arial" w:cs="Arial"/>
         </w:rPr>
         <w:pict>
-          <v:shape id="_x0000_i1026" type="#_x0000_t75" style="width:330.65pt;height:50.9pt">
+          <v:shape id="_x0000_i1026" type="#_x0000_t75" style="width:330.95pt;height:50.85pt">
             <v:imagedata r:id="rId9" o:title="coformat"/>
           </v:shape>
         </w:pict>
@@ -4231,6 +4324,7 @@
         <w:jc w:val="center"/>
       </w:pPr>
       <w:bookmarkStart w:id="1" w:name="_Ref417283981"/>
+      <w:proofErr w:type="gramStart"/>
       <w:r>
         <w:t xml:space="preserve">Figure </w:t>
       </w:r>
@@ -4244,8 +4338,17 @@
       </w:fldSimple>
       <w:bookmarkEnd w:id="1"/>
       <w:r>
-        <w:t>. Command format.</w:t>
-      </w:r>
+        <w:t>.</w:t>
+      </w:r>
+      <w:proofErr w:type="gramEnd"/>
+      <w:r>
+        <w:t xml:space="preserve"> </w:t>
+      </w:r>
+      <w:proofErr w:type="gramStart"/>
+      <w:r>
+        <w:t>Command format.</w:t>
+      </w:r>
+      <w:proofErr w:type="gramEnd"/>
     </w:p>
     <w:p>
       <w:pPr>
@@ -4437,7 +4540,7 @@
         </w:rPr>
         <w:lastRenderedPageBreak/>
         <w:pict>
-          <v:shape id="_x0000_i1027" type="#_x0000_t75" style="width:392.1pt;height:50.9pt">
+          <v:shape id="_x0000_i1027" type="#_x0000_t75" style="width:392.35pt;height:50.85pt">
             <v:imagedata r:id="rId10" o:title="reformat"/>
           </v:shape>
         </w:pict>
@@ -4452,6 +4555,7 @@
         </w:rPr>
       </w:pPr>
       <w:bookmarkStart w:id="2" w:name="_Ref417288116"/>
+      <w:proofErr w:type="gramStart"/>
       <w:r>
         <w:t xml:space="preserve">Figure </w:t>
       </w:r>
@@ -4465,8 +4569,17 @@
       </w:fldSimple>
       <w:bookmarkEnd w:id="2"/>
       <w:r>
-        <w:t>. Response format.</w:t>
-      </w:r>
+        <w:t>.</w:t>
+      </w:r>
+      <w:proofErr w:type="gramEnd"/>
+      <w:r>
+        <w:t xml:space="preserve"> </w:t>
+      </w:r>
+      <w:proofErr w:type="gramStart"/>
+      <w:r>
+        <w:t>Response format.</w:t>
+      </w:r>
+      <w:proofErr w:type="gramEnd"/>
     </w:p>
     <w:p>
       <w:pPr>
@@ -4480,7 +4593,21 @@
         <w:rPr>
           <w:rFonts w:ascii="Arial" w:hAnsi="Arial" w:cs="Arial"/>
         </w:rPr>
-        <w:t xml:space="preserve">The fields </w:t>
+        <w:t xml:space="preserve">The </w:t>
+      </w:r>
+      <w:proofErr w:type="gramStart"/>
+      <w:r>
+        <w:rPr>
+          <w:rFonts w:ascii="Arial" w:hAnsi="Arial" w:cs="Arial"/>
+        </w:rPr>
+        <w:t>fields</w:t>
+      </w:r>
+      <w:proofErr w:type="gramEnd"/>
+      <w:r>
+        <w:rPr>
+          <w:rFonts w:ascii="Arial" w:hAnsi="Arial" w:cs="Arial"/>
+        </w:rPr>
+        <w:t xml:space="preserve"> </w:t>
       </w:r>
       <w:proofErr w:type="spellStart"/>
       <w:r>
@@ -4773,7 +4900,21 @@
         <w:rPr>
           <w:rFonts w:ascii="Arial" w:hAnsi="Arial" w:cs="Arial"/>
         </w:rPr>
-        <w:t xml:space="preserve"> code of zero (RC_OK) means success. A nonzero code indicates an error or a problem. A query response (which normally returns a payload) may return a nonempty payload even if it's </w:t>
+        <w:t xml:space="preserve"> code of zero (RC_OK) means success. A nonzero code indicates an error or a problem. A query response (which normally returns a payload) may return a nonempty payload even if </w:t>
+      </w:r>
+      <w:proofErr w:type="gramStart"/>
+      <w:r>
+        <w:rPr>
+          <w:rFonts w:ascii="Arial" w:hAnsi="Arial" w:cs="Arial"/>
+        </w:rPr>
+        <w:t>it's</w:t>
+      </w:r>
+      <w:proofErr w:type="gramEnd"/>
+      <w:r>
+        <w:rPr>
+          <w:rFonts w:ascii="Arial" w:hAnsi="Arial" w:cs="Arial"/>
+        </w:rPr>
+        <w:t xml:space="preserve"> </w:t>
       </w:r>
       <w:proofErr w:type="spellStart"/>
       <w:r>
@@ -4948,7 +5089,7 @@
           <w:b/>
         </w:rPr>
         <w:pict>
-          <v:shape id="_x0000_i1028" type="#_x0000_t75" style="width:3in;height:50.9pt">
+          <v:shape id="_x0000_i1028" type="#_x0000_t75" style="width:3in;height:50.85pt">
             <v:imagedata r:id="rId11" o:title="rpformat"/>
           </v:shape>
         </w:pict>
@@ -4960,6 +5101,7 @@
         <w:jc w:val="center"/>
       </w:pPr>
       <w:bookmarkStart w:id="3" w:name="_Ref417288383"/>
+      <w:proofErr w:type="gramStart"/>
       <w:r>
         <w:t xml:space="preserve">Figure </w:t>
       </w:r>
@@ -4973,8 +5115,17 @@
       </w:fldSimple>
       <w:bookmarkEnd w:id="3"/>
       <w:r>
-        <w:t>. Report format.</w:t>
-      </w:r>
+        <w:t>.</w:t>
+      </w:r>
+      <w:proofErr w:type="gramEnd"/>
+      <w:r>
+        <w:t xml:space="preserve"> </w:t>
+      </w:r>
+      <w:proofErr w:type="gramStart"/>
+      <w:r>
+        <w:t>Report format.</w:t>
+      </w:r>
+      <w:proofErr w:type="gramEnd"/>
     </w:p>
     <w:p>
       <w:pPr>
@@ -5052,7 +5203,21 @@
         <w:rPr>
           <w:rFonts w:ascii="Arial" w:hAnsi="Arial" w:cs="Arial"/>
         </w:rPr>
-        <w:t>A typical example of a report is an event message or a (periodic) sensor readout.</w:t>
+        <w:t xml:space="preserve">A typical example of a report is an event message </w:t>
+      </w:r>
+      <w:proofErr w:type="gramStart"/>
+      <w:r>
+        <w:rPr>
+          <w:rFonts w:ascii="Arial" w:hAnsi="Arial" w:cs="Arial"/>
+        </w:rPr>
+        <w:t>or a (</w:t>
+      </w:r>
+      <w:proofErr w:type="gramEnd"/>
+      <w:r>
+        <w:rPr>
+          <w:rFonts w:ascii="Arial" w:hAnsi="Arial" w:cs="Arial"/>
+        </w:rPr>
+        <w:t>periodic) sensor readout.</w:t>
       </w:r>
     </w:p>
     <w:p>
@@ -5428,6 +5593,7 @@
         <w:tab/>
       </w:r>
       <w:proofErr w:type="spellStart"/>
+      <w:proofErr w:type="gramStart"/>
       <w:r>
         <w:rPr>
           <w:rFonts w:ascii="Arial" w:hAnsi="Arial" w:cs="Arial"/>
@@ -5436,6 +5602,7 @@
         <w:t>ptype</w:t>
       </w:r>
       <w:proofErr w:type="spellEnd"/>
+      <w:proofErr w:type="gramEnd"/>
       <w:r>
         <w:rPr>
           <w:rFonts w:ascii="Arial" w:hAnsi="Arial" w:cs="Arial"/>
@@ -5461,11 +5628,19 @@
           <w:rFonts w:ascii="Arial" w:hAnsi="Arial" w:cs="Arial"/>
         </w:rPr>
       </w:pPr>
-      <w:r>
-        <w:rPr>
-          <w:rFonts w:ascii="Arial" w:hAnsi="Arial" w:cs="Arial"/>
-        </w:rPr>
-        <w:t xml:space="preserve">up to the </w:t>
+      <w:proofErr w:type="gramStart"/>
+      <w:r>
+        <w:rPr>
+          <w:rFonts w:ascii="Arial" w:hAnsi="Arial" w:cs="Arial"/>
+        </w:rPr>
+        <w:t>up</w:t>
+      </w:r>
+      <w:proofErr w:type="gramEnd"/>
+      <w:r>
+        <w:rPr>
+          <w:rFonts w:ascii="Arial" w:hAnsi="Arial" w:cs="Arial"/>
+        </w:rPr>
+        <w:t xml:space="preserve"> to the </w:t>
       </w:r>
       <w:r>
         <w:rPr>
@@ -7308,6 +7483,7 @@
         <w:tab/>
       </w:r>
       <w:proofErr w:type="spellStart"/>
+      <w:proofErr w:type="gramStart"/>
       <w:r>
         <w:rPr>
           <w:rFonts w:ascii="Arial" w:hAnsi="Arial" w:cs="Arial"/>
@@ -7316,6 +7492,7 @@
         <w:t>ptype</w:t>
       </w:r>
       <w:proofErr w:type="spellEnd"/>
+      <w:proofErr w:type="gramEnd"/>
       <w:r>
         <w:rPr>
           <w:rFonts w:ascii="Arial" w:hAnsi="Arial" w:cs="Arial"/>
@@ -7348,11 +7525,19 @@
           <w:rFonts w:ascii="Arial" w:hAnsi="Arial" w:cs="Arial"/>
         </w:rPr>
       </w:pPr>
-      <w:r>
-        <w:rPr>
-          <w:rFonts w:ascii="Arial" w:hAnsi="Arial" w:cs="Arial"/>
-        </w:rPr>
-        <w:t xml:space="preserve">specifying the parameters and attributes to be retrieved. Their values will arrive in the response payload up to the total length of </w:t>
+      <w:proofErr w:type="gramStart"/>
+      <w:r>
+        <w:rPr>
+          <w:rFonts w:ascii="Arial" w:hAnsi="Arial" w:cs="Arial"/>
+        </w:rPr>
+        <w:t>specifying</w:t>
+      </w:r>
+      <w:proofErr w:type="gramEnd"/>
+      <w:r>
+        <w:rPr>
+          <w:rFonts w:ascii="Arial" w:hAnsi="Arial" w:cs="Arial"/>
+        </w:rPr>
+        <w:t xml:space="preserve"> the parameters and attributes to be retrieved. Their values will arrive in the response payload up to the total length of </w:t>
       </w:r>
       <w:r>
         <w:rPr>
@@ -7364,7 +7549,21 @@
         <w:rPr>
           <w:rFonts w:ascii="Arial" w:hAnsi="Arial" w:cs="Arial"/>
         </w:rPr>
-        <w:t xml:space="preserve"> as a sequence of pairs </w:t>
+        <w:t xml:space="preserve"> as a sequence of </w:t>
+      </w:r>
+      <w:proofErr w:type="gramStart"/>
+      <w:r>
+        <w:rPr>
+          <w:rFonts w:ascii="Arial" w:hAnsi="Arial" w:cs="Arial"/>
+        </w:rPr>
+        <w:t>pairs</w:t>
+      </w:r>
+      <w:proofErr w:type="gramEnd"/>
+      <w:r>
+        <w:rPr>
+          <w:rFonts w:ascii="Arial" w:hAnsi="Arial" w:cs="Arial"/>
+        </w:rPr>
+        <w:t xml:space="preserve"> </w:t>
       </w:r>
       <w:proofErr w:type="spellStart"/>
       <w:r>
@@ -10414,7 +10613,14 @@
         <w:rPr>
           <w:rFonts w:ascii="Arial" w:hAnsi="Arial" w:cs="Arial"/>
         </w:rPr>
-        <w:t xml:space="preserve">specially in ATOL. Note that end to end relay acknowledgment, </w:t>
+        <w:t xml:space="preserve">specially in ATOL. </w:t>
+      </w:r>
+      <w:proofErr w:type="gramStart"/>
+      <w:r>
+        <w:rPr>
+          <w:rFonts w:ascii="Arial" w:hAnsi="Arial" w:cs="Arial"/>
+        </w:rPr>
+        <w:t xml:space="preserve">Note that end to end relay acknowledgment, </w:t>
       </w:r>
       <w:r>
         <w:rPr>
@@ -10468,7 +10674,14 @@
         <w:rPr>
           <w:rFonts w:ascii="Arial" w:hAnsi="Arial" w:cs="Arial"/>
         </w:rPr>
-        <w:t>. For now, there is only a placeholder for it below.</w:t>
+        <w:t>.</w:t>
+      </w:r>
+      <w:proofErr w:type="gramEnd"/>
+      <w:r>
+        <w:rPr>
+          <w:rFonts w:ascii="Arial" w:hAnsi="Arial" w:cs="Arial"/>
+        </w:rPr>
+        <w:t xml:space="preserve"> For now, there is only a placeholder for it below.</w:t>
       </w:r>
     </w:p>
     <w:p>
@@ -10731,6 +10944,7 @@
           <w:rFonts w:ascii="Arial" w:hAnsi="Arial" w:cs="Arial"/>
         </w:rPr>
       </w:pPr>
+      <w:proofErr w:type="gramStart"/>
       <w:r>
         <w:rPr>
           <w:rFonts w:ascii="Arial" w:hAnsi="Arial" w:cs="Arial"/>
@@ -10747,7 +10961,14 @@
         <w:rPr>
           <w:rFonts w:ascii="Arial" w:hAnsi="Arial" w:cs="Arial"/>
         </w:rPr>
-        <w:t xml:space="preserve">tional) to a target node. This is useful for setups and troubleshooting, could be used also for location data gathering (self-surveys). Note that this functionality is taxing all </w:t>
+        <w:t>tional) to a target node.</w:t>
+      </w:r>
+      <w:proofErr w:type="gramEnd"/>
+      <w:r>
+        <w:rPr>
+          <w:rFonts w:ascii="Arial" w:hAnsi="Arial" w:cs="Arial"/>
+        </w:rPr>
+        <w:t xml:space="preserve"> This is useful for setups and troubleshooting, could be used also for location data gathering (self-surveys). Note that this functionality is taxing all </w:t>
       </w:r>
       <w:r>
         <w:rPr>
@@ -11283,7 +11504,21 @@
         <w:rPr>
           <w:rFonts w:ascii="Arial" w:hAnsi="Arial" w:cs="Arial"/>
         </w:rPr>
-        <w:t>0xA? is reserved for this and similar functionality.</w:t>
+        <w:t xml:space="preserve">0xA? </w:t>
+      </w:r>
+      <w:proofErr w:type="gramStart"/>
+      <w:r>
+        <w:rPr>
+          <w:rFonts w:ascii="Arial" w:hAnsi="Arial" w:cs="Arial"/>
+        </w:rPr>
+        <w:t>is</w:t>
+      </w:r>
+      <w:proofErr w:type="gramEnd"/>
+      <w:r>
+        <w:rPr>
+          <w:rFonts w:ascii="Arial" w:hAnsi="Arial" w:cs="Arial"/>
+        </w:rPr>
+        <w:t xml:space="preserve"> reserved for this and similar functionality.</w:t>
       </w:r>
     </w:p>
     <w:tbl>
@@ -12103,7 +12338,21 @@
         <w:rPr>
           <w:rFonts w:ascii="Arial" w:hAnsi="Arial" w:cs="Arial"/>
         </w:rPr>
-        <w:t xml:space="preserve">The reports notifies the OSS about an event. </w:t>
+        <w:t xml:space="preserve">The </w:t>
+      </w:r>
+      <w:proofErr w:type="gramStart"/>
+      <w:r>
+        <w:rPr>
+          <w:rFonts w:ascii="Arial" w:hAnsi="Arial" w:cs="Arial"/>
+        </w:rPr>
+        <w:t>reports notifies</w:t>
+      </w:r>
+      <w:proofErr w:type="gramEnd"/>
+      <w:r>
+        <w:rPr>
+          <w:rFonts w:ascii="Arial" w:hAnsi="Arial" w:cs="Arial"/>
+        </w:rPr>
+        <w:t xml:space="preserve"> the OSS about an event. </w:t>
       </w:r>
     </w:p>
     <w:p>
@@ -12687,7 +12936,21 @@
         <w:rPr>
           <w:rFonts w:ascii="Arial" w:hAnsi="Arial" w:cs="Arial"/>
         </w:rPr>
-        <w:t>Note that the length of event arguments is flexible. It is even possible for events of the same type to have arguments of different length. For example, a GPS readout</w:t>
+        <w:t xml:space="preserve">Note that the length of event arguments is flexible. It is even possible for events of the same type to have arguments of different length. For example, </w:t>
+      </w:r>
+      <w:proofErr w:type="gramStart"/>
+      <w:r>
+        <w:rPr>
+          <w:rFonts w:ascii="Arial" w:hAnsi="Arial" w:cs="Arial"/>
+        </w:rPr>
+        <w:t>a GPS</w:t>
+      </w:r>
+      <w:proofErr w:type="gramEnd"/>
+      <w:r>
+        <w:rPr>
+          <w:rFonts w:ascii="Arial" w:hAnsi="Arial" w:cs="Arial"/>
+        </w:rPr>
+        <w:t xml:space="preserve"> readout</w:t>
       </w:r>
       <w:r>
         <w:rPr>
@@ -12984,7 +13247,21 @@
         <w:rPr>
           <w:rFonts w:ascii="Arial" w:hAnsi="Arial" w:cs="Arial"/>
         </w:rPr>
-        <w:t xml:space="preserve"> (one of 0x41, 0x42, 0x43) of the specific relay command used </w:t>
+        <w:t xml:space="preserve"> (one of 0x41, 0x42, </w:t>
+      </w:r>
+      <w:proofErr w:type="gramStart"/>
+      <w:r>
+        <w:rPr>
+          <w:rFonts w:ascii="Arial" w:hAnsi="Arial" w:cs="Arial"/>
+        </w:rPr>
+        <w:t>0x43</w:t>
+      </w:r>
+      <w:proofErr w:type="gramEnd"/>
+      <w:r>
+        <w:rPr>
+          <w:rFonts w:ascii="Arial" w:hAnsi="Arial" w:cs="Arial"/>
+        </w:rPr>
+        <w:t xml:space="preserve">) of the specific relay command used </w:t>
       </w:r>
       <w:r>
         <w:rPr>
@@ -13242,7 +13519,7 @@
         </w:rPr>
         <w:lastRenderedPageBreak/>
         <w:pict>
-          <v:shape id="_x0000_i1029" type="#_x0000_t75" style="width:165.1pt;height:56.85pt">
+          <v:shape id="_x0000_i1029" type="#_x0000_t75" style="width:165.15pt;height:56.8pt">
             <v:imagedata r:id="rId15" o:title="fwpayload"/>
           </v:shape>
         </w:pict>
@@ -13547,6 +13824,7 @@
         <w:t xml:space="preserve">0xD? </w:t>
       </w:r>
       <w:proofErr w:type="spellStart"/>
+      <w:proofErr w:type="gramStart"/>
       <w:r>
         <w:rPr>
           <w:rFonts w:ascii="Arial" w:hAnsi="Arial" w:cs="Arial"/>
@@ -13554,6 +13832,7 @@
         <w:t>opcode</w:t>
       </w:r>
       <w:proofErr w:type="spellEnd"/>
+      <w:proofErr w:type="gramEnd"/>
       <w:r>
         <w:rPr>
           <w:rFonts w:ascii="Arial" w:hAnsi="Arial" w:cs="Arial"/>
@@ -13824,11 +14103,19 @@
           <w:rFonts w:ascii="Arial" w:hAnsi="Arial" w:cs="Arial"/>
         </w:rPr>
       </w:pPr>
-      <w:r>
-        <w:rPr>
-          <w:rFonts w:ascii="Arial" w:hAnsi="Arial" w:cs="Arial"/>
-        </w:rPr>
-        <w:t xml:space="preserve">where </w:t>
+      <w:proofErr w:type="gramStart"/>
+      <w:r>
+        <w:rPr>
+          <w:rFonts w:ascii="Arial" w:hAnsi="Arial" w:cs="Arial"/>
+        </w:rPr>
+        <w:t>where</w:t>
+      </w:r>
+      <w:proofErr w:type="gramEnd"/>
+      <w:r>
+        <w:rPr>
+          <w:rFonts w:ascii="Arial" w:hAnsi="Arial" w:cs="Arial"/>
+        </w:rPr>
+        <w:t xml:space="preserve"> </w:t>
       </w:r>
       <w:r>
         <w:rPr>
@@ -13888,7 +14175,21 @@
         <w:rPr>
           <w:rFonts w:ascii="Arial" w:hAnsi="Arial" w:cs="Arial"/>
         </w:rPr>
-        <w:t xml:space="preserve"> bytes. A value of IT between 0 and 74 indicates that the corresponding item is a string of ASCII characters whose length is IT+1 bytes. The remaining legitimate IT values are:</w:t>
+        <w:t xml:space="preserve"> bytes. A value of IT between 0 and 74 indicates that the corresponding item is a string of ASCII characters whose length is IT+</w:t>
+      </w:r>
+      <w:proofErr w:type="gramStart"/>
+      <w:r>
+        <w:rPr>
+          <w:rFonts w:ascii="Arial" w:hAnsi="Arial" w:cs="Arial"/>
+        </w:rPr>
+        <w:t>1 bytes</w:t>
+      </w:r>
+      <w:proofErr w:type="gramEnd"/>
+      <w:r>
+        <w:rPr>
+          <w:rFonts w:ascii="Arial" w:hAnsi="Arial" w:cs="Arial"/>
+        </w:rPr>
+        <w:t>. The remaining legitimate IT values are:</w:t>
       </w:r>
     </w:p>
     <w:tbl>
@@ -14973,13 +15274,21 @@
         <w:jc w:val="both"/>
       </w:pPr>
       <w:r>
-        <w:t xml:space="preserve">Compile the project for VUEE and run it. Open UART (ASCII) windows for node 1 (the </w:t>
+        <w:t xml:space="preserve">Compile the project for VUEE and run it. </w:t>
+      </w:r>
+      <w:proofErr w:type="gramStart"/>
+      <w:r>
+        <w:t xml:space="preserve">Open UART (ASCII) windows for node 1 (the </w:t>
       </w:r>
       <w:r>
         <w:t>master</w:t>
       </w:r>
       <w:r>
-        <w:t>). Enter:</w:t>
+        <w:t>).</w:t>
+      </w:r>
+      <w:proofErr w:type="gramEnd"/>
+      <w:r>
+        <w:t xml:space="preserve"> Enter:</w:t>
       </w:r>
     </w:p>
     <w:p>
@@ -14989,7 +15298,14 @@
       <w:r>
         <w:lastRenderedPageBreak/>
         <w:tab/>
-        <w:t xml:space="preserve">control </w:t>
+      </w:r>
+      <w:proofErr w:type="gramStart"/>
+      <w:r>
+        <w:t>control</w:t>
+      </w:r>
+      <w:proofErr w:type="gramEnd"/>
+      <w:r>
+        <w:t xml:space="preserve"> </w:t>
       </w:r>
       <w:r>
         <w:t>-</w:t>
@@ -15019,8 +15335,13 @@
       <w:pPr>
         <w:jc w:val="both"/>
       </w:pPr>
-      <w:r>
-        <w:t xml:space="preserve">to tell the </w:t>
+      <w:proofErr w:type="gramStart"/>
+      <w:r>
+        <w:t>to</w:t>
+      </w:r>
+      <w:proofErr w:type="gramEnd"/>
+      <w:r>
+        <w:t xml:space="preserve"> tell the </w:t>
       </w:r>
       <w:proofErr w:type="spellStart"/>
       <w:r>
@@ -15079,10 +15400,12 @@
         <w:tab/>
       </w:r>
       <w:proofErr w:type="spellStart"/>
+      <w:proofErr w:type="gramStart"/>
       <w:r>
         <w:t>getparams</w:t>
       </w:r>
       <w:proofErr w:type="spellEnd"/>
+      <w:proofErr w:type="gramEnd"/>
       <w:r>
         <w:t xml:space="preserve"> -</w:t>
       </w:r>
@@ -15293,10 +15616,12 @@
         <w:tab/>
       </w:r>
       <w:proofErr w:type="spellStart"/>
+      <w:proofErr w:type="gramStart"/>
       <w:r>
         <w:t>getparams</w:t>
       </w:r>
       <w:proofErr w:type="spellEnd"/>
+      <w:proofErr w:type="gramEnd"/>
       <w:r>
         <w:t xml:space="preserve"> -</w:t>
       </w:r>
@@ -15329,8 +15654,13 @@
       <w:pPr>
         <w:jc w:val="both"/>
       </w:pPr>
-      <w:r>
-        <w:t>the command will be issued with FG_ACKR cleared, so you will get no ACK</w:t>
+      <w:proofErr w:type="gramStart"/>
+      <w:r>
+        <w:t>the</w:t>
+      </w:r>
+      <w:proofErr w:type="gramEnd"/>
+      <w:r>
+        <w:t xml:space="preserve"> command will be issued with FG_ACKR cleared, so you will get no ACK</w:t>
       </w:r>
       <w:r>
         <w:t>:</w:t>
@@ -15487,8 +15817,13 @@
         <w:jc w:val="both"/>
       </w:pPr>
       <w:r>
-        <w:t>We can try to construct the command by hand, e.g.,</w:t>
-      </w:r>
+        <w:t>We can try to construct the command by hand, e.g</w:t>
+      </w:r>
+      <w:proofErr w:type="gramStart"/>
+      <w:r>
+        <w:t>.,</w:t>
+      </w:r>
+      <w:proofErr w:type="gramEnd"/>
     </w:p>
     <w:p>
       <w:pPr>
@@ -15496,7 +15831,14 @@
       </w:pPr>
       <w:r>
         <w:tab/>
-        <w:t xml:space="preserve">send 1 </w:t>
+      </w:r>
+      <w:proofErr w:type="gramStart"/>
+      <w:r>
+        <w:t>send</w:t>
+      </w:r>
+      <w:proofErr w:type="gramEnd"/>
+      <w:r>
+        <w:t xml:space="preserve"> 1 </w:t>
       </w:r>
       <w:proofErr w:type="spellStart"/>
       <w:r>
@@ -15511,6 +15853,7 @@
       <w:pPr>
         <w:jc w:val="both"/>
       </w:pPr>
+      <w:proofErr w:type="gramStart"/>
       <w:r>
         <w:t xml:space="preserve">This issue a framed command with the </w:t>
       </w:r>
@@ -15520,8 +15863,17 @@
       </w:r>
       <w:proofErr w:type="spellEnd"/>
       <w:r>
-        <w:t xml:space="preserve"> 1 (the first byte), and the three bytes of command payload being 1, 3, and 2. You will see basically the same response as before, i.e.,</w:t>
-      </w:r>
+        <w:t xml:space="preserve"> 1 (the first byte), and the three bytes of command payload being 1, 3, and 2.</w:t>
+      </w:r>
+      <w:proofErr w:type="gramEnd"/>
+      <w:r>
+        <w:t xml:space="preserve"> You will see basically the same response as before, i.e</w:t>
+      </w:r>
+      <w:proofErr w:type="gramStart"/>
+      <w:r>
+        <w:t>.,</w:t>
+      </w:r>
+      <w:proofErr w:type="gramEnd"/>
     </w:p>
     <w:p>
       <w:pPr>
@@ -15688,8 +16040,13 @@
         <w:jc w:val="both"/>
       </w:pPr>
       <w:r>
-        <w:t>Let's try some illegal parameter, e.g.,</w:t>
-      </w:r>
+        <w:t>Let's try some illegal parameter, e.g</w:t>
+      </w:r>
+      <w:proofErr w:type="gramStart"/>
+      <w:r>
+        <w:t>.,</w:t>
+      </w:r>
+      <w:proofErr w:type="gramEnd"/>
     </w:p>
     <w:p>
       <w:pPr>
@@ -15697,7 +16054,14 @@
       </w:pPr>
       <w:r>
         <w:tab/>
-        <w:t xml:space="preserve">send 1 </w:t>
+      </w:r>
+      <w:proofErr w:type="gramStart"/>
+      <w:r>
+        <w:t>send</w:t>
+      </w:r>
+      <w:proofErr w:type="gramEnd"/>
+      <w:r>
+        <w:t xml:space="preserve"> 1 </w:t>
       </w:r>
       <w:proofErr w:type="spellStart"/>
       <w:r>
@@ -15879,8 +16243,13 @@
         <w:t>. T</w:t>
       </w:r>
       <w:r>
-        <w:t>he way to do it is to force a specific sequence number), e.g.,</w:t>
-      </w:r>
+        <w:t>he way to do it is to force a specific sequence number), e.g</w:t>
+      </w:r>
+      <w:proofErr w:type="gramStart"/>
+      <w:r>
+        <w:t>.,</w:t>
+      </w:r>
+      <w:proofErr w:type="gramEnd"/>
     </w:p>
     <w:p>
       <w:pPr>
@@ -15888,7 +16257,14 @@
       </w:pPr>
       <w:r>
         <w:tab/>
-        <w:t>send -</w:t>
+      </w:r>
+      <w:proofErr w:type="gramStart"/>
+      <w:r>
+        <w:t>send</w:t>
+      </w:r>
+      <w:proofErr w:type="gramEnd"/>
+      <w:r>
+        <w:t xml:space="preserve"> -</w:t>
       </w:r>
       <w:proofErr w:type="spellStart"/>
       <w:r>
@@ -15911,8 +16287,13 @@
       <w:pPr>
         <w:jc w:val="both"/>
       </w:pPr>
-      <w:r>
-        <w:t>we will see:</w:t>
+      <w:proofErr w:type="gramStart"/>
+      <w:r>
+        <w:t>we</w:t>
+      </w:r>
+      <w:proofErr w:type="gramEnd"/>
+      <w:r>
+        <w:t xml:space="preserve"> will see:</w:t>
       </w:r>
     </w:p>
     <w:p>
@@ -16024,10 +16405,12 @@
         <w:t xml:space="preserve">d). Be careful with (par, </w:t>
       </w:r>
       <w:proofErr w:type="spellStart"/>
+      <w:proofErr w:type="gramStart"/>
       <w:r>
         <w:t>val</w:t>
       </w:r>
       <w:proofErr w:type="spellEnd"/>
+      <w:proofErr w:type="gramEnd"/>
       <w:r>
         <w:t xml:space="preserve">) lists, sanity checks are difficult if not impossible without field marking or explicit lengths – we leave it to </w:t>
       </w:r>
@@ -16074,7 +16457,14 @@
       </w:pPr>
       <w:r>
         <w:tab/>
-        <w:t>control -</w:t>
+      </w:r>
+      <w:proofErr w:type="gramStart"/>
+      <w:r>
+        <w:t>control</w:t>
+      </w:r>
+      <w:proofErr w:type="gramEnd"/>
+      <w:r>
+        <w:t xml:space="preserve"> -</w:t>
       </w:r>
       <w:proofErr w:type="spellStart"/>
       <w:r>
@@ -16094,10 +16484,12 @@
         <w:tab/>
       </w:r>
       <w:proofErr w:type="spellStart"/>
+      <w:proofErr w:type="gramStart"/>
       <w:r>
         <w:t>setparam</w:t>
       </w:r>
       <w:proofErr w:type="spellEnd"/>
+      <w:proofErr w:type="gramEnd"/>
       <w:r>
         <w:t xml:space="preserve"> -</w:t>
       </w:r>
@@ -16227,6 +16619,7 @@
         <w:spacing w:after="0"/>
         <w:jc w:val="both"/>
       </w:pPr>
+      <w:proofErr w:type="gramStart"/>
       <w:r>
         <w:t>So</w:t>
       </w:r>
@@ -16236,6 +16629,7 @@
       <w:r>
         <w:t>1 (EVAL).</w:t>
       </w:r>
+      <w:proofErr w:type="gramEnd"/>
     </w:p>
     <w:p>
       <w:pPr>
@@ -16243,8 +16637,13 @@
         <w:jc w:val="both"/>
       </w:pPr>
       <w:r>
-        <w:t>We can try to change the Node Id (of Peg 2) to something innocent, e.g.,</w:t>
-      </w:r>
+        <w:t>We can try to change the Node Id (of Peg 2) to something innocent, e.g</w:t>
+      </w:r>
+      <w:proofErr w:type="gramStart"/>
+      <w:r>
+        <w:t>.,</w:t>
+      </w:r>
+      <w:proofErr w:type="gramEnd"/>
     </w:p>
     <w:p>
       <w:pPr>
@@ -16255,10 +16654,12 @@
         <w:tab/>
       </w:r>
       <w:proofErr w:type="spellStart"/>
+      <w:proofErr w:type="gramStart"/>
       <w:r>
         <w:t>setparam</w:t>
       </w:r>
       <w:proofErr w:type="spellEnd"/>
+      <w:proofErr w:type="gramEnd"/>
       <w:r>
         <w:t xml:space="preserve"> -</w:t>
       </w:r>
@@ -16366,7 +16767,20 @@
         <w:jc w:val="both"/>
       </w:pPr>
       <w:r>
-        <w:t>Note that the frame-level ACK is still sent with the old Node Id (2), but the command-level response is rejected by the node. We only see its dump marked &lt;-N, which means "different Node Id". To continue communicating with the Peg, we now have to do:</w:t>
+        <w:t xml:space="preserve">Note that the frame-level ACK is still sent with the old Node Id (2), but the command-level response is rejected by the </w:t>
+      </w:r>
+      <w:del w:id="4" w:author="Wlodek Olesinski" w:date="2015-07-04T18:47:00Z">
+        <w:r>
+          <w:delText>node</w:delText>
+        </w:r>
+      </w:del>
+      <w:ins w:id="5" w:author="Wlodek Olesinski" w:date="2015-07-04T18:47:00Z">
+        <w:r>
+          <w:t>plugin</w:t>
+        </w:r>
+      </w:ins>
+      <w:r>
+        <w:t>. We only see its dump marked &lt;-N, which means "different Node Id". To continue communicating with the Peg, we now have to do:</w:t>
       </w:r>
     </w:p>
     <w:p>
@@ -16376,7 +16790,14 @@
       </w:pPr>
       <w:r>
         <w:tab/>
-        <w:t>control -</w:t>
+      </w:r>
+      <w:proofErr w:type="gramStart"/>
+      <w:r>
+        <w:t>control</w:t>
+      </w:r>
+      <w:proofErr w:type="gramEnd"/>
+      <w:r>
+        <w:t xml:space="preserve"> -</w:t>
       </w:r>
       <w:proofErr w:type="spellStart"/>
       <w:r>
@@ -16405,10 +16826,12 @@
         <w:tab/>
       </w:r>
       <w:proofErr w:type="spellStart"/>
+      <w:proofErr w:type="gramStart"/>
       <w:r>
         <w:t>getparams</w:t>
       </w:r>
       <w:proofErr w:type="spellEnd"/>
+      <w:proofErr w:type="gramEnd"/>
       <w:r>
         <w:t xml:space="preserve"> -</w:t>
       </w:r>
@@ -16423,8 +16846,13 @@
         <w:spacing w:after="240"/>
         <w:jc w:val="both"/>
       </w:pPr>
-      <w:r>
-        <w:t>we see the Peg's new identity:</w:t>
+      <w:proofErr w:type="gramStart"/>
+      <w:r>
+        <w:t>we</w:t>
+      </w:r>
+      <w:proofErr w:type="gramEnd"/>
+      <w:r>
+        <w:t xml:space="preserve"> see the Peg's new identity:</w:t>
       </w:r>
     </w:p>
     <w:p>
@@ -16520,10 +16948,3040 @@
         <w:spacing w:after="240"/>
         <w:ind w:left="720"/>
         <w:jc w:val="both"/>
+        <w:rPr>
+          <w:ins w:id="6" w:author="Wlodek Olesinski" w:date="2015-07-04T18:41:00Z"/>
+        </w:rPr>
       </w:pPr>
       <w:r>
         <w:t>&lt;-O: [06 09 02 01 82 00 09 02 01 09 02]</w:t>
       </w:r>
+    </w:p>
+    <w:p>
+      <w:pPr>
+        <w:rPr>
+          <w:ins w:id="7" w:author="Wlodek Olesinski" w:date="2015-07-04T18:42:00Z"/>
+          <w:b/>
+        </w:rPr>
+      </w:pPr>
+      <w:ins w:id="8" w:author="Wlodek Olesinski" w:date="2015-07-04T18:42:00Z">
+        <w:r>
+          <w:rPr>
+            <w:b/>
+          </w:rPr>
+          <w:t>CMD_GET_ASSOC</w:t>
+        </w:r>
+      </w:ins>
+    </w:p>
+    <w:p>
+      <w:pPr>
+        <w:rPr>
+          <w:ins w:id="9" w:author="Wlodek Olesinski" w:date="2015-07-04T18:42:00Z"/>
+          <w:b/>
+        </w:rPr>
+      </w:pPr>
+      <w:ins w:id="10" w:author="Wlodek Olesinski" w:date="2015-07-04T18:42:00Z">
+        <w:r>
+          <w:rPr>
+            <w:b/>
+          </w:rPr>
+          <w:t>CMD_SET_ASSOC</w:t>
+        </w:r>
+      </w:ins>
+    </w:p>
+    <w:p>
+      <w:pPr>
+        <w:rPr>
+          <w:ins w:id="11" w:author="Wlodek Olesinski" w:date="2015-07-04T18:42:00Z"/>
+          <w:b/>
+          <w:rPrChange w:id="12" w:author="Wlodek Olesinski" w:date="2015-07-04T18:43:00Z">
+            <w:rPr>
+              <w:ins w:id="13" w:author="Wlodek Olesinski" w:date="2015-07-04T18:42:00Z"/>
+            </w:rPr>
+          </w:rPrChange>
+        </w:rPr>
+      </w:pPr>
+      <w:ins w:id="14" w:author="Wlodek Olesinski" w:date="2015-07-04T18:42:00Z">
+        <w:r>
+          <w:rPr>
+            <w:b/>
+          </w:rPr>
+          <w:t>CMD_CLR_ASSOC</w:t>
+        </w:r>
+      </w:ins>
+    </w:p>
+    <w:p>
+      <w:pPr>
+        <w:rPr>
+          <w:ins w:id="15" w:author="Wlodek Olesinski" w:date="2015-07-04T18:42:00Z"/>
+        </w:rPr>
+      </w:pPr>
+      <w:ins w:id="16" w:author="Wlodek Olesinski" w:date="2015-07-04T18:42:00Z">
+        <w:r>
+          <w:t>We stay at Peg 2:</w:t>
+        </w:r>
+      </w:ins>
+    </w:p>
+    <w:p>
+      <w:pPr>
+        <w:ind w:firstLine="720"/>
+        <w:rPr>
+          <w:ins w:id="17" w:author="Wlodek Olesinski" w:date="2015-07-04T18:42:00Z"/>
+        </w:rPr>
+        <w:pPrChange w:id="18" w:author="Wlodek Olesinski" w:date="2015-07-04T18:43:00Z">
+          <w:pPr/>
+        </w:pPrChange>
+      </w:pPr>
+      <w:proofErr w:type="gramStart"/>
+      <w:ins w:id="19" w:author="Wlodek Olesinski" w:date="2015-07-04T18:42:00Z">
+        <w:r>
+          <w:t>control</w:t>
+        </w:r>
+        <w:proofErr w:type="gramEnd"/>
+        <w:r>
+          <w:t xml:space="preserve"> -</w:t>
+        </w:r>
+        <w:proofErr w:type="spellStart"/>
+        <w:r>
+          <w:t>nodeid</w:t>
+        </w:r>
+        <w:proofErr w:type="spellEnd"/>
+        <w:r>
+          <w:t xml:space="preserve"> 2</w:t>
+        </w:r>
+      </w:ins>
+    </w:p>
+    <w:p>
+      <w:pPr>
+        <w:ind w:firstLine="720"/>
+        <w:rPr>
+          <w:ins w:id="20" w:author="Wlodek Olesinski" w:date="2015-07-04T18:42:00Z"/>
+        </w:rPr>
+        <w:pPrChange w:id="21" w:author="Wlodek Olesinski" w:date="2015-07-04T18:43:00Z">
+          <w:pPr/>
+        </w:pPrChange>
+      </w:pPr>
+      <w:proofErr w:type="gramStart"/>
+      <w:ins w:id="22" w:author="Wlodek Olesinski" w:date="2015-07-04T18:42:00Z">
+        <w:r>
+          <w:t>control</w:t>
+        </w:r>
+        <w:proofErr w:type="gramEnd"/>
+        <w:r>
+          <w:t xml:space="preserve"> -show</w:t>
+        </w:r>
+      </w:ins>
+    </w:p>
+    <w:p>
+      <w:pPr>
+        <w:ind w:firstLine="720"/>
+        <w:rPr>
+          <w:ins w:id="23" w:author="Wlodek Olesinski" w:date="2015-07-04T18:42:00Z"/>
+        </w:rPr>
+        <w:pPrChange w:id="24" w:author="Wlodek Olesinski" w:date="2015-07-04T18:43:00Z">
+          <w:pPr/>
+        </w:pPrChange>
+      </w:pPr>
+      <w:proofErr w:type="spellStart"/>
+      <w:proofErr w:type="gramStart"/>
+      <w:ins w:id="25" w:author="Wlodek Olesinski" w:date="2015-07-04T18:42:00Z">
+        <w:r>
+          <w:t>nodeid</w:t>
+        </w:r>
+        <w:proofErr w:type="spellEnd"/>
+        <w:r>
+          <w:t>=</w:t>
+        </w:r>
+        <w:proofErr w:type="gramEnd"/>
+        <w:r>
+          <w:t>2, echo=on, confirm=both, quiet=off, repeat=0, dump=3</w:t>
+        </w:r>
+      </w:ins>
+    </w:p>
+    <w:p>
+      <w:pPr>
+        <w:rPr>
+          <w:ins w:id="26" w:author="Wlodek Olesinski" w:date="2015-07-04T18:42:00Z"/>
+        </w:rPr>
+      </w:pPr>
+    </w:p>
+    <w:p>
+      <w:pPr>
+        <w:ind w:firstLine="720"/>
+        <w:rPr>
+          <w:ins w:id="27" w:author="Wlodek Olesinski" w:date="2015-07-04T18:42:00Z"/>
+        </w:rPr>
+        <w:pPrChange w:id="28" w:author="Wlodek Olesinski" w:date="2015-07-04T18:44:00Z">
+          <w:pPr/>
+        </w:pPrChange>
+      </w:pPr>
+      <w:proofErr w:type="gramStart"/>
+      <w:ins w:id="29" w:author="Wlodek Olesinski" w:date="2015-07-04T18:42:00Z">
+        <w:r>
+          <w:t>control</w:t>
+        </w:r>
+        <w:proofErr w:type="gramEnd"/>
+        <w:r>
+          <w:t xml:space="preserve"> -show</w:t>
+        </w:r>
+      </w:ins>
+    </w:p>
+    <w:p>
+      <w:pPr>
+        <w:ind w:firstLine="720"/>
+        <w:rPr>
+          <w:ins w:id="30" w:author="Wlodek Olesinski" w:date="2015-07-04T18:42:00Z"/>
+        </w:rPr>
+        <w:pPrChange w:id="31" w:author="Wlodek Olesinski" w:date="2015-07-04T18:44:00Z">
+          <w:pPr/>
+        </w:pPrChange>
+      </w:pPr>
+      <w:proofErr w:type="spellStart"/>
+      <w:proofErr w:type="gramStart"/>
+      <w:ins w:id="32" w:author="Wlodek Olesinski" w:date="2015-07-04T18:42:00Z">
+        <w:r>
+          <w:lastRenderedPageBreak/>
+          <w:t>nodeid</w:t>
+        </w:r>
+        <w:proofErr w:type="spellEnd"/>
+        <w:r>
+          <w:t>=</w:t>
+        </w:r>
+        <w:proofErr w:type="gramEnd"/>
+        <w:r>
+          <w:t>2, echo=on, confirm=both, quiet=off, repeat=0, dump=3</w:t>
+        </w:r>
+      </w:ins>
+    </w:p>
+    <w:p>
+      <w:pPr>
+        <w:ind w:firstLine="720"/>
+        <w:rPr>
+          <w:ins w:id="33" w:author="Wlodek Olesinski" w:date="2015-07-04T18:42:00Z"/>
+        </w:rPr>
+        <w:pPrChange w:id="34" w:author="Wlodek Olesinski" w:date="2015-07-04T18:44:00Z">
+          <w:pPr/>
+        </w:pPrChange>
+      </w:pPr>
+      <w:proofErr w:type="gramStart"/>
+      <w:ins w:id="35" w:author="Wlodek Olesinski" w:date="2015-07-04T18:42:00Z">
+        <w:r>
+          <w:t>learning</w:t>
+        </w:r>
+        <w:proofErr w:type="gramEnd"/>
+        <w:r>
+          <w:t xml:space="preserve"> -show</w:t>
+        </w:r>
+      </w:ins>
+    </w:p>
+    <w:p>
+      <w:pPr>
+        <w:ind w:left="720"/>
+        <w:rPr>
+          <w:ins w:id="36" w:author="Wlodek Olesinski" w:date="2015-07-04T18:42:00Z"/>
+        </w:rPr>
+        <w:pPrChange w:id="37" w:author="Wlodek Olesinski" w:date="2015-07-04T18:44:00Z">
+          <w:pPr/>
+        </w:pPrChange>
+      </w:pPr>
+      <w:ins w:id="38" w:author="Wlodek Olesinski" w:date="2015-07-04T18:42:00Z">
+        <w:r>
+          <w:t xml:space="preserve">--&gt;: [81 02 00 14 80 02 00 </w:t>
+        </w:r>
+        <w:r>
+          <w:rPr>
+            <w:b/>
+          </w:rPr>
+          <w:t>14</w:t>
+        </w:r>
+        <w:r>
+          <w:t>]</w:t>
+        </w:r>
+      </w:ins>
+    </w:p>
+    <w:p>
+      <w:pPr>
+        <w:ind w:left="720"/>
+        <w:rPr>
+          <w:ins w:id="39" w:author="Wlodek Olesinski" w:date="2015-07-04T18:42:00Z"/>
+        </w:rPr>
+        <w:pPrChange w:id="40" w:author="Wlodek Olesinski" w:date="2015-07-04T18:44:00Z">
+          <w:pPr/>
+        </w:pPrChange>
+      </w:pPr>
+      <w:ins w:id="41" w:author="Wlodek Olesinski" w:date="2015-07-04T18:42:00Z">
+        <w:r>
+          <w:t xml:space="preserve">+ACK &lt;00&gt; </w:t>
+        </w:r>
+        <w:proofErr w:type="spellStart"/>
+        <w:r>
+          <w:t>seq</w:t>
+        </w:r>
+        <w:proofErr w:type="spellEnd"/>
+        <w:r>
+          <w:t>=1 (129)</w:t>
+        </w:r>
+      </w:ins>
+    </w:p>
+    <w:p>
+      <w:pPr>
+        <w:ind w:left="720"/>
+        <w:rPr>
+          <w:ins w:id="42" w:author="Wlodek Olesinski" w:date="2015-07-04T18:42:00Z"/>
+        </w:rPr>
+        <w:pPrChange w:id="43" w:author="Wlodek Olesinski" w:date="2015-07-04T18:44:00Z">
+          <w:pPr/>
+        </w:pPrChange>
+      </w:pPr>
+      <w:ins w:id="44" w:author="Wlodek Olesinski" w:date="2015-07-04T18:42:00Z">
+        <w:r>
+          <w:t xml:space="preserve">&lt;-A: [81 02 00 </w:t>
+        </w:r>
+        <w:proofErr w:type="spellStart"/>
+        <w:r>
+          <w:t>00</w:t>
+        </w:r>
+        <w:proofErr w:type="spellEnd"/>
+        <w:r>
+          <w:t xml:space="preserve"> </w:t>
+        </w:r>
+        <w:proofErr w:type="spellStart"/>
+        <w:r>
+          <w:t>00</w:t>
+        </w:r>
+        <w:proofErr w:type="spellEnd"/>
+        <w:r>
+          <w:t>]</w:t>
+        </w:r>
+      </w:ins>
+    </w:p>
+    <w:p>
+      <w:pPr>
+        <w:ind w:left="720"/>
+        <w:rPr>
+          <w:ins w:id="45" w:author="Wlodek Olesinski" w:date="2015-07-04T18:42:00Z"/>
+        </w:rPr>
+        <w:pPrChange w:id="46" w:author="Wlodek Olesinski" w:date="2015-07-04T18:44:00Z">
+          <w:pPr/>
+        </w:pPrChange>
+      </w:pPr>
+      <w:proofErr w:type="gramStart"/>
+      <w:ins w:id="47" w:author="Wlodek Olesinski" w:date="2015-07-04T18:42:00Z">
+        <w:r>
+          <w:t>learning</w:t>
+        </w:r>
+        <w:proofErr w:type="gramEnd"/>
+        <w:r>
+          <w:t xml:space="preserve"> [2]: off</w:t>
+        </w:r>
+      </w:ins>
+    </w:p>
+    <w:p>
+      <w:pPr>
+        <w:ind w:left="720"/>
+        <w:rPr>
+          <w:ins w:id="48" w:author="Wlodek Olesinski" w:date="2015-07-04T18:42:00Z"/>
+        </w:rPr>
+        <w:pPrChange w:id="49" w:author="Wlodek Olesinski" w:date="2015-07-04T18:44:00Z">
+          <w:pPr/>
+        </w:pPrChange>
+      </w:pPr>
+      <w:ins w:id="50" w:author="Wlodek Olesinski" w:date="2015-07-04T18:42:00Z">
+        <w:r>
+          <w:t>&lt;-O: [04 02 00 14 80 00 02 00 14 00]</w:t>
+        </w:r>
+      </w:ins>
+    </w:p>
+    <w:p>
+      <w:pPr>
+        <w:rPr>
+          <w:ins w:id="51" w:author="Wlodek Olesinski" w:date="2015-07-04T18:42:00Z"/>
+        </w:rPr>
+      </w:pPr>
+      <w:ins w:id="52" w:author="Wlodek Olesinski" w:date="2015-07-04T18:42:00Z">
+        <w:r>
+          <w:t xml:space="preserve">Note that ‘learning -show’ is a </w:t>
+        </w:r>
+        <w:proofErr w:type="spellStart"/>
+        <w:r>
+          <w:t>getassoc</w:t>
+        </w:r>
+        <w:proofErr w:type="spellEnd"/>
+        <w:r>
+          <w:t xml:space="preserve"> </w:t>
+        </w:r>
+        <w:proofErr w:type="spellStart"/>
+        <w:r>
+          <w:t>cmd</w:t>
+        </w:r>
+        <w:proofErr w:type="spellEnd"/>
+        <w:r>
+          <w:t xml:space="preserve"> with an invalid index (here 0x14).</w:t>
+        </w:r>
+      </w:ins>
+    </w:p>
+    <w:p>
+      <w:pPr>
+        <w:rPr>
+          <w:ins w:id="53" w:author="Wlodek Olesinski" w:date="2015-07-04T18:42:00Z"/>
+        </w:rPr>
+      </w:pPr>
+    </w:p>
+    <w:p>
+      <w:pPr>
+        <w:ind w:left="720"/>
+        <w:rPr>
+          <w:ins w:id="54" w:author="Wlodek Olesinski" w:date="2015-07-04T18:42:00Z"/>
+        </w:rPr>
+        <w:pPrChange w:id="55" w:author="Wlodek Olesinski" w:date="2015-07-04T18:44:00Z">
+          <w:pPr/>
+        </w:pPrChange>
+      </w:pPr>
+      <w:proofErr w:type="gramStart"/>
+      <w:ins w:id="56" w:author="Wlodek Olesinski" w:date="2015-07-04T18:42:00Z">
+        <w:r>
+          <w:t>learning</w:t>
+        </w:r>
+        <w:proofErr w:type="gramEnd"/>
+        <w:r>
+          <w:t xml:space="preserve"> -on</w:t>
+        </w:r>
+      </w:ins>
+    </w:p>
+    <w:p>
+      <w:pPr>
+        <w:ind w:left="720"/>
+        <w:rPr>
+          <w:ins w:id="57" w:author="Wlodek Olesinski" w:date="2015-07-04T18:42:00Z"/>
+        </w:rPr>
+        <w:pPrChange w:id="58" w:author="Wlodek Olesinski" w:date="2015-07-04T18:44:00Z">
+          <w:pPr/>
+        </w:pPrChange>
+      </w:pPr>
+      <w:ins w:id="59" w:author="Wlodek Olesinski" w:date="2015-07-04T18:42:00Z">
+        <w:r>
+          <w:t xml:space="preserve">--&gt;: [82 02 00 13 81 02 00 14 </w:t>
+        </w:r>
+        <w:r>
+          <w:rPr>
+            <w:b/>
+          </w:rPr>
+          <w:t xml:space="preserve">01 </w:t>
+        </w:r>
+        <w:proofErr w:type="spellStart"/>
+        <w:r>
+          <w:rPr>
+            <w:b/>
+          </w:rPr>
+          <w:t>01</w:t>
+        </w:r>
+        <w:proofErr w:type="spellEnd"/>
+        <w:r>
+          <w:t xml:space="preserve"> 00]</w:t>
+        </w:r>
+      </w:ins>
+    </w:p>
+    <w:p>
+      <w:pPr>
+        <w:ind w:left="720"/>
+        <w:rPr>
+          <w:ins w:id="60" w:author="Wlodek Olesinski" w:date="2015-07-04T18:42:00Z"/>
+        </w:rPr>
+        <w:pPrChange w:id="61" w:author="Wlodek Olesinski" w:date="2015-07-04T18:44:00Z">
+          <w:pPr/>
+        </w:pPrChange>
+      </w:pPr>
+      <w:ins w:id="62" w:author="Wlodek Olesinski" w:date="2015-07-04T18:42:00Z">
+        <w:r>
+          <w:t xml:space="preserve">+ACK &lt;00&gt; </w:t>
+        </w:r>
+        <w:proofErr w:type="spellStart"/>
+        <w:r>
+          <w:t>seq</w:t>
+        </w:r>
+        <w:proofErr w:type="spellEnd"/>
+        <w:r>
+          <w:t>=2 (130)</w:t>
+        </w:r>
+      </w:ins>
+    </w:p>
+    <w:p>
+      <w:pPr>
+        <w:ind w:left="720"/>
+        <w:rPr>
+          <w:ins w:id="63" w:author="Wlodek Olesinski" w:date="2015-07-04T18:42:00Z"/>
+        </w:rPr>
+        <w:pPrChange w:id="64" w:author="Wlodek Olesinski" w:date="2015-07-04T18:44:00Z">
+          <w:pPr/>
+        </w:pPrChange>
+      </w:pPr>
+      <w:ins w:id="65" w:author="Wlodek Olesinski" w:date="2015-07-04T18:42:00Z">
+        <w:r>
+          <w:t xml:space="preserve">&lt;-A: [82 02 00 </w:t>
+        </w:r>
+        <w:proofErr w:type="spellStart"/>
+        <w:r>
+          <w:t>00</w:t>
+        </w:r>
+        <w:proofErr w:type="spellEnd"/>
+        <w:r>
+          <w:t xml:space="preserve"> </w:t>
+        </w:r>
+        <w:proofErr w:type="spellStart"/>
+        <w:r>
+          <w:t>00</w:t>
+        </w:r>
+        <w:proofErr w:type="spellEnd"/>
+        <w:r>
+          <w:t>]</w:t>
+        </w:r>
+      </w:ins>
+    </w:p>
+    <w:p>
+      <w:pPr>
+        <w:ind w:left="720"/>
+        <w:rPr>
+          <w:ins w:id="66" w:author="Wlodek Olesinski" w:date="2015-07-04T18:42:00Z"/>
+          <w:lang w:val="pl-PL"/>
+        </w:rPr>
+        <w:pPrChange w:id="67" w:author="Wlodek Olesinski" w:date="2015-07-04T18:44:00Z">
+          <w:pPr/>
+        </w:pPrChange>
+      </w:pPr>
+      <w:ins w:id="68" w:author="Wlodek Olesinski" w:date="2015-07-04T18:42:00Z">
+        <w:r>
+          <w:rPr>
+            <w:lang w:val="pl-PL"/>
+          </w:rPr>
+          <w:t>!RSP: 19 nid=2 &lt;&gt;  seq=1 (129) rc=0</w:t>
+        </w:r>
+      </w:ins>
+    </w:p>
+    <w:p>
+      <w:pPr>
+        <w:ind w:left="720"/>
+        <w:rPr>
+          <w:ins w:id="69" w:author="Wlodek Olesinski" w:date="2015-07-04T18:42:00Z"/>
+          <w:lang w:val="pl-PL"/>
+        </w:rPr>
+        <w:pPrChange w:id="70" w:author="Wlodek Olesinski" w:date="2015-07-04T18:44:00Z">
+          <w:pPr/>
+        </w:pPrChange>
+      </w:pPr>
+      <w:ins w:id="71" w:author="Wlodek Olesinski" w:date="2015-07-04T18:42:00Z">
+        <w:r>
+          <w:rPr>
+            <w:lang w:val="pl-PL"/>
+          </w:rPr>
+          <w:t>&lt;-O: [05 02 00 13 81 00 02 00]</w:t>
+        </w:r>
+      </w:ins>
+    </w:p>
+    <w:p>
+      <w:pPr>
+        <w:rPr>
+          <w:ins w:id="72" w:author="Wlodek Olesinski" w:date="2015-07-04T18:42:00Z"/>
+        </w:rPr>
+      </w:pPr>
+      <w:ins w:id="73" w:author="Wlodek Olesinski" w:date="2015-07-04T18:42:00Z">
+        <w:r>
+          <w:t xml:space="preserve">Learning –ON/OFF are </w:t>
+        </w:r>
+        <w:proofErr w:type="spellStart"/>
+        <w:r>
+          <w:t>setassoc</w:t>
+        </w:r>
+        <w:proofErr w:type="spellEnd"/>
+        <w:r>
+          <w:t xml:space="preserve"> </w:t>
+        </w:r>
+        <w:proofErr w:type="spellStart"/>
+        <w:r>
+          <w:t>cmds</w:t>
+        </w:r>
+        <w:proofErr w:type="spellEnd"/>
+        <w:r>
+          <w:t xml:space="preserve"> and must conform with the 1.0 </w:t>
+        </w:r>
+        <w:proofErr w:type="gramStart"/>
+        <w:r>
+          <w:t>requirements</w:t>
+        </w:r>
+        <w:proofErr w:type="gramEnd"/>
+        <w:r>
+          <w:t xml:space="preserve"> about the data format, hence a dummy node id (0x0101 here).</w:t>
+        </w:r>
+      </w:ins>
+    </w:p>
+    <w:p>
+      <w:pPr>
+        <w:rPr>
+          <w:ins w:id="74" w:author="Wlodek Olesinski" w:date="2015-07-04T18:42:00Z"/>
+        </w:rPr>
+      </w:pPr>
+    </w:p>
+    <w:p>
+      <w:pPr>
+        <w:ind w:left="720"/>
+        <w:rPr>
+          <w:ins w:id="75" w:author="Wlodek Olesinski" w:date="2015-07-04T18:42:00Z"/>
+        </w:rPr>
+        <w:pPrChange w:id="76" w:author="Wlodek Olesinski" w:date="2015-07-04T18:44:00Z">
+          <w:pPr/>
+        </w:pPrChange>
+      </w:pPr>
+      <w:proofErr w:type="gramStart"/>
+      <w:ins w:id="77" w:author="Wlodek Olesinski" w:date="2015-07-04T18:42:00Z">
+        <w:r>
+          <w:t>learning</w:t>
+        </w:r>
+        <w:proofErr w:type="gramEnd"/>
+        <w:r>
+          <w:t xml:space="preserve"> -off</w:t>
+        </w:r>
+      </w:ins>
+    </w:p>
+    <w:p>
+      <w:pPr>
+        <w:ind w:left="720"/>
+        <w:rPr>
+          <w:ins w:id="78" w:author="Wlodek Olesinski" w:date="2015-07-04T18:42:00Z"/>
+        </w:rPr>
+        <w:pPrChange w:id="79" w:author="Wlodek Olesinski" w:date="2015-07-04T18:44:00Z">
+          <w:pPr/>
+        </w:pPrChange>
+      </w:pPr>
+      <w:ins w:id="80" w:author="Wlodek Olesinski" w:date="2015-07-04T18:42:00Z">
+        <w:r>
+          <w:t xml:space="preserve">--&gt;: [83 02 00 13 82 02 00 14 01 </w:t>
+        </w:r>
+        <w:proofErr w:type="spellStart"/>
+        <w:r>
+          <w:t>01</w:t>
+        </w:r>
+        <w:proofErr w:type="spellEnd"/>
+        <w:r>
+          <w:t xml:space="preserve"> </w:t>
+        </w:r>
+        <w:r>
+          <w:rPr>
+            <w:b/>
+          </w:rPr>
+          <w:t>ff</w:t>
+        </w:r>
+        <w:r>
+          <w:t>]</w:t>
+        </w:r>
+      </w:ins>
+    </w:p>
+    <w:p>
+      <w:pPr>
+        <w:ind w:left="720"/>
+        <w:rPr>
+          <w:ins w:id="81" w:author="Wlodek Olesinski" w:date="2015-07-04T18:42:00Z"/>
+        </w:rPr>
+        <w:pPrChange w:id="82" w:author="Wlodek Olesinski" w:date="2015-07-04T18:44:00Z">
+          <w:pPr/>
+        </w:pPrChange>
+      </w:pPr>
+      <w:ins w:id="83" w:author="Wlodek Olesinski" w:date="2015-07-04T18:42:00Z">
+        <w:r>
+          <w:t xml:space="preserve">+ACK &lt;00&gt; </w:t>
+        </w:r>
+        <w:proofErr w:type="spellStart"/>
+        <w:r>
+          <w:t>seq</w:t>
+        </w:r>
+        <w:proofErr w:type="spellEnd"/>
+        <w:r>
+          <w:t>=3 (131)</w:t>
+        </w:r>
+      </w:ins>
+    </w:p>
+    <w:p>
+      <w:pPr>
+        <w:ind w:left="720"/>
+        <w:rPr>
+          <w:ins w:id="84" w:author="Wlodek Olesinski" w:date="2015-07-04T18:42:00Z"/>
+          <w:rPrChange w:id="85" w:author="Wlodek Olesinski" w:date="2015-07-04T18:42:00Z">
+            <w:rPr>
+              <w:ins w:id="86" w:author="Wlodek Olesinski" w:date="2015-07-04T18:42:00Z"/>
+              <w:lang w:val="pl-PL"/>
+            </w:rPr>
+          </w:rPrChange>
+        </w:rPr>
+        <w:pPrChange w:id="87" w:author="Wlodek Olesinski" w:date="2015-07-04T18:44:00Z">
+          <w:pPr/>
+        </w:pPrChange>
+      </w:pPr>
+      <w:ins w:id="88" w:author="Wlodek Olesinski" w:date="2015-07-04T18:42:00Z">
+        <w:r>
+          <w:rPr>
+            <w:rPrChange w:id="89" w:author="Wlodek Olesinski" w:date="2015-07-04T18:42:00Z">
+              <w:rPr>
+                <w:lang w:val="pl-PL"/>
+              </w:rPr>
+            </w:rPrChange>
+          </w:rPr>
+          <w:t xml:space="preserve">&lt;-A: [83 02 00 </w:t>
+        </w:r>
+        <w:proofErr w:type="spellStart"/>
+        <w:r>
+          <w:rPr>
+            <w:rPrChange w:id="90" w:author="Wlodek Olesinski" w:date="2015-07-04T18:42:00Z">
+              <w:rPr>
+                <w:lang w:val="pl-PL"/>
+              </w:rPr>
+            </w:rPrChange>
+          </w:rPr>
+          <w:t>00</w:t>
+        </w:r>
+        <w:proofErr w:type="spellEnd"/>
+        <w:r>
+          <w:rPr>
+            <w:rPrChange w:id="91" w:author="Wlodek Olesinski" w:date="2015-07-04T18:42:00Z">
+              <w:rPr>
+                <w:lang w:val="pl-PL"/>
+              </w:rPr>
+            </w:rPrChange>
+          </w:rPr>
+          <w:t xml:space="preserve"> </w:t>
+        </w:r>
+        <w:proofErr w:type="spellStart"/>
+        <w:r>
+          <w:rPr>
+            <w:rPrChange w:id="92" w:author="Wlodek Olesinski" w:date="2015-07-04T18:42:00Z">
+              <w:rPr>
+                <w:lang w:val="pl-PL"/>
+              </w:rPr>
+            </w:rPrChange>
+          </w:rPr>
+          <w:t>00</w:t>
+        </w:r>
+        <w:proofErr w:type="spellEnd"/>
+        <w:r>
+          <w:rPr>
+            <w:rPrChange w:id="93" w:author="Wlodek Olesinski" w:date="2015-07-04T18:42:00Z">
+              <w:rPr>
+                <w:lang w:val="pl-PL"/>
+              </w:rPr>
+            </w:rPrChange>
+          </w:rPr>
+          <w:t>]</w:t>
+        </w:r>
+      </w:ins>
+    </w:p>
+    <w:p>
+      <w:pPr>
+        <w:ind w:left="720"/>
+        <w:rPr>
+          <w:ins w:id="94" w:author="Wlodek Olesinski" w:date="2015-07-04T18:42:00Z"/>
+          <w:rPrChange w:id="95" w:author="Wlodek Olesinski" w:date="2015-07-04T18:42:00Z">
+            <w:rPr>
+              <w:ins w:id="96" w:author="Wlodek Olesinski" w:date="2015-07-04T18:42:00Z"/>
+              <w:lang w:val="pl-PL"/>
+            </w:rPr>
+          </w:rPrChange>
+        </w:rPr>
+        <w:pPrChange w:id="97" w:author="Wlodek Olesinski" w:date="2015-07-04T18:44:00Z">
+          <w:pPr/>
+        </w:pPrChange>
+      </w:pPr>
+      <w:proofErr w:type="gramStart"/>
+      <w:ins w:id="98" w:author="Wlodek Olesinski" w:date="2015-07-04T18:42:00Z">
+        <w:r>
+          <w:rPr>
+            <w:rPrChange w:id="99" w:author="Wlodek Olesinski" w:date="2015-07-04T18:42:00Z">
+              <w:rPr>
+                <w:lang w:val="pl-PL"/>
+              </w:rPr>
+            </w:rPrChange>
+          </w:rPr>
+          <w:t>!RSP</w:t>
+        </w:r>
+        <w:proofErr w:type="gramEnd"/>
+        <w:r>
+          <w:rPr>
+            <w:rPrChange w:id="100" w:author="Wlodek Olesinski" w:date="2015-07-04T18:42:00Z">
+              <w:rPr>
+                <w:lang w:val="pl-PL"/>
+              </w:rPr>
+            </w:rPrChange>
+          </w:rPr>
+          <w:t xml:space="preserve">: 19 </w:t>
+        </w:r>
+        <w:proofErr w:type="spellStart"/>
+        <w:r>
+          <w:rPr>
+            <w:rPrChange w:id="101" w:author="Wlodek Olesinski" w:date="2015-07-04T18:42:00Z">
+              <w:rPr>
+                <w:lang w:val="pl-PL"/>
+              </w:rPr>
+            </w:rPrChange>
+          </w:rPr>
+          <w:t>nid</w:t>
+        </w:r>
+        <w:proofErr w:type="spellEnd"/>
+        <w:r>
+          <w:rPr>
+            <w:rPrChange w:id="102" w:author="Wlodek Olesinski" w:date="2015-07-04T18:42:00Z">
+              <w:rPr>
+                <w:lang w:val="pl-PL"/>
+              </w:rPr>
+            </w:rPrChange>
+          </w:rPr>
+          <w:t xml:space="preserve">=2 &lt;&gt;  </w:t>
+        </w:r>
+        <w:proofErr w:type="spellStart"/>
+        <w:r>
+          <w:rPr>
+            <w:rPrChange w:id="103" w:author="Wlodek Olesinski" w:date="2015-07-04T18:42:00Z">
+              <w:rPr>
+                <w:lang w:val="pl-PL"/>
+              </w:rPr>
+            </w:rPrChange>
+          </w:rPr>
+          <w:t>seq</w:t>
+        </w:r>
+        <w:proofErr w:type="spellEnd"/>
+        <w:r>
+          <w:rPr>
+            <w:rPrChange w:id="104" w:author="Wlodek Olesinski" w:date="2015-07-04T18:42:00Z">
+              <w:rPr>
+                <w:lang w:val="pl-PL"/>
+              </w:rPr>
+            </w:rPrChange>
+          </w:rPr>
+          <w:t xml:space="preserve">=2 (130) </w:t>
+        </w:r>
+        <w:proofErr w:type="spellStart"/>
+        <w:r>
+          <w:rPr>
+            <w:rPrChange w:id="105" w:author="Wlodek Olesinski" w:date="2015-07-04T18:42:00Z">
+              <w:rPr>
+                <w:lang w:val="pl-PL"/>
+              </w:rPr>
+            </w:rPrChange>
+          </w:rPr>
+          <w:t>rc</w:t>
+        </w:r>
+        <w:proofErr w:type="spellEnd"/>
+        <w:r>
+          <w:rPr>
+            <w:rPrChange w:id="106" w:author="Wlodek Olesinski" w:date="2015-07-04T18:42:00Z">
+              <w:rPr>
+                <w:lang w:val="pl-PL"/>
+              </w:rPr>
+            </w:rPrChange>
+          </w:rPr>
+          <w:t>=0</w:t>
+        </w:r>
+      </w:ins>
+    </w:p>
+    <w:p>
+      <w:pPr>
+        <w:ind w:left="720"/>
+        <w:rPr>
+          <w:ins w:id="107" w:author="Wlodek Olesinski" w:date="2015-07-04T18:42:00Z"/>
+          <w:rPrChange w:id="108" w:author="Wlodek Olesinski" w:date="2015-07-04T18:42:00Z">
+            <w:rPr>
+              <w:ins w:id="109" w:author="Wlodek Olesinski" w:date="2015-07-04T18:42:00Z"/>
+              <w:lang w:val="pl-PL"/>
+            </w:rPr>
+          </w:rPrChange>
+        </w:rPr>
+        <w:pPrChange w:id="110" w:author="Wlodek Olesinski" w:date="2015-07-04T18:44:00Z">
+          <w:pPr/>
+        </w:pPrChange>
+      </w:pPr>
+      <w:ins w:id="111" w:author="Wlodek Olesinski" w:date="2015-07-04T18:42:00Z">
+        <w:r>
+          <w:rPr>
+            <w:rPrChange w:id="112" w:author="Wlodek Olesinski" w:date="2015-07-04T18:42:00Z">
+              <w:rPr>
+                <w:lang w:val="pl-PL"/>
+              </w:rPr>
+            </w:rPrChange>
+          </w:rPr>
+          <w:t>&lt;-O: [06 02 00 13 82 00 02 00]</w:t>
+        </w:r>
+      </w:ins>
+    </w:p>
+    <w:p>
+      <w:pPr>
+        <w:rPr>
+          <w:ins w:id="113" w:author="Wlodek Olesinski" w:date="2015-07-04T18:42:00Z"/>
+        </w:rPr>
+      </w:pPr>
+      <w:ins w:id="114" w:author="Wlodek Olesinski" w:date="2015-07-04T18:42:00Z">
+        <w:r>
+          <w:t xml:space="preserve">Again, we follow 1.0: 0xFF (to invalid index) means OFF. So: 0 – ON, 0xFF – OFF, all other values are illegal. I believe we can do better in 2.0 – I would leave 0x13, 0x14 to legitimate SET/GET and either have 0x16 for LEA_ASSOC or overload 0x15 with CLR, </w:t>
+        </w:r>
+        <w:proofErr w:type="gramStart"/>
+        <w:r>
+          <w:t>LEARN, …</w:t>
+        </w:r>
+        <w:proofErr w:type="gramEnd"/>
+        <w:r>
+          <w:t xml:space="preserve"> activities. In fact, we may have a single CMD_ASSOC with various tasks. As we are planning to update this functionality anyway, these cosmetics should be part of it.</w:t>
+        </w:r>
+      </w:ins>
+    </w:p>
+    <w:p>
+      <w:pPr>
+        <w:ind w:left="720"/>
+        <w:rPr>
+          <w:ins w:id="115" w:author="Wlodek Olesinski" w:date="2015-07-04T18:42:00Z"/>
+        </w:rPr>
+        <w:pPrChange w:id="116" w:author="Wlodek Olesinski" w:date="2015-07-04T18:45:00Z">
+          <w:pPr/>
+        </w:pPrChange>
+      </w:pPr>
+      <w:proofErr w:type="gramStart"/>
+      <w:ins w:id="117" w:author="Wlodek Olesinski" w:date="2015-07-04T18:42:00Z">
+        <w:r>
+          <w:t>learning</w:t>
+        </w:r>
+        <w:proofErr w:type="gramEnd"/>
+        <w:r>
+          <w:t xml:space="preserve"> –on</w:t>
+        </w:r>
+      </w:ins>
+    </w:p>
+    <w:p>
+      <w:pPr>
+        <w:ind w:left="720"/>
+        <w:rPr>
+          <w:ins w:id="118" w:author="Wlodek Olesinski" w:date="2015-07-04T18:42:00Z"/>
+        </w:rPr>
+        <w:pPrChange w:id="119" w:author="Wlodek Olesinski" w:date="2015-07-04T18:45:00Z">
+          <w:pPr/>
+        </w:pPrChange>
+      </w:pPr>
+      <w:ins w:id="120" w:author="Wlodek Olesinski" w:date="2015-07-04T18:42:00Z">
+        <w:r>
+          <w:lastRenderedPageBreak/>
+          <w:t>….</w:t>
+        </w:r>
+      </w:ins>
+    </w:p>
+    <w:p>
+      <w:pPr>
+        <w:ind w:left="720"/>
+        <w:rPr>
+          <w:ins w:id="121" w:author="Wlodek Olesinski" w:date="2015-07-04T18:42:00Z"/>
+        </w:rPr>
+        <w:pPrChange w:id="122" w:author="Wlodek Olesinski" w:date="2015-07-04T18:45:00Z">
+          <w:pPr/>
+        </w:pPrChange>
+      </w:pPr>
+      <w:proofErr w:type="gramStart"/>
+      <w:ins w:id="123" w:author="Wlodek Olesinski" w:date="2015-07-04T18:42:00Z">
+        <w:r>
+          <w:t>learning</w:t>
+        </w:r>
+        <w:proofErr w:type="gramEnd"/>
+        <w:r>
+          <w:t xml:space="preserve"> -show</w:t>
+        </w:r>
+      </w:ins>
+    </w:p>
+    <w:p>
+      <w:pPr>
+        <w:ind w:left="720"/>
+        <w:rPr>
+          <w:ins w:id="124" w:author="Wlodek Olesinski" w:date="2015-07-04T18:42:00Z"/>
+        </w:rPr>
+        <w:pPrChange w:id="125" w:author="Wlodek Olesinski" w:date="2015-07-04T18:45:00Z">
+          <w:pPr/>
+        </w:pPrChange>
+      </w:pPr>
+      <w:ins w:id="126" w:author="Wlodek Olesinski" w:date="2015-07-04T18:42:00Z">
+        <w:r>
+          <w:t>--&gt;: [85 02 00 14 84 02 00 14]</w:t>
+        </w:r>
+      </w:ins>
+    </w:p>
+    <w:p>
+      <w:pPr>
+        <w:ind w:left="720"/>
+        <w:rPr>
+          <w:ins w:id="127" w:author="Wlodek Olesinski" w:date="2015-07-04T18:42:00Z"/>
+        </w:rPr>
+        <w:pPrChange w:id="128" w:author="Wlodek Olesinski" w:date="2015-07-04T18:45:00Z">
+          <w:pPr/>
+        </w:pPrChange>
+      </w:pPr>
+      <w:ins w:id="129" w:author="Wlodek Olesinski" w:date="2015-07-04T18:42:00Z">
+        <w:r>
+          <w:t xml:space="preserve">+ACK &lt;00&gt; </w:t>
+        </w:r>
+        <w:proofErr w:type="spellStart"/>
+        <w:r>
+          <w:t>seq</w:t>
+        </w:r>
+        <w:proofErr w:type="spellEnd"/>
+        <w:r>
+          <w:t>=5 (133)</w:t>
+        </w:r>
+      </w:ins>
+    </w:p>
+    <w:p>
+      <w:pPr>
+        <w:ind w:left="720"/>
+        <w:rPr>
+          <w:ins w:id="130" w:author="Wlodek Olesinski" w:date="2015-07-04T18:42:00Z"/>
+        </w:rPr>
+        <w:pPrChange w:id="131" w:author="Wlodek Olesinski" w:date="2015-07-04T18:45:00Z">
+          <w:pPr/>
+        </w:pPrChange>
+      </w:pPr>
+      <w:ins w:id="132" w:author="Wlodek Olesinski" w:date="2015-07-04T18:42:00Z">
+        <w:r>
+          <w:t xml:space="preserve">&lt;-A: [85 02 00 </w:t>
+        </w:r>
+        <w:proofErr w:type="spellStart"/>
+        <w:r>
+          <w:t>00</w:t>
+        </w:r>
+        <w:proofErr w:type="spellEnd"/>
+        <w:r>
+          <w:t xml:space="preserve"> </w:t>
+        </w:r>
+        <w:proofErr w:type="spellStart"/>
+        <w:r>
+          <w:t>00</w:t>
+        </w:r>
+        <w:proofErr w:type="spellEnd"/>
+        <w:r>
+          <w:t>]</w:t>
+        </w:r>
+      </w:ins>
+    </w:p>
+    <w:p>
+      <w:pPr>
+        <w:ind w:left="720"/>
+        <w:rPr>
+          <w:ins w:id="133" w:author="Wlodek Olesinski" w:date="2015-07-04T18:42:00Z"/>
+        </w:rPr>
+        <w:pPrChange w:id="134" w:author="Wlodek Olesinski" w:date="2015-07-04T18:45:00Z">
+          <w:pPr/>
+        </w:pPrChange>
+      </w:pPr>
+      <w:proofErr w:type="gramStart"/>
+      <w:ins w:id="135" w:author="Wlodek Olesinski" w:date="2015-07-04T18:42:00Z">
+        <w:r>
+          <w:t>learning</w:t>
+        </w:r>
+        <w:proofErr w:type="gramEnd"/>
+        <w:r>
+          <w:t xml:space="preserve"> [2]: on</w:t>
+        </w:r>
+      </w:ins>
+    </w:p>
+    <w:p>
+      <w:pPr>
+        <w:ind w:left="720"/>
+        <w:rPr>
+          <w:ins w:id="136" w:author="Wlodek Olesinski" w:date="2015-07-04T18:42:00Z"/>
+        </w:rPr>
+        <w:pPrChange w:id="137" w:author="Wlodek Olesinski" w:date="2015-07-04T18:45:00Z">
+          <w:pPr/>
+        </w:pPrChange>
+      </w:pPr>
+      <w:ins w:id="138" w:author="Wlodek Olesinski" w:date="2015-07-04T18:42:00Z">
+        <w:r>
+          <w:t>&lt;-O: [08 02 00 14 84 00 02 00 14 01]</w:t>
+        </w:r>
+      </w:ins>
+    </w:p>
+    <w:p>
+      <w:pPr>
+        <w:rPr>
+          <w:ins w:id="139" w:author="Wlodek Olesinski" w:date="2015-07-04T18:42:00Z"/>
+        </w:rPr>
+      </w:pPr>
+      <w:ins w:id="140" w:author="Wlodek Olesinski" w:date="2015-07-04T18:42:00Z">
+        <w:r>
+          <w:t>Another careless inconsistency: learning ON is shown (properly</w:t>
+        </w:r>
+        <w:proofErr w:type="gramStart"/>
+        <w:r>
+          <w:t>)as</w:t>
+        </w:r>
+        <w:proofErr w:type="gramEnd"/>
+        <w:r>
+          <w:t xml:space="preserve"> a ‘1’ flag, but is set by ‘0’ value. OFF is shown ‘0’ as it should, but the flag is cleared with 0xff.</w:t>
+        </w:r>
+      </w:ins>
+    </w:p>
+    <w:p>
+      <w:pPr>
+        <w:rPr>
+          <w:ins w:id="141" w:author="Wlodek Olesinski" w:date="2015-07-04T18:42:00Z"/>
+        </w:rPr>
+      </w:pPr>
+    </w:p>
+    <w:p>
+      <w:pPr>
+        <w:ind w:left="720"/>
+        <w:rPr>
+          <w:ins w:id="142" w:author="Wlodek Olesinski" w:date="2015-07-04T18:42:00Z"/>
+        </w:rPr>
+        <w:pPrChange w:id="143" w:author="Wlodek Olesinski" w:date="2015-07-04T18:45:00Z">
+          <w:pPr/>
+        </w:pPrChange>
+      </w:pPr>
+      <w:proofErr w:type="spellStart"/>
+      <w:proofErr w:type="gramStart"/>
+      <w:ins w:id="144" w:author="Wlodek Olesinski" w:date="2015-07-04T18:42:00Z">
+        <w:r>
+          <w:t>setassoc</w:t>
+        </w:r>
+        <w:proofErr w:type="spellEnd"/>
+        <w:proofErr w:type="gramEnd"/>
+        <w:r>
+          <w:t xml:space="preserve"> -from 15 -mask 0xff -tags 101 102</w:t>
+        </w:r>
+      </w:ins>
+    </w:p>
+    <w:p>
+      <w:pPr>
+        <w:ind w:left="720"/>
+        <w:rPr>
+          <w:ins w:id="145" w:author="Wlodek Olesinski" w:date="2015-07-04T18:42:00Z"/>
+        </w:rPr>
+        <w:pPrChange w:id="146" w:author="Wlodek Olesinski" w:date="2015-07-04T18:45:00Z">
+          <w:pPr/>
+        </w:pPrChange>
+      </w:pPr>
+      <w:ins w:id="147" w:author="Wlodek Olesinski" w:date="2015-07-04T18:42:00Z">
+        <w:r>
+          <w:t>--&gt;: [86 02 00 13 85 02 00 0f 65 00 ff 66 00 ff]</w:t>
+        </w:r>
+      </w:ins>
+    </w:p>
+    <w:p>
+      <w:pPr>
+        <w:ind w:left="720"/>
+        <w:rPr>
+          <w:ins w:id="148" w:author="Wlodek Olesinski" w:date="2015-07-04T18:42:00Z"/>
+        </w:rPr>
+        <w:pPrChange w:id="149" w:author="Wlodek Olesinski" w:date="2015-07-04T18:45:00Z">
+          <w:pPr/>
+        </w:pPrChange>
+      </w:pPr>
+      <w:ins w:id="150" w:author="Wlodek Olesinski" w:date="2015-07-04T18:42:00Z">
+        <w:r>
+          <w:t xml:space="preserve">+ACK &lt;00&gt; </w:t>
+        </w:r>
+        <w:proofErr w:type="spellStart"/>
+        <w:r>
+          <w:t>seq</w:t>
+        </w:r>
+        <w:proofErr w:type="spellEnd"/>
+        <w:r>
+          <w:t>=6 (134)</w:t>
+        </w:r>
+      </w:ins>
+    </w:p>
+    <w:p>
+      <w:pPr>
+        <w:ind w:left="720"/>
+        <w:rPr>
+          <w:ins w:id="151" w:author="Wlodek Olesinski" w:date="2015-07-04T18:42:00Z"/>
+          <w:rPrChange w:id="152" w:author="Wlodek Olesinski" w:date="2015-07-04T18:42:00Z">
+            <w:rPr>
+              <w:ins w:id="153" w:author="Wlodek Olesinski" w:date="2015-07-04T18:42:00Z"/>
+              <w:lang w:val="pl-PL"/>
+            </w:rPr>
+          </w:rPrChange>
+        </w:rPr>
+        <w:pPrChange w:id="154" w:author="Wlodek Olesinski" w:date="2015-07-04T18:45:00Z">
+          <w:pPr/>
+        </w:pPrChange>
+      </w:pPr>
+      <w:ins w:id="155" w:author="Wlodek Olesinski" w:date="2015-07-04T18:42:00Z">
+        <w:r>
+          <w:rPr>
+            <w:rPrChange w:id="156" w:author="Wlodek Olesinski" w:date="2015-07-04T18:42:00Z">
+              <w:rPr>
+                <w:lang w:val="pl-PL"/>
+              </w:rPr>
+            </w:rPrChange>
+          </w:rPr>
+          <w:t xml:space="preserve">&lt;-A: [86 02 00 </w:t>
+        </w:r>
+        <w:proofErr w:type="spellStart"/>
+        <w:r>
+          <w:rPr>
+            <w:rPrChange w:id="157" w:author="Wlodek Olesinski" w:date="2015-07-04T18:42:00Z">
+              <w:rPr>
+                <w:lang w:val="pl-PL"/>
+              </w:rPr>
+            </w:rPrChange>
+          </w:rPr>
+          <w:t>00</w:t>
+        </w:r>
+        <w:proofErr w:type="spellEnd"/>
+        <w:r>
+          <w:rPr>
+            <w:rPrChange w:id="158" w:author="Wlodek Olesinski" w:date="2015-07-04T18:42:00Z">
+              <w:rPr>
+                <w:lang w:val="pl-PL"/>
+              </w:rPr>
+            </w:rPrChange>
+          </w:rPr>
+          <w:t xml:space="preserve"> </w:t>
+        </w:r>
+        <w:proofErr w:type="spellStart"/>
+        <w:r>
+          <w:rPr>
+            <w:rPrChange w:id="159" w:author="Wlodek Olesinski" w:date="2015-07-04T18:42:00Z">
+              <w:rPr>
+                <w:lang w:val="pl-PL"/>
+              </w:rPr>
+            </w:rPrChange>
+          </w:rPr>
+          <w:t>00</w:t>
+        </w:r>
+        <w:proofErr w:type="spellEnd"/>
+        <w:r>
+          <w:rPr>
+            <w:rPrChange w:id="160" w:author="Wlodek Olesinski" w:date="2015-07-04T18:42:00Z">
+              <w:rPr>
+                <w:lang w:val="pl-PL"/>
+              </w:rPr>
+            </w:rPrChange>
+          </w:rPr>
+          <w:t>]</w:t>
+        </w:r>
+      </w:ins>
+    </w:p>
+    <w:p>
+      <w:pPr>
+        <w:ind w:left="720"/>
+        <w:rPr>
+          <w:ins w:id="161" w:author="Wlodek Olesinski" w:date="2015-07-04T18:42:00Z"/>
+          <w:rPrChange w:id="162" w:author="Wlodek Olesinski" w:date="2015-07-04T18:42:00Z">
+            <w:rPr>
+              <w:ins w:id="163" w:author="Wlodek Olesinski" w:date="2015-07-04T18:42:00Z"/>
+              <w:lang w:val="pl-PL"/>
+            </w:rPr>
+          </w:rPrChange>
+        </w:rPr>
+        <w:pPrChange w:id="164" w:author="Wlodek Olesinski" w:date="2015-07-04T18:45:00Z">
+          <w:pPr/>
+        </w:pPrChange>
+      </w:pPr>
+      <w:proofErr w:type="gramStart"/>
+      <w:ins w:id="165" w:author="Wlodek Olesinski" w:date="2015-07-04T18:42:00Z">
+        <w:r>
+          <w:rPr>
+            <w:rPrChange w:id="166" w:author="Wlodek Olesinski" w:date="2015-07-04T18:42:00Z">
+              <w:rPr>
+                <w:lang w:val="pl-PL"/>
+              </w:rPr>
+            </w:rPrChange>
+          </w:rPr>
+          <w:t>!RSP</w:t>
+        </w:r>
+        <w:proofErr w:type="gramEnd"/>
+        <w:r>
+          <w:rPr>
+            <w:rPrChange w:id="167" w:author="Wlodek Olesinski" w:date="2015-07-04T18:42:00Z">
+              <w:rPr>
+                <w:lang w:val="pl-PL"/>
+              </w:rPr>
+            </w:rPrChange>
+          </w:rPr>
+          <w:t xml:space="preserve">: 19 </w:t>
+        </w:r>
+        <w:proofErr w:type="spellStart"/>
+        <w:r>
+          <w:rPr>
+            <w:rPrChange w:id="168" w:author="Wlodek Olesinski" w:date="2015-07-04T18:42:00Z">
+              <w:rPr>
+                <w:lang w:val="pl-PL"/>
+              </w:rPr>
+            </w:rPrChange>
+          </w:rPr>
+          <w:t>nid</w:t>
+        </w:r>
+        <w:proofErr w:type="spellEnd"/>
+        <w:r>
+          <w:rPr>
+            <w:rPrChange w:id="169" w:author="Wlodek Olesinski" w:date="2015-07-04T18:42:00Z">
+              <w:rPr>
+                <w:lang w:val="pl-PL"/>
+              </w:rPr>
+            </w:rPrChange>
+          </w:rPr>
+          <w:t xml:space="preserve">=2 &lt;&gt;  </w:t>
+        </w:r>
+        <w:proofErr w:type="spellStart"/>
+        <w:r>
+          <w:rPr>
+            <w:rPrChange w:id="170" w:author="Wlodek Olesinski" w:date="2015-07-04T18:42:00Z">
+              <w:rPr>
+                <w:lang w:val="pl-PL"/>
+              </w:rPr>
+            </w:rPrChange>
+          </w:rPr>
+          <w:t>seq</w:t>
+        </w:r>
+        <w:proofErr w:type="spellEnd"/>
+        <w:r>
+          <w:rPr>
+            <w:rPrChange w:id="171" w:author="Wlodek Olesinski" w:date="2015-07-04T18:42:00Z">
+              <w:rPr>
+                <w:lang w:val="pl-PL"/>
+              </w:rPr>
+            </w:rPrChange>
+          </w:rPr>
+          <w:t xml:space="preserve">=5 (133) </w:t>
+        </w:r>
+        <w:proofErr w:type="spellStart"/>
+        <w:r>
+          <w:rPr>
+            <w:rPrChange w:id="172" w:author="Wlodek Olesinski" w:date="2015-07-04T18:42:00Z">
+              <w:rPr>
+                <w:lang w:val="pl-PL"/>
+              </w:rPr>
+            </w:rPrChange>
+          </w:rPr>
+          <w:t>rc</w:t>
+        </w:r>
+        <w:proofErr w:type="spellEnd"/>
+        <w:r>
+          <w:rPr>
+            <w:rPrChange w:id="173" w:author="Wlodek Olesinski" w:date="2015-07-04T18:42:00Z">
+              <w:rPr>
+                <w:lang w:val="pl-PL"/>
+              </w:rPr>
+            </w:rPrChange>
+          </w:rPr>
+          <w:t>=0</w:t>
+        </w:r>
+      </w:ins>
+    </w:p>
+    <w:p>
+      <w:pPr>
+        <w:ind w:left="720"/>
+        <w:rPr>
+          <w:ins w:id="174" w:author="Wlodek Olesinski" w:date="2015-07-04T18:42:00Z"/>
+          <w:rPrChange w:id="175" w:author="Wlodek Olesinski" w:date="2015-07-04T18:42:00Z">
+            <w:rPr>
+              <w:ins w:id="176" w:author="Wlodek Olesinski" w:date="2015-07-04T18:42:00Z"/>
+              <w:lang w:val="pl-PL"/>
+            </w:rPr>
+          </w:rPrChange>
+        </w:rPr>
+        <w:pPrChange w:id="177" w:author="Wlodek Olesinski" w:date="2015-07-04T18:45:00Z">
+          <w:pPr/>
+        </w:pPrChange>
+      </w:pPr>
+      <w:ins w:id="178" w:author="Wlodek Olesinski" w:date="2015-07-04T18:42:00Z">
+        <w:r>
+          <w:rPr>
+            <w:rPrChange w:id="179" w:author="Wlodek Olesinski" w:date="2015-07-04T18:42:00Z">
+              <w:rPr>
+                <w:lang w:val="pl-PL"/>
+              </w:rPr>
+            </w:rPrChange>
+          </w:rPr>
+          <w:t>&lt;-O: [09 02 00 13 85 00 02 00]</w:t>
+        </w:r>
+      </w:ins>
+    </w:p>
+    <w:p>
+      <w:pPr>
+        <w:ind w:left="720"/>
+        <w:rPr>
+          <w:ins w:id="180" w:author="Wlodek Olesinski" w:date="2015-07-04T18:42:00Z"/>
+        </w:rPr>
+        <w:pPrChange w:id="181" w:author="Wlodek Olesinski" w:date="2015-07-04T18:45:00Z">
+          <w:pPr/>
+        </w:pPrChange>
+      </w:pPr>
+      <w:proofErr w:type="spellStart"/>
+      <w:proofErr w:type="gramStart"/>
+      <w:ins w:id="182" w:author="Wlodek Olesinski" w:date="2015-07-04T18:42:00Z">
+        <w:r>
+          <w:t>getassoc</w:t>
+        </w:r>
+        <w:proofErr w:type="spellEnd"/>
+        <w:proofErr w:type="gramEnd"/>
+        <w:r>
+          <w:t xml:space="preserve"> -</w:t>
+        </w:r>
+        <w:proofErr w:type="spellStart"/>
+        <w:r>
+          <w:t>fr</w:t>
+        </w:r>
+        <w:proofErr w:type="spellEnd"/>
+        <w:r>
+          <w:t xml:space="preserve"> 15</w:t>
+        </w:r>
+      </w:ins>
+    </w:p>
+    <w:p>
+      <w:pPr>
+        <w:ind w:left="720"/>
+        <w:rPr>
+          <w:ins w:id="183" w:author="Wlodek Olesinski" w:date="2015-07-04T18:42:00Z"/>
+        </w:rPr>
+        <w:pPrChange w:id="184" w:author="Wlodek Olesinski" w:date="2015-07-04T18:45:00Z">
+          <w:pPr/>
+        </w:pPrChange>
+      </w:pPr>
+      <w:ins w:id="185" w:author="Wlodek Olesinski" w:date="2015-07-04T18:42:00Z">
+        <w:r>
+          <w:t>--&gt;: [87 02 00 14 86 02 00 0f]</w:t>
+        </w:r>
+      </w:ins>
+    </w:p>
+    <w:p>
+      <w:pPr>
+        <w:ind w:left="720"/>
+        <w:rPr>
+          <w:ins w:id="186" w:author="Wlodek Olesinski" w:date="2015-07-04T18:42:00Z"/>
+        </w:rPr>
+        <w:pPrChange w:id="187" w:author="Wlodek Olesinski" w:date="2015-07-04T18:45:00Z">
+          <w:pPr/>
+        </w:pPrChange>
+      </w:pPr>
+      <w:ins w:id="188" w:author="Wlodek Olesinski" w:date="2015-07-04T18:42:00Z">
+        <w:r>
+          <w:t xml:space="preserve">+ACK &lt;00&gt; </w:t>
+        </w:r>
+        <w:proofErr w:type="spellStart"/>
+        <w:r>
+          <w:t>seq</w:t>
+        </w:r>
+        <w:proofErr w:type="spellEnd"/>
+        <w:r>
+          <w:t>=7 (135)</w:t>
+        </w:r>
+      </w:ins>
+    </w:p>
+    <w:p>
+      <w:pPr>
+        <w:ind w:left="720"/>
+        <w:rPr>
+          <w:ins w:id="189" w:author="Wlodek Olesinski" w:date="2015-07-04T18:42:00Z"/>
+        </w:rPr>
+        <w:pPrChange w:id="190" w:author="Wlodek Olesinski" w:date="2015-07-04T18:45:00Z">
+          <w:pPr/>
+        </w:pPrChange>
+      </w:pPr>
+      <w:ins w:id="191" w:author="Wlodek Olesinski" w:date="2015-07-04T18:42:00Z">
+        <w:r>
+          <w:t xml:space="preserve">&lt;-A: [87 02 00 </w:t>
+        </w:r>
+        <w:proofErr w:type="spellStart"/>
+        <w:r>
+          <w:t>00</w:t>
+        </w:r>
+        <w:proofErr w:type="spellEnd"/>
+        <w:r>
+          <w:t xml:space="preserve"> </w:t>
+        </w:r>
+        <w:proofErr w:type="spellStart"/>
+        <w:r>
+          <w:t>00</w:t>
+        </w:r>
+        <w:proofErr w:type="spellEnd"/>
+        <w:r>
+          <w:t>]</w:t>
+        </w:r>
+      </w:ins>
+    </w:p>
+    <w:p>
+      <w:pPr>
+        <w:ind w:left="720"/>
+        <w:rPr>
+          <w:ins w:id="192" w:author="Wlodek Olesinski" w:date="2015-07-04T18:42:00Z"/>
+        </w:rPr>
+        <w:pPrChange w:id="193" w:author="Wlodek Olesinski" w:date="2015-07-04T18:45:00Z">
+          <w:pPr/>
+        </w:pPrChange>
+      </w:pPr>
+      <w:proofErr w:type="spellStart"/>
+      <w:proofErr w:type="gramStart"/>
+      <w:ins w:id="194" w:author="Wlodek Olesinski" w:date="2015-07-04T18:42:00Z">
+        <w:r>
+          <w:t>getassoc</w:t>
+        </w:r>
+        <w:proofErr w:type="spellEnd"/>
+        <w:proofErr w:type="gramEnd"/>
+        <w:r>
+          <w:t xml:space="preserve"> [2]: &lt;15&gt; tag=101/mask=ff tag=102/mask=ff void </w:t>
+        </w:r>
+        <w:proofErr w:type="spellStart"/>
+        <w:r>
+          <w:t>void</w:t>
+        </w:r>
+        <w:proofErr w:type="spellEnd"/>
+        <w:r>
+          <w:t xml:space="preserve"> </w:t>
+        </w:r>
+        <w:proofErr w:type="spellStart"/>
+        <w:r>
+          <w:t>void</w:t>
+        </w:r>
+        <w:proofErr w:type="spellEnd"/>
+      </w:ins>
+    </w:p>
+    <w:p>
+      <w:pPr>
+        <w:ind w:left="720"/>
+        <w:rPr>
+          <w:ins w:id="195" w:author="Wlodek Olesinski" w:date="2015-07-04T18:42:00Z"/>
+        </w:rPr>
+        <w:pPrChange w:id="196" w:author="Wlodek Olesinski" w:date="2015-07-04T18:45:00Z">
+          <w:pPr/>
+        </w:pPrChange>
+      </w:pPr>
+      <w:ins w:id="197" w:author="Wlodek Olesinski" w:date="2015-07-04T18:42:00Z">
+        <w:r>
+          <w:t xml:space="preserve">&lt;-O: [0a 02 00 14 86 00 02 00 0f 65 00 ff 66 00 ff 00 </w:t>
+        </w:r>
+        <w:proofErr w:type="spellStart"/>
+        <w:r>
+          <w:t>00</w:t>
+        </w:r>
+        <w:proofErr w:type="spellEnd"/>
+        <w:r>
+          <w:t xml:space="preserve"> </w:t>
+        </w:r>
+        <w:proofErr w:type="spellStart"/>
+        <w:r>
+          <w:t>00</w:t>
+        </w:r>
+        <w:proofErr w:type="spellEnd"/>
+        <w:r>
+          <w:t xml:space="preserve"> </w:t>
+        </w:r>
+        <w:proofErr w:type="spellStart"/>
+        <w:r>
+          <w:t>00</w:t>
+        </w:r>
+        <w:proofErr w:type="spellEnd"/>
+        <w:r>
+          <w:t xml:space="preserve"> </w:t>
+        </w:r>
+        <w:proofErr w:type="spellStart"/>
+        <w:r>
+          <w:t>00</w:t>
+        </w:r>
+        <w:proofErr w:type="spellEnd"/>
+        <w:r>
+          <w:t xml:space="preserve"> </w:t>
+        </w:r>
+        <w:proofErr w:type="spellStart"/>
+        <w:r>
+          <w:t>00</w:t>
+        </w:r>
+        <w:proofErr w:type="spellEnd"/>
+        <w:r>
+          <w:t xml:space="preserve"> </w:t>
+        </w:r>
+        <w:proofErr w:type="spellStart"/>
+        <w:r>
+          <w:t>00</w:t>
+        </w:r>
+        <w:proofErr w:type="spellEnd"/>
+        <w:r>
+          <w:t xml:space="preserve"> </w:t>
+        </w:r>
+        <w:proofErr w:type="spellStart"/>
+        <w:r>
+          <w:t>00</w:t>
+        </w:r>
+        <w:proofErr w:type="spellEnd"/>
+        <w:r>
+          <w:t xml:space="preserve"> </w:t>
+        </w:r>
+        <w:proofErr w:type="spellStart"/>
+        <w:r>
+          <w:t>00</w:t>
+        </w:r>
+        <w:proofErr w:type="spellEnd"/>
+        <w:r>
+          <w:t>]</w:t>
+        </w:r>
+      </w:ins>
+    </w:p>
+    <w:p>
+      <w:pPr>
+        <w:rPr>
+          <w:ins w:id="198" w:author="Wlodek Olesinski" w:date="2015-07-04T18:42:00Z"/>
+        </w:rPr>
+      </w:pPr>
+      <w:ins w:id="199" w:author="Wlodek Olesinski" w:date="2015-07-04T18:42:00Z">
+        <w:r>
+          <w:t xml:space="preserve">Note the discrepancy about the actual payload and the </w:t>
+        </w:r>
+        <w:proofErr w:type="spellStart"/>
+        <w:r>
+          <w:t>plugin’s</w:t>
+        </w:r>
+        <w:proofErr w:type="spellEnd"/>
+        <w:r>
+          <w:t xml:space="preserve"> shortcut. Yet another good for thoughts for making </w:t>
+        </w:r>
+        <w:proofErr w:type="gramStart"/>
+        <w:r>
+          <w:t xml:space="preserve">the </w:t>
+        </w:r>
+        <w:proofErr w:type="spellStart"/>
+        <w:r>
+          <w:t>i</w:t>
+        </w:r>
+        <w:proofErr w:type="spellEnd"/>
+        <w:proofErr w:type="gramEnd"/>
+        <w:r>
+          <w:t xml:space="preserve">/f for associating tags and pegs better. However, all this should be </w:t>
+        </w:r>
+        <w:proofErr w:type="gramStart"/>
+        <w:r>
+          <w:t>thoughtful,</w:t>
+        </w:r>
+        <w:proofErr w:type="gramEnd"/>
+        <w:r>
+          <w:t xml:space="preserve"> as we want to accommodate quite a few scenarios is seemingly unrelated application spaces. Just an example: perhaps a temporary optional </w:t>
+        </w:r>
+        <w:proofErr w:type="gramStart"/>
+        <w:r>
+          <w:t>associations</w:t>
+        </w:r>
+        <w:proofErr w:type="gramEnd"/>
+        <w:r>
+          <w:t xml:space="preserve"> between a car (tag) and parking space (peg) is an innovative feature? </w:t>
+        </w:r>
+      </w:ins>
+    </w:p>
+    <w:p>
+      <w:pPr>
+        <w:rPr>
+          <w:ins w:id="200" w:author="Wlodek Olesinski" w:date="2015-07-04T18:45:00Z"/>
+        </w:rPr>
+      </w:pPr>
+    </w:p>
+    <w:p>
+      <w:pPr>
+        <w:ind w:left="720"/>
+        <w:rPr>
+          <w:ins w:id="201" w:author="Wlodek Olesinski" w:date="2015-07-04T18:42:00Z"/>
+        </w:rPr>
+        <w:pPrChange w:id="202" w:author="Wlodek Olesinski" w:date="2015-07-04T18:45:00Z">
+          <w:pPr/>
+        </w:pPrChange>
+      </w:pPr>
+      <w:proofErr w:type="spellStart"/>
+      <w:proofErr w:type="gramStart"/>
+      <w:ins w:id="203" w:author="Wlodek Olesinski" w:date="2015-07-04T18:42:00Z">
+        <w:r>
+          <w:t>setassoc</w:t>
+        </w:r>
+        <w:proofErr w:type="spellEnd"/>
+        <w:proofErr w:type="gramEnd"/>
+        <w:r>
+          <w:t xml:space="preserve"> -clear</w:t>
+        </w:r>
+      </w:ins>
+    </w:p>
+    <w:p>
+      <w:pPr>
+        <w:ind w:left="720"/>
+        <w:rPr>
+          <w:ins w:id="204" w:author="Wlodek Olesinski" w:date="2015-07-04T18:42:00Z"/>
+        </w:rPr>
+        <w:pPrChange w:id="205" w:author="Wlodek Olesinski" w:date="2015-07-04T18:45:00Z">
+          <w:pPr/>
+        </w:pPrChange>
+      </w:pPr>
+      <w:ins w:id="206" w:author="Wlodek Olesinski" w:date="2015-07-04T18:42:00Z">
+        <w:r>
+          <w:t>--&gt;: [88 02 00 15 87 02 00]</w:t>
+        </w:r>
+      </w:ins>
+    </w:p>
+    <w:p>
+      <w:pPr>
+        <w:ind w:left="720"/>
+        <w:rPr>
+          <w:ins w:id="207" w:author="Wlodek Olesinski" w:date="2015-07-04T18:42:00Z"/>
+        </w:rPr>
+        <w:pPrChange w:id="208" w:author="Wlodek Olesinski" w:date="2015-07-04T18:45:00Z">
+          <w:pPr/>
+        </w:pPrChange>
+      </w:pPr>
+      <w:ins w:id="209" w:author="Wlodek Olesinski" w:date="2015-07-04T18:42:00Z">
+        <w:r>
+          <w:lastRenderedPageBreak/>
+          <w:t xml:space="preserve">+ACK &lt;00&gt; </w:t>
+        </w:r>
+        <w:proofErr w:type="spellStart"/>
+        <w:r>
+          <w:t>seq</w:t>
+        </w:r>
+        <w:proofErr w:type="spellEnd"/>
+        <w:r>
+          <w:t>=8 (136)</w:t>
+        </w:r>
+      </w:ins>
+    </w:p>
+    <w:p>
+      <w:pPr>
+        <w:ind w:left="720"/>
+        <w:rPr>
+          <w:ins w:id="210" w:author="Wlodek Olesinski" w:date="2015-07-04T18:42:00Z"/>
+        </w:rPr>
+        <w:pPrChange w:id="211" w:author="Wlodek Olesinski" w:date="2015-07-04T18:45:00Z">
+          <w:pPr/>
+        </w:pPrChange>
+      </w:pPr>
+      <w:ins w:id="212" w:author="Wlodek Olesinski" w:date="2015-07-04T18:42:00Z">
+        <w:r>
+          <w:t xml:space="preserve">&lt;-A: [88 02 00 </w:t>
+        </w:r>
+        <w:proofErr w:type="spellStart"/>
+        <w:r>
+          <w:t>00</w:t>
+        </w:r>
+        <w:proofErr w:type="spellEnd"/>
+        <w:r>
+          <w:t xml:space="preserve"> </w:t>
+        </w:r>
+        <w:proofErr w:type="spellStart"/>
+        <w:r>
+          <w:t>00</w:t>
+        </w:r>
+        <w:proofErr w:type="spellEnd"/>
+        <w:r>
+          <w:t>]</w:t>
+        </w:r>
+      </w:ins>
+    </w:p>
+    <w:p>
+      <w:pPr>
+        <w:ind w:left="720"/>
+        <w:rPr>
+          <w:ins w:id="213" w:author="Wlodek Olesinski" w:date="2015-07-04T18:42:00Z"/>
+          <w:lang w:val="pl-PL"/>
+        </w:rPr>
+        <w:pPrChange w:id="214" w:author="Wlodek Olesinski" w:date="2015-07-04T18:45:00Z">
+          <w:pPr/>
+        </w:pPrChange>
+      </w:pPr>
+      <w:ins w:id="215" w:author="Wlodek Olesinski" w:date="2015-07-04T18:42:00Z">
+        <w:r>
+          <w:rPr>
+            <w:lang w:val="pl-PL"/>
+          </w:rPr>
+          <w:t>!RSP: 21 nid=2 &lt;&gt;  seq=7 (135) rc=6</w:t>
+        </w:r>
+      </w:ins>
+    </w:p>
+    <w:p>
+      <w:pPr>
+        <w:ind w:left="720"/>
+        <w:rPr>
+          <w:ins w:id="216" w:author="Wlodek Olesinski" w:date="2015-07-04T18:42:00Z"/>
+          <w:lang w:val="pl-PL"/>
+        </w:rPr>
+        <w:pPrChange w:id="217" w:author="Wlodek Olesinski" w:date="2015-07-04T18:45:00Z">
+          <w:pPr/>
+        </w:pPrChange>
+      </w:pPr>
+      <w:ins w:id="218" w:author="Wlodek Olesinski" w:date="2015-07-04T18:42:00Z">
+        <w:r>
+          <w:rPr>
+            <w:lang w:val="pl-PL"/>
+          </w:rPr>
+          <w:t>&lt;-O: [0b 02 00 15 87 06 02 00]</w:t>
+        </w:r>
+      </w:ins>
+    </w:p>
+    <w:p>
+      <w:pPr>
+        <w:ind w:left="720"/>
+        <w:rPr>
+          <w:ins w:id="219" w:author="Wlodek Olesinski" w:date="2015-07-04T18:42:00Z"/>
+        </w:rPr>
+        <w:pPrChange w:id="220" w:author="Wlodek Olesinski" w:date="2015-07-04T18:45:00Z">
+          <w:pPr/>
+        </w:pPrChange>
+      </w:pPr>
+      <w:proofErr w:type="spellStart"/>
+      <w:proofErr w:type="gramStart"/>
+      <w:ins w:id="221" w:author="Wlodek Olesinski" w:date="2015-07-04T18:42:00Z">
+        <w:r>
+          <w:t>getassoc</w:t>
+        </w:r>
+        <w:proofErr w:type="spellEnd"/>
+        <w:proofErr w:type="gramEnd"/>
+      </w:ins>
+    </w:p>
+    <w:p>
+      <w:pPr>
+        <w:ind w:left="720"/>
+        <w:rPr>
+          <w:ins w:id="222" w:author="Wlodek Olesinski" w:date="2015-07-04T18:42:00Z"/>
+        </w:rPr>
+        <w:pPrChange w:id="223" w:author="Wlodek Olesinski" w:date="2015-07-04T18:45:00Z">
+          <w:pPr/>
+        </w:pPrChange>
+      </w:pPr>
+      <w:ins w:id="224" w:author="Wlodek Olesinski" w:date="2015-07-04T18:42:00Z">
+        <w:r>
+          <w:t xml:space="preserve">--&gt;: [89 02 00 14 88 02 00 </w:t>
+        </w:r>
+        <w:proofErr w:type="spellStart"/>
+        <w:r>
+          <w:t>00</w:t>
+        </w:r>
+        <w:proofErr w:type="spellEnd"/>
+        <w:r>
+          <w:t>]</w:t>
+        </w:r>
+      </w:ins>
+    </w:p>
+    <w:p>
+      <w:pPr>
+        <w:ind w:left="720"/>
+        <w:rPr>
+          <w:ins w:id="225" w:author="Wlodek Olesinski" w:date="2015-07-04T18:42:00Z"/>
+        </w:rPr>
+        <w:pPrChange w:id="226" w:author="Wlodek Olesinski" w:date="2015-07-04T18:45:00Z">
+          <w:pPr/>
+        </w:pPrChange>
+      </w:pPr>
+      <w:ins w:id="227" w:author="Wlodek Olesinski" w:date="2015-07-04T18:42:00Z">
+        <w:r>
+          <w:t xml:space="preserve">+ACK &lt;00&gt; </w:t>
+        </w:r>
+        <w:proofErr w:type="spellStart"/>
+        <w:r>
+          <w:t>seq</w:t>
+        </w:r>
+        <w:proofErr w:type="spellEnd"/>
+        <w:r>
+          <w:t>=9 (137)</w:t>
+        </w:r>
+      </w:ins>
+    </w:p>
+    <w:p>
+      <w:pPr>
+        <w:ind w:left="720"/>
+        <w:rPr>
+          <w:ins w:id="228" w:author="Wlodek Olesinski" w:date="2015-07-04T18:42:00Z"/>
+        </w:rPr>
+        <w:pPrChange w:id="229" w:author="Wlodek Olesinski" w:date="2015-07-04T18:45:00Z">
+          <w:pPr/>
+        </w:pPrChange>
+      </w:pPr>
+      <w:ins w:id="230" w:author="Wlodek Olesinski" w:date="2015-07-04T18:42:00Z">
+        <w:r>
+          <w:t xml:space="preserve">&lt;-A: [89 02 00 </w:t>
+        </w:r>
+        <w:proofErr w:type="spellStart"/>
+        <w:r>
+          <w:t>00</w:t>
+        </w:r>
+        <w:proofErr w:type="spellEnd"/>
+        <w:r>
+          <w:t xml:space="preserve"> </w:t>
+        </w:r>
+        <w:proofErr w:type="spellStart"/>
+        <w:r>
+          <w:t>00</w:t>
+        </w:r>
+        <w:proofErr w:type="spellEnd"/>
+        <w:r>
+          <w:t>]</w:t>
+        </w:r>
+      </w:ins>
+    </w:p>
+    <w:p>
+      <w:pPr>
+        <w:ind w:left="720"/>
+        <w:rPr>
+          <w:ins w:id="231" w:author="Wlodek Olesinski" w:date="2015-07-04T18:42:00Z"/>
+        </w:rPr>
+        <w:pPrChange w:id="232" w:author="Wlodek Olesinski" w:date="2015-07-04T18:45:00Z">
+          <w:pPr/>
+        </w:pPrChange>
+      </w:pPr>
+      <w:proofErr w:type="spellStart"/>
+      <w:proofErr w:type="gramStart"/>
+      <w:ins w:id="233" w:author="Wlodek Olesinski" w:date="2015-07-04T18:42:00Z">
+        <w:r>
+          <w:t>getassoc</w:t>
+        </w:r>
+        <w:proofErr w:type="spellEnd"/>
+        <w:proofErr w:type="gramEnd"/>
+        <w:r>
+          <w:t xml:space="preserve"> [2]: &lt;0&gt; void </w:t>
+        </w:r>
+        <w:proofErr w:type="spellStart"/>
+        <w:r>
+          <w:t>void</w:t>
+        </w:r>
+        <w:proofErr w:type="spellEnd"/>
+        <w:r>
+          <w:t xml:space="preserve"> </w:t>
+        </w:r>
+        <w:proofErr w:type="spellStart"/>
+        <w:r>
+          <w:t>void</w:t>
+        </w:r>
+        <w:proofErr w:type="spellEnd"/>
+        <w:r>
+          <w:t xml:space="preserve"> </w:t>
+        </w:r>
+        <w:proofErr w:type="spellStart"/>
+        <w:r>
+          <w:t>void</w:t>
+        </w:r>
+        <w:proofErr w:type="spellEnd"/>
+        <w:r>
+          <w:t xml:space="preserve"> </w:t>
+        </w:r>
+        <w:proofErr w:type="spellStart"/>
+        <w:r>
+          <w:t>void</w:t>
+        </w:r>
+        <w:proofErr w:type="spellEnd"/>
+        <w:r>
+          <w:t xml:space="preserve"> </w:t>
+        </w:r>
+        <w:proofErr w:type="spellStart"/>
+        <w:r>
+          <w:t>void</w:t>
+        </w:r>
+        <w:proofErr w:type="spellEnd"/>
+        <w:r>
+          <w:t xml:space="preserve"> </w:t>
+        </w:r>
+        <w:proofErr w:type="spellStart"/>
+        <w:r>
+          <w:t>void</w:t>
+        </w:r>
+        <w:proofErr w:type="spellEnd"/>
+        <w:r>
+          <w:t xml:space="preserve"> </w:t>
+        </w:r>
+        <w:proofErr w:type="spellStart"/>
+        <w:r>
+          <w:t>void</w:t>
+        </w:r>
+        <w:proofErr w:type="spellEnd"/>
+        <w:r>
+          <w:t xml:space="preserve"> </w:t>
+        </w:r>
+        <w:proofErr w:type="spellStart"/>
+        <w:r>
+          <w:t>void</w:t>
+        </w:r>
+        <w:proofErr w:type="spellEnd"/>
+        <w:r>
+          <w:t xml:space="preserve"> </w:t>
+        </w:r>
+        <w:proofErr w:type="spellStart"/>
+        <w:r>
+          <w:t>void</w:t>
+        </w:r>
+        <w:proofErr w:type="spellEnd"/>
+        <w:r>
+          <w:t xml:space="preserve"> </w:t>
+        </w:r>
+        <w:proofErr w:type="spellStart"/>
+        <w:r>
+          <w:t>void</w:t>
+        </w:r>
+        <w:proofErr w:type="spellEnd"/>
+        <w:r>
+          <w:t xml:space="preserve"> </w:t>
+        </w:r>
+        <w:proofErr w:type="spellStart"/>
+        <w:r>
+          <w:t>void</w:t>
+        </w:r>
+        <w:proofErr w:type="spellEnd"/>
+        <w:r>
+          <w:t xml:space="preserve"> </w:t>
+        </w:r>
+        <w:proofErr w:type="spellStart"/>
+        <w:r>
+          <w:t>void</w:t>
+        </w:r>
+        <w:proofErr w:type="spellEnd"/>
+        <w:r>
+          <w:t xml:space="preserve"> </w:t>
+        </w:r>
+        <w:proofErr w:type="spellStart"/>
+        <w:r>
+          <w:t>void</w:t>
+        </w:r>
+        <w:proofErr w:type="spellEnd"/>
+        <w:r>
+          <w:t xml:space="preserve"> </w:t>
+        </w:r>
+        <w:proofErr w:type="spellStart"/>
+        <w:r>
+          <w:t>void</w:t>
+        </w:r>
+        <w:proofErr w:type="spellEnd"/>
+        <w:r>
+          <w:t xml:space="preserve"> tag=101/mask=ff tag=102/mask=ff void </w:t>
+        </w:r>
+        <w:proofErr w:type="spellStart"/>
+        <w:r>
+          <w:t>void</w:t>
+        </w:r>
+        <w:proofErr w:type="spellEnd"/>
+        <w:r>
+          <w:t xml:space="preserve"> </w:t>
+        </w:r>
+        <w:proofErr w:type="spellStart"/>
+        <w:r>
+          <w:t>void</w:t>
+        </w:r>
+        <w:proofErr w:type="spellEnd"/>
+      </w:ins>
+    </w:p>
+    <w:p>
+      <w:pPr>
+        <w:ind w:left="720"/>
+        <w:rPr>
+          <w:ins w:id="234" w:author="Wlodek Olesinski" w:date="2015-07-04T18:42:00Z"/>
+        </w:rPr>
+        <w:pPrChange w:id="235" w:author="Wlodek Olesinski" w:date="2015-07-04T18:45:00Z">
+          <w:pPr/>
+        </w:pPrChange>
+      </w:pPr>
+      <w:ins w:id="236" w:author="Wlodek Olesinski" w:date="2015-07-04T18:42:00Z">
+        <w:r>
+          <w:t xml:space="preserve">&lt;-O: [0c 02 00 14 88 00 02 00 </w:t>
+        </w:r>
+        <w:proofErr w:type="spellStart"/>
+        <w:r>
+          <w:t>00</w:t>
+        </w:r>
+        <w:proofErr w:type="spellEnd"/>
+        <w:r>
+          <w:t xml:space="preserve"> </w:t>
+        </w:r>
+        <w:proofErr w:type="spellStart"/>
+        <w:r>
+          <w:t>00</w:t>
+        </w:r>
+        <w:proofErr w:type="spellEnd"/>
+        <w:r>
+          <w:t xml:space="preserve"> </w:t>
+        </w:r>
+        <w:proofErr w:type="spellStart"/>
+        <w:r>
+          <w:t>00</w:t>
+        </w:r>
+        <w:proofErr w:type="spellEnd"/>
+        <w:r>
+          <w:t xml:space="preserve"> </w:t>
+        </w:r>
+        <w:proofErr w:type="spellStart"/>
+        <w:r>
+          <w:t>00</w:t>
+        </w:r>
+        <w:proofErr w:type="spellEnd"/>
+        <w:r>
+          <w:t xml:space="preserve"> </w:t>
+        </w:r>
+        <w:proofErr w:type="spellStart"/>
+        <w:r>
+          <w:t>00</w:t>
+        </w:r>
+        <w:proofErr w:type="spellEnd"/>
+        <w:r>
+          <w:t xml:space="preserve"> </w:t>
+        </w:r>
+        <w:proofErr w:type="spellStart"/>
+        <w:r>
+          <w:t>00</w:t>
+        </w:r>
+        <w:proofErr w:type="spellEnd"/>
+        <w:r>
+          <w:t xml:space="preserve"> </w:t>
+        </w:r>
+        <w:proofErr w:type="spellStart"/>
+        <w:r>
+          <w:t>00</w:t>
+        </w:r>
+        <w:proofErr w:type="spellEnd"/>
+        <w:r>
+          <w:t xml:space="preserve"> </w:t>
+        </w:r>
+        <w:proofErr w:type="spellStart"/>
+        <w:r>
+          <w:t>00</w:t>
+        </w:r>
+        <w:proofErr w:type="spellEnd"/>
+        <w:r>
+          <w:t xml:space="preserve"> </w:t>
+        </w:r>
+        <w:proofErr w:type="spellStart"/>
+        <w:r>
+          <w:t>00</w:t>
+        </w:r>
+        <w:proofErr w:type="spellEnd"/>
+        <w:r>
+          <w:t xml:space="preserve"> </w:t>
+        </w:r>
+        <w:proofErr w:type="spellStart"/>
+        <w:r>
+          <w:t>00</w:t>
+        </w:r>
+        <w:proofErr w:type="spellEnd"/>
+        <w:r>
+          <w:t xml:space="preserve"> </w:t>
+        </w:r>
+        <w:proofErr w:type="spellStart"/>
+        <w:r>
+          <w:t>00</w:t>
+        </w:r>
+        <w:proofErr w:type="spellEnd"/>
+        <w:r>
+          <w:t xml:space="preserve"> </w:t>
+        </w:r>
+        <w:proofErr w:type="spellStart"/>
+        <w:r>
+          <w:t>00</w:t>
+        </w:r>
+        <w:proofErr w:type="spellEnd"/>
+        <w:r>
+          <w:t xml:space="preserve"> </w:t>
+        </w:r>
+        <w:proofErr w:type="spellStart"/>
+        <w:r>
+          <w:t>00</w:t>
+        </w:r>
+        <w:proofErr w:type="spellEnd"/>
+        <w:r>
+          <w:t xml:space="preserve"> </w:t>
+        </w:r>
+        <w:proofErr w:type="spellStart"/>
+        <w:r>
+          <w:t>00</w:t>
+        </w:r>
+        <w:proofErr w:type="spellEnd"/>
+        <w:r>
+          <w:t xml:space="preserve"> </w:t>
+        </w:r>
+        <w:proofErr w:type="spellStart"/>
+        <w:r>
+          <w:t>00</w:t>
+        </w:r>
+        <w:proofErr w:type="spellEnd"/>
+        <w:r>
+          <w:t xml:space="preserve"> </w:t>
+        </w:r>
+        <w:proofErr w:type="spellStart"/>
+        <w:r>
+          <w:t>00</w:t>
+        </w:r>
+        <w:proofErr w:type="spellEnd"/>
+        <w:r>
+          <w:t xml:space="preserve"> </w:t>
+        </w:r>
+        <w:proofErr w:type="spellStart"/>
+        <w:r>
+          <w:t>00</w:t>
+        </w:r>
+        <w:proofErr w:type="spellEnd"/>
+        <w:r>
+          <w:t xml:space="preserve"> </w:t>
+        </w:r>
+        <w:proofErr w:type="spellStart"/>
+        <w:r>
+          <w:t>00</w:t>
+        </w:r>
+        <w:proofErr w:type="spellEnd"/>
+        <w:r>
+          <w:t xml:space="preserve"> </w:t>
+        </w:r>
+        <w:proofErr w:type="spellStart"/>
+        <w:r>
+          <w:t>00</w:t>
+        </w:r>
+        <w:proofErr w:type="spellEnd"/>
+        <w:r>
+          <w:t xml:space="preserve"> </w:t>
+        </w:r>
+        <w:proofErr w:type="spellStart"/>
+        <w:r>
+          <w:t>00</w:t>
+        </w:r>
+        <w:proofErr w:type="spellEnd"/>
+        <w:r>
+          <w:t xml:space="preserve"> </w:t>
+        </w:r>
+        <w:proofErr w:type="spellStart"/>
+        <w:r>
+          <w:t>00</w:t>
+        </w:r>
+        <w:proofErr w:type="spellEnd"/>
+        <w:r>
+          <w:t xml:space="preserve"> </w:t>
+        </w:r>
+        <w:proofErr w:type="spellStart"/>
+        <w:r>
+          <w:t>00</w:t>
+        </w:r>
+        <w:proofErr w:type="spellEnd"/>
+        <w:r>
+          <w:t xml:space="preserve"> </w:t>
+        </w:r>
+        <w:proofErr w:type="spellStart"/>
+        <w:r>
+          <w:t>00</w:t>
+        </w:r>
+        <w:proofErr w:type="spellEnd"/>
+        <w:r>
+          <w:t xml:space="preserve"> </w:t>
+        </w:r>
+        <w:proofErr w:type="spellStart"/>
+        <w:r>
+          <w:t>00</w:t>
+        </w:r>
+        <w:proofErr w:type="spellEnd"/>
+        <w:r>
+          <w:t xml:space="preserve"> </w:t>
+        </w:r>
+        <w:proofErr w:type="spellStart"/>
+        <w:r>
+          <w:t>00</w:t>
+        </w:r>
+        <w:proofErr w:type="spellEnd"/>
+        <w:r>
+          <w:t xml:space="preserve"> </w:t>
+        </w:r>
+        <w:proofErr w:type="spellStart"/>
+        <w:r>
+          <w:t>00</w:t>
+        </w:r>
+        <w:proofErr w:type="spellEnd"/>
+        <w:r>
+          <w:t xml:space="preserve"> </w:t>
+        </w:r>
+        <w:proofErr w:type="spellStart"/>
+        <w:r>
+          <w:t>00</w:t>
+        </w:r>
+        <w:proofErr w:type="spellEnd"/>
+        <w:r>
+          <w:t xml:space="preserve"> </w:t>
+        </w:r>
+        <w:proofErr w:type="spellStart"/>
+        <w:r>
+          <w:t>00</w:t>
+        </w:r>
+        <w:proofErr w:type="spellEnd"/>
+        <w:r>
+          <w:t xml:space="preserve"> </w:t>
+        </w:r>
+        <w:proofErr w:type="spellStart"/>
+        <w:r>
+          <w:t>00</w:t>
+        </w:r>
+        <w:proofErr w:type="spellEnd"/>
+        <w:r>
+          <w:t xml:space="preserve"> </w:t>
+        </w:r>
+        <w:proofErr w:type="spellStart"/>
+        <w:r>
+          <w:t>00</w:t>
+        </w:r>
+        <w:proofErr w:type="spellEnd"/>
+        <w:r>
+          <w:t xml:space="preserve"> </w:t>
+        </w:r>
+        <w:proofErr w:type="spellStart"/>
+        <w:r>
+          <w:t>00</w:t>
+        </w:r>
+        <w:proofErr w:type="spellEnd"/>
+        <w:r>
+          <w:t xml:space="preserve"> </w:t>
+        </w:r>
+        <w:proofErr w:type="spellStart"/>
+        <w:r>
+          <w:t>00</w:t>
+        </w:r>
+        <w:proofErr w:type="spellEnd"/>
+        <w:r>
+          <w:t xml:space="preserve"> </w:t>
+        </w:r>
+        <w:proofErr w:type="spellStart"/>
+        <w:r>
+          <w:t>00</w:t>
+        </w:r>
+        <w:proofErr w:type="spellEnd"/>
+        <w:r>
+          <w:t xml:space="preserve"> </w:t>
+        </w:r>
+        <w:proofErr w:type="spellStart"/>
+        <w:r>
+          <w:t>00</w:t>
+        </w:r>
+        <w:proofErr w:type="spellEnd"/>
+        <w:r>
+          <w:t xml:space="preserve"> </w:t>
+        </w:r>
+        <w:proofErr w:type="spellStart"/>
+        <w:r>
+          <w:t>00</w:t>
+        </w:r>
+        <w:proofErr w:type="spellEnd"/>
+        <w:r>
+          <w:t xml:space="preserve"> </w:t>
+        </w:r>
+        <w:proofErr w:type="spellStart"/>
+        <w:r>
+          <w:t>00</w:t>
+        </w:r>
+        <w:proofErr w:type="spellEnd"/>
+        <w:r>
+          <w:t xml:space="preserve"> </w:t>
+        </w:r>
+        <w:proofErr w:type="spellStart"/>
+        <w:r>
+          <w:t>00</w:t>
+        </w:r>
+        <w:proofErr w:type="spellEnd"/>
+        <w:r>
+          <w:t xml:space="preserve"> </w:t>
+        </w:r>
+        <w:proofErr w:type="spellStart"/>
+        <w:r>
+          <w:t>00</w:t>
+        </w:r>
+        <w:proofErr w:type="spellEnd"/>
+        <w:r>
+          <w:t xml:space="preserve"> </w:t>
+        </w:r>
+        <w:proofErr w:type="spellStart"/>
+        <w:r>
+          <w:t>00</w:t>
+        </w:r>
+        <w:proofErr w:type="spellEnd"/>
+        <w:r>
+          <w:t xml:space="preserve"> </w:t>
+        </w:r>
+        <w:proofErr w:type="spellStart"/>
+        <w:r>
+          <w:t>00</w:t>
+        </w:r>
+        <w:proofErr w:type="spellEnd"/>
+        <w:r>
+          <w:t xml:space="preserve"> </w:t>
+        </w:r>
+        <w:proofErr w:type="spellStart"/>
+        <w:r>
+          <w:t>00</w:t>
+        </w:r>
+        <w:proofErr w:type="spellEnd"/>
+        <w:r>
+          <w:t xml:space="preserve"> </w:t>
+        </w:r>
+        <w:proofErr w:type="spellStart"/>
+        <w:r>
+          <w:t>00</w:t>
+        </w:r>
+        <w:proofErr w:type="spellEnd"/>
+        <w:r>
+          <w:t xml:space="preserve"> </w:t>
+        </w:r>
+        <w:proofErr w:type="spellStart"/>
+        <w:r>
+          <w:t>00</w:t>
+        </w:r>
+        <w:proofErr w:type="spellEnd"/>
+        <w:r>
+          <w:t xml:space="preserve"> </w:t>
+        </w:r>
+        <w:proofErr w:type="spellStart"/>
+        <w:r>
+          <w:t>00</w:t>
+        </w:r>
+        <w:proofErr w:type="spellEnd"/>
+        <w:r>
+          <w:t xml:space="preserve"> </w:t>
+        </w:r>
+        <w:proofErr w:type="spellStart"/>
+        <w:r>
+          <w:t>00</w:t>
+        </w:r>
+        <w:proofErr w:type="spellEnd"/>
+        <w:r>
+          <w:t xml:space="preserve"> </w:t>
+        </w:r>
+        <w:proofErr w:type="spellStart"/>
+        <w:r>
+          <w:t>00</w:t>
+        </w:r>
+        <w:proofErr w:type="spellEnd"/>
+        <w:r>
+          <w:t xml:space="preserve"> 65 00 ff 66 00 ff 00 </w:t>
+        </w:r>
+        <w:proofErr w:type="spellStart"/>
+        <w:r>
+          <w:t>00</w:t>
+        </w:r>
+        <w:proofErr w:type="spellEnd"/>
+        <w:r>
+          <w:t xml:space="preserve"> </w:t>
+        </w:r>
+        <w:proofErr w:type="spellStart"/>
+        <w:r>
+          <w:t>00</w:t>
+        </w:r>
+        <w:proofErr w:type="spellEnd"/>
+        <w:r>
+          <w:t xml:space="preserve"> </w:t>
+        </w:r>
+        <w:proofErr w:type="spellStart"/>
+        <w:r>
+          <w:t>00</w:t>
+        </w:r>
+        <w:proofErr w:type="spellEnd"/>
+        <w:r>
+          <w:t xml:space="preserve"> </w:t>
+        </w:r>
+        <w:proofErr w:type="spellStart"/>
+        <w:r>
+          <w:t>00</w:t>
+        </w:r>
+        <w:proofErr w:type="spellEnd"/>
+        <w:r>
+          <w:t xml:space="preserve"> </w:t>
+        </w:r>
+        <w:proofErr w:type="spellStart"/>
+        <w:r>
+          <w:t>00</w:t>
+        </w:r>
+        <w:proofErr w:type="spellEnd"/>
+        <w:r>
+          <w:t xml:space="preserve"> </w:t>
+        </w:r>
+        <w:proofErr w:type="spellStart"/>
+        <w:r>
+          <w:t>00</w:t>
+        </w:r>
+        <w:proofErr w:type="spellEnd"/>
+        <w:r>
+          <w:t xml:space="preserve"> </w:t>
+        </w:r>
+        <w:proofErr w:type="spellStart"/>
+        <w:r>
+          <w:t>00</w:t>
+        </w:r>
+        <w:proofErr w:type="spellEnd"/>
+        <w:r>
+          <w:t xml:space="preserve"> </w:t>
+        </w:r>
+        <w:proofErr w:type="spellStart"/>
+        <w:r>
+          <w:t>00</w:t>
+        </w:r>
+        <w:proofErr w:type="spellEnd"/>
+        <w:r>
+          <w:t>]</w:t>
+        </w:r>
+      </w:ins>
+    </w:p>
+    <w:p>
+      <w:pPr>
+        <w:rPr>
+          <w:ins w:id="237" w:author="Wlodek Olesinski" w:date="2015-07-04T18:42:00Z"/>
+        </w:rPr>
+      </w:pPr>
+    </w:p>
+    <w:p>
+      <w:pPr>
+        <w:spacing w:before="120" w:after="120"/>
+        <w:rPr>
+          <w:ins w:id="238" w:author="Wlodek Olesinski" w:date="2015-07-04T18:42:00Z"/>
+          <w:rFonts w:ascii="Arial" w:hAnsi="Arial" w:cs="Arial"/>
+          <w:b/>
+        </w:rPr>
+      </w:pPr>
+      <w:ins w:id="239" w:author="Wlodek Olesinski" w:date="2015-07-04T18:42:00Z">
+        <w:r>
+          <w:rPr>
+            <w:rFonts w:ascii="Arial" w:hAnsi="Arial" w:cs="Arial"/>
+            <w:b/>
+          </w:rPr>
+          <w:t>CMD_RELAY</w:t>
+        </w:r>
+      </w:ins>
+    </w:p>
+    <w:p>
+      <w:pPr>
+        <w:rPr>
+          <w:ins w:id="240" w:author="Wlodek Olesinski" w:date="2015-07-04T18:42:00Z"/>
+        </w:rPr>
+      </w:pPr>
+      <w:ins w:id="241" w:author="Wlodek Olesinski" w:date="2015-07-04T18:42:00Z">
+        <w:r>
+          <w:t xml:space="preserve">Most of the functionality is as in 1.0. There is a small (optional) extension: if the </w:t>
+        </w:r>
+        <w:proofErr w:type="spellStart"/>
+        <w:r>
+          <w:t>ack</w:t>
+        </w:r>
+        <w:proofErr w:type="spellEnd"/>
+        <w:r>
+          <w:t xml:space="preserve"> is requested in </w:t>
+        </w:r>
+        <w:proofErr w:type="spellStart"/>
+        <w:r>
+          <w:t>op_rc</w:t>
+        </w:r>
+        <w:proofErr w:type="spellEnd"/>
+        <w:r>
+          <w:t xml:space="preserve"> and the operation is successful, RC_OK (0) will come from the remote destination. This way, an end to end reliability is introduced. Likely, if 2.0, this will be further </w:t>
+        </w:r>
+        <w:proofErr w:type="spellStart"/>
+        <w:r>
+          <w:t>parametried</w:t>
+        </w:r>
+        <w:proofErr w:type="spellEnd"/>
+        <w:r>
+          <w:t xml:space="preserve"> (no </w:t>
+        </w:r>
+        <w:proofErr w:type="spellStart"/>
+        <w:r>
+          <w:t>ack</w:t>
+        </w:r>
+        <w:proofErr w:type="spellEnd"/>
+        <w:r>
+          <w:t xml:space="preserve">, local, </w:t>
+        </w:r>
+        <w:proofErr w:type="gramStart"/>
+        <w:r>
+          <w:t>remote</w:t>
+        </w:r>
+        <w:proofErr w:type="gramEnd"/>
+        <w:r>
+          <w:t>, both…).</w:t>
+        </w:r>
+      </w:ins>
+    </w:p>
+    <w:p>
+      <w:pPr>
+        <w:ind w:left="720"/>
+        <w:rPr>
+          <w:ins w:id="242" w:author="Wlodek Olesinski" w:date="2015-07-04T18:42:00Z"/>
+        </w:rPr>
+        <w:pPrChange w:id="243" w:author="Wlodek Olesinski" w:date="2015-07-04T18:46:00Z">
+          <w:pPr/>
+        </w:pPrChange>
+      </w:pPr>
+      <w:proofErr w:type="gramStart"/>
+      <w:ins w:id="244" w:author="Wlodek Olesinski" w:date="2015-07-04T18:42:00Z">
+        <w:r>
+          <w:t>relay</w:t>
+        </w:r>
+        <w:proofErr w:type="gramEnd"/>
+        <w:r>
+          <w:t xml:space="preserve"> -m 1 -</w:t>
+        </w:r>
+        <w:proofErr w:type="spellStart"/>
+        <w:r>
+          <w:t>dest</w:t>
+        </w:r>
+        <w:proofErr w:type="spellEnd"/>
+        <w:r>
+          <w:t xml:space="preserve"> 1 3 4 5</w:t>
+        </w:r>
+      </w:ins>
+    </w:p>
+    <w:p>
+      <w:pPr>
+        <w:ind w:left="720"/>
+        <w:rPr>
+          <w:ins w:id="245" w:author="Wlodek Olesinski" w:date="2015-07-04T18:42:00Z"/>
+        </w:rPr>
+        <w:pPrChange w:id="246" w:author="Wlodek Olesinski" w:date="2015-07-04T18:46:00Z">
+          <w:pPr/>
+        </w:pPrChange>
+      </w:pPr>
+      <w:ins w:id="247" w:author="Wlodek Olesinski" w:date="2015-07-04T18:42:00Z">
+        <w:r>
+          <w:t xml:space="preserve">--&gt;: [81 </w:t>
+        </w:r>
+        <w:r>
+          <w:rPr>
+            <w:b/>
+          </w:rPr>
+          <w:t xml:space="preserve">00 </w:t>
+        </w:r>
+        <w:proofErr w:type="spellStart"/>
+        <w:r>
+          <w:rPr>
+            <w:b/>
+          </w:rPr>
+          <w:t>00</w:t>
+        </w:r>
+        <w:proofErr w:type="spellEnd"/>
+        <w:r>
+          <w:t xml:space="preserve"> 42 80 </w:t>
+        </w:r>
+        <w:r>
+          <w:rPr>
+            <w:b/>
+          </w:rPr>
+          <w:t xml:space="preserve">00 </w:t>
+        </w:r>
+        <w:proofErr w:type="spellStart"/>
+        <w:r>
+          <w:rPr>
+            <w:b/>
+          </w:rPr>
+          <w:t>00</w:t>
+        </w:r>
+        <w:proofErr w:type="spellEnd"/>
+        <w:r>
+          <w:t xml:space="preserve"> 01 00 03 04 05]</w:t>
+        </w:r>
+      </w:ins>
+    </w:p>
+    <w:p>
+      <w:pPr>
+        <w:ind w:left="720"/>
+        <w:rPr>
+          <w:ins w:id="248" w:author="Wlodek Olesinski" w:date="2015-07-04T18:42:00Z"/>
+        </w:rPr>
+        <w:pPrChange w:id="249" w:author="Wlodek Olesinski" w:date="2015-07-04T18:46:00Z">
+          <w:pPr/>
+        </w:pPrChange>
+      </w:pPr>
+      <w:ins w:id="250" w:author="Wlodek Olesinski" w:date="2015-07-04T18:42:00Z">
+        <w:r>
+          <w:t xml:space="preserve">-ACK: OK </w:t>
+        </w:r>
+        <w:proofErr w:type="spellStart"/>
+        <w:r>
+          <w:t>nid</w:t>
+        </w:r>
+        <w:proofErr w:type="spellEnd"/>
+        <w:r>
+          <w:t xml:space="preserve">=2 </w:t>
+        </w:r>
+        <w:proofErr w:type="spellStart"/>
+        <w:r>
+          <w:t>seq</w:t>
+        </w:r>
+        <w:proofErr w:type="spellEnd"/>
+        <w:r>
+          <w:t>=1</w:t>
+        </w:r>
+      </w:ins>
+    </w:p>
+    <w:p>
+      <w:pPr>
+        <w:ind w:left="720"/>
+        <w:rPr>
+          <w:ins w:id="251" w:author="Wlodek Olesinski" w:date="2015-07-04T18:42:00Z"/>
+        </w:rPr>
+        <w:pPrChange w:id="252" w:author="Wlodek Olesinski" w:date="2015-07-04T18:46:00Z">
+          <w:pPr/>
+        </w:pPrChange>
+      </w:pPr>
+      <w:ins w:id="253" w:author="Wlodek Olesinski" w:date="2015-07-04T18:42:00Z">
+        <w:r>
+          <w:t xml:space="preserve">&lt;-A: [81 02 00 </w:t>
+        </w:r>
+        <w:proofErr w:type="spellStart"/>
+        <w:r>
+          <w:t>00</w:t>
+        </w:r>
+        <w:proofErr w:type="spellEnd"/>
+        <w:r>
+          <w:t xml:space="preserve"> </w:t>
+        </w:r>
+        <w:proofErr w:type="spellStart"/>
+        <w:r>
+          <w:t>00</w:t>
+        </w:r>
+        <w:proofErr w:type="spellEnd"/>
+        <w:r>
+          <w:t>]</w:t>
+        </w:r>
+      </w:ins>
+    </w:p>
+    <w:p>
+      <w:pPr>
+        <w:ind w:left="720"/>
+        <w:rPr>
+          <w:ins w:id="254" w:author="Wlodek Olesinski" w:date="2015-07-04T18:42:00Z"/>
+        </w:rPr>
+        <w:pPrChange w:id="255" w:author="Wlodek Olesinski" w:date="2015-07-04T18:46:00Z">
+          <w:pPr/>
+        </w:pPrChange>
+      </w:pPr>
+      <w:proofErr w:type="gramStart"/>
+      <w:ins w:id="256" w:author="Wlodek Olesinski" w:date="2015-07-04T18:42:00Z">
+        <w:r>
+          <w:t>!RSP</w:t>
+        </w:r>
+        <w:proofErr w:type="gramEnd"/>
+        <w:r>
+          <w:t xml:space="preserve">: EADDR </w:t>
+        </w:r>
+        <w:proofErr w:type="spellStart"/>
+        <w:r>
+          <w:t>nid</w:t>
+        </w:r>
+        <w:proofErr w:type="spellEnd"/>
+        <w:r>
+          <w:t>=2 ref=0</w:t>
+        </w:r>
+      </w:ins>
+    </w:p>
+    <w:p>
+      <w:pPr>
+        <w:ind w:left="720"/>
+        <w:rPr>
+          <w:ins w:id="257" w:author="Wlodek Olesinski" w:date="2015-07-04T18:42:00Z"/>
+        </w:rPr>
+        <w:pPrChange w:id="258" w:author="Wlodek Olesinski" w:date="2015-07-04T18:46:00Z">
+          <w:pPr/>
+        </w:pPrChange>
+      </w:pPr>
+      <w:ins w:id="259" w:author="Wlodek Olesinski" w:date="2015-07-04T18:42:00Z">
+        <w:r>
+          <w:t>&lt;-O: [1d 02 00 42 80 03 02 00]</w:t>
+        </w:r>
+      </w:ins>
+    </w:p>
+    <w:p>
+      <w:pPr>
+        <w:rPr>
+          <w:ins w:id="260" w:author="Wlodek Olesinski" w:date="2015-07-04T18:42:00Z"/>
+        </w:rPr>
+      </w:pPr>
+      <w:ins w:id="261" w:author="Wlodek Olesinski" w:date="2015-07-04T18:42:00Z">
+        <w:r>
+          <w:t>Broadcast not allowed.</w:t>
+        </w:r>
+      </w:ins>
+    </w:p>
+    <w:p>
+      <w:pPr>
+        <w:rPr>
+          <w:ins w:id="262" w:author="Wlodek Olesinski" w:date="2015-07-04T18:42:00Z"/>
+        </w:rPr>
+      </w:pPr>
+    </w:p>
+    <w:p>
+      <w:pPr>
+        <w:ind w:left="720"/>
+        <w:rPr>
+          <w:ins w:id="263" w:author="Wlodek Olesinski" w:date="2015-07-04T18:42:00Z"/>
+        </w:rPr>
+        <w:pPrChange w:id="264" w:author="Wlodek Olesinski" w:date="2015-07-04T18:46:00Z">
+          <w:pPr/>
+        </w:pPrChange>
+      </w:pPr>
+      <w:proofErr w:type="gramStart"/>
+      <w:ins w:id="265" w:author="Wlodek Olesinski" w:date="2015-07-04T18:42:00Z">
+        <w:r>
+          <w:t>control</w:t>
+        </w:r>
+        <w:proofErr w:type="gramEnd"/>
+        <w:r>
+          <w:t xml:space="preserve"> -</w:t>
+        </w:r>
+        <w:proofErr w:type="spellStart"/>
+        <w:r>
+          <w:t>nodeid</w:t>
+        </w:r>
+        <w:proofErr w:type="spellEnd"/>
+        <w:r>
+          <w:t xml:space="preserve"> 2</w:t>
+        </w:r>
+      </w:ins>
+    </w:p>
+    <w:p>
+      <w:pPr>
+        <w:ind w:left="720"/>
+        <w:rPr>
+          <w:ins w:id="266" w:author="Wlodek Olesinski" w:date="2015-07-04T18:42:00Z"/>
+        </w:rPr>
+        <w:pPrChange w:id="267" w:author="Wlodek Olesinski" w:date="2015-07-04T18:46:00Z">
+          <w:pPr/>
+        </w:pPrChange>
+      </w:pPr>
+      <w:proofErr w:type="gramStart"/>
+      <w:ins w:id="268" w:author="Wlodek Olesinski" w:date="2015-07-04T18:42:00Z">
+        <w:r>
+          <w:t>relay</w:t>
+        </w:r>
+        <w:proofErr w:type="gramEnd"/>
+        <w:r>
+          <w:t xml:space="preserve"> -m 1 -</w:t>
+        </w:r>
+        <w:proofErr w:type="spellStart"/>
+        <w:r>
+          <w:t>dest</w:t>
+        </w:r>
+        <w:proofErr w:type="spellEnd"/>
+        <w:r>
+          <w:t xml:space="preserve"> 1 3 4 5</w:t>
+        </w:r>
+      </w:ins>
+    </w:p>
+    <w:p>
+      <w:pPr>
+        <w:ind w:left="720"/>
+        <w:rPr>
+          <w:ins w:id="269" w:author="Wlodek Olesinski" w:date="2015-07-04T18:42:00Z"/>
+        </w:rPr>
+        <w:pPrChange w:id="270" w:author="Wlodek Olesinski" w:date="2015-07-04T18:46:00Z">
+          <w:pPr/>
+        </w:pPrChange>
+      </w:pPr>
+      <w:ins w:id="271" w:author="Wlodek Olesinski" w:date="2015-07-04T18:42:00Z">
+        <w:r>
+          <w:t>--&gt;: [82 02 00 42 81 02 00 01 00 03 04 05]</w:t>
+        </w:r>
+      </w:ins>
+    </w:p>
+    <w:p>
+      <w:pPr>
+        <w:ind w:left="720"/>
+        <w:rPr>
+          <w:ins w:id="272" w:author="Wlodek Olesinski" w:date="2015-07-04T18:42:00Z"/>
+        </w:rPr>
+        <w:pPrChange w:id="273" w:author="Wlodek Olesinski" w:date="2015-07-04T18:46:00Z">
+          <w:pPr/>
+        </w:pPrChange>
+      </w:pPr>
+      <w:ins w:id="274" w:author="Wlodek Olesinski" w:date="2015-07-04T18:42:00Z">
+        <w:r>
+          <w:t xml:space="preserve">-ACK: OK </w:t>
+        </w:r>
+        <w:proofErr w:type="spellStart"/>
+        <w:r>
+          <w:t>nid</w:t>
+        </w:r>
+        <w:proofErr w:type="spellEnd"/>
+        <w:r>
+          <w:t xml:space="preserve">=2 </w:t>
+        </w:r>
+        <w:proofErr w:type="spellStart"/>
+        <w:r>
+          <w:t>seq</w:t>
+        </w:r>
+        <w:proofErr w:type="spellEnd"/>
+        <w:r>
+          <w:t>=2</w:t>
+        </w:r>
+      </w:ins>
+    </w:p>
+    <w:p>
+      <w:pPr>
+        <w:ind w:left="720"/>
+        <w:rPr>
+          <w:ins w:id="275" w:author="Wlodek Olesinski" w:date="2015-07-04T18:42:00Z"/>
+          <w:rPrChange w:id="276" w:author="Wlodek Olesinski" w:date="2015-07-04T18:42:00Z">
+            <w:rPr>
+              <w:ins w:id="277" w:author="Wlodek Olesinski" w:date="2015-07-04T18:42:00Z"/>
+              <w:lang w:val="pl-PL"/>
+            </w:rPr>
+          </w:rPrChange>
+        </w:rPr>
+        <w:pPrChange w:id="278" w:author="Wlodek Olesinski" w:date="2015-07-04T18:46:00Z">
+          <w:pPr/>
+        </w:pPrChange>
+      </w:pPr>
+      <w:ins w:id="279" w:author="Wlodek Olesinski" w:date="2015-07-04T18:42:00Z">
+        <w:r>
+          <w:rPr>
+            <w:rPrChange w:id="280" w:author="Wlodek Olesinski" w:date="2015-07-04T18:42:00Z">
+              <w:rPr>
+                <w:lang w:val="pl-PL"/>
+              </w:rPr>
+            </w:rPrChange>
+          </w:rPr>
+          <w:lastRenderedPageBreak/>
+          <w:t xml:space="preserve">&lt;-A: [82 02 00 </w:t>
+        </w:r>
+        <w:proofErr w:type="spellStart"/>
+        <w:r>
+          <w:rPr>
+            <w:rPrChange w:id="281" w:author="Wlodek Olesinski" w:date="2015-07-04T18:42:00Z">
+              <w:rPr>
+                <w:lang w:val="pl-PL"/>
+              </w:rPr>
+            </w:rPrChange>
+          </w:rPr>
+          <w:t>00</w:t>
+        </w:r>
+        <w:proofErr w:type="spellEnd"/>
+        <w:r>
+          <w:rPr>
+            <w:rPrChange w:id="282" w:author="Wlodek Olesinski" w:date="2015-07-04T18:42:00Z">
+              <w:rPr>
+                <w:lang w:val="pl-PL"/>
+              </w:rPr>
+            </w:rPrChange>
+          </w:rPr>
+          <w:t xml:space="preserve"> </w:t>
+        </w:r>
+        <w:proofErr w:type="spellStart"/>
+        <w:r>
+          <w:rPr>
+            <w:rPrChange w:id="283" w:author="Wlodek Olesinski" w:date="2015-07-04T18:42:00Z">
+              <w:rPr>
+                <w:lang w:val="pl-PL"/>
+              </w:rPr>
+            </w:rPrChange>
+          </w:rPr>
+          <w:t>00</w:t>
+        </w:r>
+        <w:proofErr w:type="spellEnd"/>
+        <w:r>
+          <w:rPr>
+            <w:rPrChange w:id="284" w:author="Wlodek Olesinski" w:date="2015-07-04T18:42:00Z">
+              <w:rPr>
+                <w:lang w:val="pl-PL"/>
+              </w:rPr>
+            </w:rPrChange>
+          </w:rPr>
+          <w:t>]</w:t>
+        </w:r>
+      </w:ins>
+    </w:p>
+    <w:p>
+      <w:pPr>
+        <w:ind w:left="720"/>
+        <w:rPr>
+          <w:ins w:id="285" w:author="Wlodek Olesinski" w:date="2015-07-04T18:42:00Z"/>
+          <w:lang w:val="pl-PL"/>
+        </w:rPr>
+        <w:pPrChange w:id="286" w:author="Wlodek Olesinski" w:date="2015-07-04T18:46:00Z">
+          <w:pPr/>
+        </w:pPrChange>
+      </w:pPr>
+      <w:ins w:id="287" w:author="Wlodek Olesinski" w:date="2015-07-04T18:42:00Z">
+        <w:r>
+          <w:rPr>
+            <w:lang w:val="pl-PL"/>
+          </w:rPr>
+          <w:t>!RSP: OK nid=2 ref=1</w:t>
+        </w:r>
+      </w:ins>
+    </w:p>
+    <w:p>
+      <w:pPr>
+        <w:ind w:left="720"/>
+        <w:rPr>
+          <w:ins w:id="288" w:author="Wlodek Olesinski" w:date="2015-07-04T18:42:00Z"/>
+          <w:lang w:val="pl-PL"/>
+          <w:rPrChange w:id="289" w:author="Wlodek Olesinski" w:date="2015-07-04T18:42:00Z">
+            <w:rPr>
+              <w:ins w:id="290" w:author="Wlodek Olesinski" w:date="2015-07-04T18:42:00Z"/>
+            </w:rPr>
+          </w:rPrChange>
+        </w:rPr>
+        <w:pPrChange w:id="291" w:author="Wlodek Olesinski" w:date="2015-07-04T18:46:00Z">
+          <w:pPr/>
+        </w:pPrChange>
+      </w:pPr>
+      <w:ins w:id="292" w:author="Wlodek Olesinski" w:date="2015-07-04T18:42:00Z">
+        <w:r>
+          <w:rPr>
+            <w:lang w:val="pl-PL"/>
+            <w:rPrChange w:id="293" w:author="Wlodek Olesinski" w:date="2015-07-04T18:42:00Z">
+              <w:rPr/>
+            </w:rPrChange>
+          </w:rPr>
+          <w:t>&lt;-O: [1e 02 00 42 81 00 02 00]</w:t>
+        </w:r>
+      </w:ins>
+    </w:p>
+    <w:p>
+      <w:pPr>
+        <w:rPr>
+          <w:ins w:id="294" w:author="Wlodek Olesinski" w:date="2015-07-04T18:42:00Z"/>
+        </w:rPr>
+      </w:pPr>
+      <w:ins w:id="295" w:author="Wlodek Olesinski" w:date="2015-07-04T18:42:00Z">
+        <w:r>
+          <w:t>Note that this ACK came from node 1, where the relay showed this:</w:t>
+        </w:r>
+      </w:ins>
+    </w:p>
+    <w:p>
+      <w:pPr>
+        <w:ind w:left="720"/>
+        <w:rPr>
+          <w:ins w:id="296" w:author="Wlodek Olesinski" w:date="2015-07-04T18:42:00Z"/>
+        </w:rPr>
+        <w:pPrChange w:id="297" w:author="Wlodek Olesinski" w:date="2015-07-04T18:46:00Z">
+          <w:pPr/>
+        </w:pPrChange>
+      </w:pPr>
+      <w:ins w:id="298" w:author="Wlodek Olesinski" w:date="2015-07-04T18:42:00Z">
+        <w:r>
+          <w:t>-REP: relay</w:t>
+        </w:r>
+        <w:proofErr w:type="gramStart"/>
+        <w:r>
+          <w:t>:[</w:t>
+        </w:r>
+        <w:proofErr w:type="gramEnd"/>
+        <w:r>
+          <w:t>mode=1,src=2] &lt;03 04 05&gt;</w:t>
+        </w:r>
+      </w:ins>
+    </w:p>
+    <w:p>
+      <w:pPr>
+        <w:ind w:left="720"/>
+        <w:rPr>
+          <w:ins w:id="299" w:author="Wlodek Olesinski" w:date="2015-07-04T18:42:00Z"/>
+        </w:rPr>
+        <w:pPrChange w:id="300" w:author="Wlodek Olesinski" w:date="2015-07-04T18:46:00Z">
+          <w:pPr/>
+        </w:pPrChange>
+      </w:pPr>
+      <w:ins w:id="301" w:author="Wlodek Olesinski" w:date="2015-07-04T18:42:00Z">
+        <w:r>
+          <w:t>&lt;-O: [09 01 00 ff 01 42 02 00 03 04 05]</w:t>
+        </w:r>
+      </w:ins>
+    </w:p>
+    <w:p>
+      <w:pPr>
+        <w:rPr>
+          <w:ins w:id="302" w:author="Wlodek Olesinski" w:date="2015-07-04T18:42:00Z"/>
+        </w:rPr>
+      </w:pPr>
+    </w:p>
+    <w:p>
+      <w:pPr>
+        <w:pPrChange w:id="303" w:author="Wlodek Olesinski" w:date="2015-07-04T18:42:00Z">
+          <w:pPr>
+            <w:spacing w:after="240"/>
+            <w:ind w:left="720"/>
+            <w:jc w:val="both"/>
+          </w:pPr>
+        </w:pPrChange>
+      </w:pPr>
     </w:p>
     <w:sectPr>
       <w:pgSz w:w="12240" w:h="15840"/>
@@ -16595,7 +20053,15 @@
         <w:footnoteRef/>
       </w:r>
       <w:r>
-        <w:t xml:space="preserve"> After some deliberations, we have decided against the 16-bit checksum (previously suggested). A relatively easy solution would be to use Fletcher's checksums, but even that is rather expensive (computationally, e.g., it requires non-trivial division) and whichever way we look at it, appears as an overkill. After all, the UART connects components on the same PCB and should be in principle reliable. The simple sum makes much better use of the checksum byte than the parity bits while being practically equally easy to compute, so this modification is sensible, cheap, and natural.</w:t>
+        <w:t xml:space="preserve"> After some deliberations, we have decided against the 16-bit checksum (previously suggested). A relatively easy solution would be to use Fletcher's checksums, but even that is rather expensive (computationally, e.g., it requires non-trivial division) and whichever way we look at it, appears as </w:t>
+      </w:r>
+      <w:proofErr w:type="gramStart"/>
+      <w:r>
+        <w:t>an overkill</w:t>
+      </w:r>
+      <w:proofErr w:type="gramEnd"/>
+      <w:r>
+        <w:t>. After all, the UART connects components on the same PCB and should be in principle reliable. The simple sum makes much better use of the checksum byte than the parity bits while being practically equally easy to compute, so this modification is sensible, cheap, and natural.</w:t>
       </w:r>
     </w:p>
   </w:footnote>
@@ -18811,7 +22277,7 @@
   <a:extraClrSchemeLst/>
   <a:extLst>
     <a:ext uri="{05A4C25C-085E-4340-85A3-A5531E510DB2}">
-      <thm15:themeFamily xmlns="" xmlns:thm15="http://schemas.microsoft.com/office/thememl/2012/main" name="Office Theme" id="{62F939B6-93AF-4DB8-9C6B-D6C7DFDC589F}" vid="{4A3C46E8-61CC-4603-A589-7422A47A8E4A}"/>
+      <thm15:themeFamily xmlns:thm15="http://schemas.microsoft.com/office/thememl/2012/main" xmlns="" name="Office Theme" id="{62F939B6-93AF-4DB8-9C6B-D6C7DFDC589F}" vid="{4A3C46E8-61CC-4603-A589-7422A47A8E4A}"/>
     </a:ext>
   </a:extLst>
 </a:theme>
@@ -18822,7 +22288,7 @@
 </file>
 
 <file path=customXml/itemProps1.xml><?xml version="1.0" encoding="utf-8"?>
-<ds:datastoreItem xmlns:ds="http://schemas.openxmlformats.org/officeDocument/2006/customXml" ds:itemID="{3068963E-1DD9-45FD-B6C8-FFC9994BD41E}">
+<ds:datastoreItem xmlns:ds="http://schemas.openxmlformats.org/officeDocument/2006/customXml" ds:itemID="{F5494D58-C22D-4FF5-B2CB-262FA6BFC79E}">
   <ds:schemaRefs>
     <ds:schemaRef ds:uri="http://schemas.openxmlformats.org/officeDocument/2006/bibliography"/>
   </ds:schemaRefs>

</xml_diff>

<commit_message>
Untagged: added location reports to shared_plug in locaspot (as well as spot, it doesn't hurt); moved the interface document to spot/DOC, including the pictures, added Appendix B mentioning the new report; also, tested locaspot with real nodes and it seems to work; power level zero is useless, though; we have to decide on the right PATABLE setting for these experiments.
</commit_message>
<xml_diff>
--- a/PROPRIETARY/inProgress/spot/DOC/150704_preliminary.docx
+++ b/PROPRIETARY/inProgress/spot/DOC/150704_preliminary.docx
@@ -91,13 +91,7 @@
         <w:rPr>
           <w:rFonts w:ascii="Arial" w:hAnsi="Arial" w:cs="Arial"/>
         </w:rPr>
-        <w:t xml:space="preserve">July </w:t>
-      </w:r>
-      <w:r>
-        <w:rPr>
-          <w:rFonts w:ascii="Arial" w:hAnsi="Arial" w:cs="Arial"/>
-        </w:rPr>
-        <w:t>6</w:t>
+        <w:t>August 3</w:t>
       </w:r>
       <w:r>
         <w:rPr>
@@ -989,7 +983,7 @@
             <v:path o:extrusionok="f" gradientshapeok="t" o:connecttype="rect"/>
             <o:lock v:ext="edit" aspectratio="t"/>
           </v:shapetype>
-          <v:shape id="_x0000_i1025" type="#_x0000_t75" style="width:296.35pt;height:93.75pt">
+          <v:shape id="_x0000_i1025" type="#_x0000_t75" style="width:296.5pt;height:94pt">
             <v:imagedata r:id="rId8" o:title="offormat"/>
           </v:shape>
         </w:pict>
@@ -1792,6 +1786,7 @@
           <w:rFonts w:ascii="Courier New" w:hAnsi="Courier New" w:cs="Courier New"/>
           <w:b/>
         </w:rPr>
+        <w:lastRenderedPageBreak/>
         <w:tab/>
         <w:t>packet [</w:t>
       </w:r>
@@ -1858,7 +1853,6 @@
         <w:rPr>
           <w:rFonts w:ascii="Arial" w:hAnsi="Arial" w:cs="Arial"/>
         </w:rPr>
-        <w:lastRenderedPageBreak/>
         <w:t xml:space="preserve">The maximum length </w:t>
       </w:r>
       <w:r>
@@ -4211,7 +4205,7 @@
           <w:rFonts w:ascii="Arial" w:hAnsi="Arial" w:cs="Arial"/>
         </w:rPr>
         <w:pict>
-          <v:shape id="_x0000_i1026" type="#_x0000_t75" style="width:331pt;height:50.8pt">
+          <v:shape id="_x0000_i1026" type="#_x0000_t75" style="width:331pt;height:51pt">
             <v:imagedata r:id="rId9" o:title="coformat"/>
           </v:shape>
         </w:pict>
@@ -4428,7 +4422,7 @@
           <w:rFonts w:ascii="Arial" w:hAnsi="Arial" w:cs="Arial"/>
         </w:rPr>
         <w:pict>
-          <v:shape id="_x0000_i1027" type="#_x0000_t75" style="width:392.35pt;height:50.8pt">
+          <v:shape id="_x0000_i1027" type="#_x0000_t75" style="width:392pt;height:51pt">
             <v:imagedata r:id="rId10" o:title="reformat"/>
           </v:shape>
         </w:pict>
@@ -4940,7 +4934,7 @@
           <w:b/>
         </w:rPr>
         <w:pict>
-          <v:shape id="_x0000_i1028" type="#_x0000_t75" style="width:3in;height:50.8pt">
+          <v:shape id="_x0000_i1028" type="#_x0000_t75" style="width:3in;height:51pt">
             <v:imagedata r:id="rId11" o:title="rpformat"/>
           </v:shape>
         </w:pict>
@@ -13232,7 +13226,7 @@
           <w:noProof/>
         </w:rPr>
         <w:pict>
-          <v:shape id="_x0000_i1029" type="#_x0000_t75" style="width:165.2pt;height:56.95pt">
+          <v:shape id="_x0000_i1029" type="#_x0000_t75" style="width:165.5pt;height:57pt">
             <v:imagedata r:id="rId15" o:title="fwpayload"/>
           </v:shape>
         </w:pict>
@@ -16767,54 +16761,43 @@
       <w:pPr>
         <w:spacing w:after="0"/>
         <w:ind w:left="720"/>
-      </w:pPr>
-      <w:r>
-        <w:t xml:space="preserve">&lt;-A: [85 02 00 </w:t>
-      </w:r>
-      <w:proofErr w:type="spellStart"/>
-      <w:r>
-        <w:t>00</w:t>
-      </w:r>
-      <w:proofErr w:type="spellEnd"/>
-      <w:r>
-        <w:t xml:space="preserve"> </w:t>
-      </w:r>
-      <w:proofErr w:type="spellStart"/>
-      <w:r>
-        <w:t>00</w:t>
-      </w:r>
-      <w:proofErr w:type="spellEnd"/>
-      <w:r>
-        <w:t>]</w:t>
+        <w:rPr>
+          <w:lang w:val="pl-PL"/>
+        </w:rPr>
+      </w:pPr>
+      <w:r>
+        <w:rPr>
+          <w:lang w:val="pl-PL"/>
+        </w:rPr>
+        <w:t>&lt;-A: [85 02 00 00 00]</w:t>
       </w:r>
     </w:p>
     <w:p>
       <w:pPr>
         <w:spacing w:after="0"/>
         <w:ind w:left="720"/>
-      </w:pPr>
-      <w:r>
-        <w:t xml:space="preserve">-RSP: OK </w:t>
-      </w:r>
-      <w:proofErr w:type="spellStart"/>
-      <w:r>
-        <w:t>nid</w:t>
-      </w:r>
-      <w:proofErr w:type="spellEnd"/>
-      <w:r>
-        <w:t xml:space="preserve">=2 ref=4 </w:t>
-      </w:r>
-      <w:proofErr w:type="spellStart"/>
-      <w:r>
-        <w:t>setassoc</w:t>
-      </w:r>
-      <w:proofErr w:type="spellEnd"/>
+        <w:rPr>
+          <w:lang w:val="pl-PL"/>
+        </w:rPr>
+      </w:pPr>
+      <w:r>
+        <w:rPr>
+          <w:lang w:val="pl-PL"/>
+        </w:rPr>
+        <w:t>-RSP: OK nid=2 ref=4 setassoc</w:t>
+      </w:r>
     </w:p>
     <w:p>
       <w:pPr>
         <w:ind w:left="720"/>
-      </w:pPr>
-      <w:r>
+        <w:rPr>
+          <w:lang w:val="pl-PL"/>
+        </w:rPr>
+      </w:pPr>
+      <w:r>
+        <w:rPr>
+          <w:lang w:val="pl-PL"/>
+        </w:rPr>
         <w:t>&lt;-O: [08 02 00 13 84 00 02 00]</w:t>
       </w:r>
     </w:p>
@@ -16910,54 +16893,43 @@
       <w:pPr>
         <w:spacing w:after="0"/>
         <w:ind w:left="720"/>
-      </w:pPr>
-      <w:r>
-        <w:t xml:space="preserve">&lt;-A: [86 02 00 </w:t>
-      </w:r>
-      <w:proofErr w:type="spellStart"/>
-      <w:r>
-        <w:t>00</w:t>
-      </w:r>
-      <w:proofErr w:type="spellEnd"/>
-      <w:r>
-        <w:t xml:space="preserve"> </w:t>
-      </w:r>
-      <w:proofErr w:type="spellStart"/>
-      <w:r>
-        <w:t>00</w:t>
-      </w:r>
-      <w:proofErr w:type="spellEnd"/>
-      <w:r>
-        <w:t>]</w:t>
+        <w:rPr>
+          <w:lang w:val="pl-PL"/>
+        </w:rPr>
+      </w:pPr>
+      <w:r>
+        <w:rPr>
+          <w:lang w:val="pl-PL"/>
+        </w:rPr>
+        <w:t>&lt;-A: [86 02 00 00 00]</w:t>
       </w:r>
     </w:p>
     <w:p>
       <w:pPr>
         <w:spacing w:after="0"/>
         <w:ind w:left="720"/>
-      </w:pPr>
-      <w:r>
-        <w:t xml:space="preserve">-RSP: OK </w:t>
-      </w:r>
-      <w:proofErr w:type="spellStart"/>
-      <w:r>
-        <w:t>nid</w:t>
-      </w:r>
-      <w:proofErr w:type="spellEnd"/>
-      <w:r>
-        <w:t xml:space="preserve">=2 ref=5 </w:t>
-      </w:r>
-      <w:proofErr w:type="spellStart"/>
-      <w:r>
-        <w:t>setassoc</w:t>
-      </w:r>
-      <w:proofErr w:type="spellEnd"/>
+        <w:rPr>
+          <w:lang w:val="pl-PL"/>
+        </w:rPr>
+      </w:pPr>
+      <w:r>
+        <w:rPr>
+          <w:lang w:val="pl-PL"/>
+        </w:rPr>
+        <w:t>-RSP: OK nid=2 ref=5 setassoc</w:t>
+      </w:r>
     </w:p>
     <w:p>
       <w:pPr>
         <w:ind w:left="720"/>
-      </w:pPr>
-      <w:r>
+        <w:rPr>
+          <w:lang w:val="pl-PL"/>
+        </w:rPr>
+      </w:pPr>
+      <w:r>
+        <w:rPr>
+          <w:lang w:val="pl-PL"/>
+        </w:rPr>
         <w:t>&lt;-O: [09 02 00 13 85 00 02 00]</w:t>
       </w:r>
     </w:p>
@@ -17162,54 +17134,43 @@
       <w:pPr>
         <w:spacing w:after="0"/>
         <w:ind w:left="720"/>
-      </w:pPr>
-      <w:r>
-        <w:t xml:space="preserve">&lt;-A: [89 02 00 </w:t>
-      </w:r>
-      <w:proofErr w:type="spellStart"/>
-      <w:r>
-        <w:t>00</w:t>
-      </w:r>
-      <w:proofErr w:type="spellEnd"/>
-      <w:r>
-        <w:t xml:space="preserve"> </w:t>
-      </w:r>
-      <w:proofErr w:type="spellStart"/>
-      <w:r>
-        <w:t>00</w:t>
-      </w:r>
-      <w:proofErr w:type="spellEnd"/>
-      <w:r>
-        <w:t>]</w:t>
+        <w:rPr>
+          <w:lang w:val="pl-PL"/>
+        </w:rPr>
+      </w:pPr>
+      <w:r>
+        <w:rPr>
+          <w:lang w:val="pl-PL"/>
+        </w:rPr>
+        <w:t>&lt;-A: [89 02 00 00 00]</w:t>
       </w:r>
     </w:p>
     <w:p>
       <w:pPr>
         <w:spacing w:after="0"/>
         <w:ind w:left="720"/>
-      </w:pPr>
-      <w:r>
-        <w:t xml:space="preserve">-RSP: OK </w:t>
-      </w:r>
-      <w:proofErr w:type="spellStart"/>
-      <w:r>
-        <w:t>nid</w:t>
-      </w:r>
-      <w:proofErr w:type="spellEnd"/>
-      <w:r>
-        <w:t xml:space="preserve">=2 ref=8 </w:t>
-      </w:r>
-      <w:proofErr w:type="spellStart"/>
-      <w:r>
-        <w:t>setassoc</w:t>
-      </w:r>
-      <w:proofErr w:type="spellEnd"/>
+        <w:rPr>
+          <w:lang w:val="pl-PL"/>
+        </w:rPr>
+      </w:pPr>
+      <w:r>
+        <w:rPr>
+          <w:lang w:val="pl-PL"/>
+        </w:rPr>
+        <w:t>-RSP: OK nid=2 ref=8 setassoc</w:t>
+      </w:r>
     </w:p>
     <w:p>
       <w:pPr>
         <w:ind w:left="720"/>
-      </w:pPr>
-      <w:r>
+        <w:rPr>
+          <w:lang w:val="pl-PL"/>
+        </w:rPr>
+      </w:pPr>
+      <w:r>
+        <w:rPr>
+          <w:lang w:val="pl-PL"/>
+        </w:rPr>
         <w:t>&lt;-O: [0c 02 00 13 88 00 02 00]</w:t>
       </w:r>
     </w:p>
@@ -17644,10 +17605,439 @@
         <w:ind w:left="720"/>
       </w:pPr>
       <w:r>
-        <w:rPr>
-          <w:lang w:val="pl-PL"/>
-        </w:rPr>
-        <w:t>&lt;-O: [0f 02 00 14 8b 00 02 00 00 00 00 00 00 00 00 00 00 00 00 00 00 00 00 00 00 00 00 00 00 00 00 00 00 00 00 00 00 00 00 00 00 00 00 00 00 00 00 00 00 00 00 00 00 00 65 00 ff 66 00 ff 00 00 00 00 00 00 00 00 00]</w:t>
+        <w:t xml:space="preserve">&lt;-O: [0f 02 00 14 8b 00 02 00 </w:t>
+      </w:r>
+      <w:proofErr w:type="spellStart"/>
+      <w:r>
+        <w:t>00</w:t>
+      </w:r>
+      <w:proofErr w:type="spellEnd"/>
+      <w:r>
+        <w:t xml:space="preserve"> </w:t>
+      </w:r>
+      <w:proofErr w:type="spellStart"/>
+      <w:r>
+        <w:t>00</w:t>
+      </w:r>
+      <w:proofErr w:type="spellEnd"/>
+      <w:r>
+        <w:t xml:space="preserve"> </w:t>
+      </w:r>
+      <w:proofErr w:type="spellStart"/>
+      <w:r>
+        <w:t>00</w:t>
+      </w:r>
+      <w:proofErr w:type="spellEnd"/>
+      <w:r>
+        <w:t xml:space="preserve"> </w:t>
+      </w:r>
+      <w:proofErr w:type="spellStart"/>
+      <w:r>
+        <w:t>00</w:t>
+      </w:r>
+      <w:proofErr w:type="spellEnd"/>
+      <w:r>
+        <w:t xml:space="preserve"> </w:t>
+      </w:r>
+      <w:proofErr w:type="spellStart"/>
+      <w:r>
+        <w:t>00</w:t>
+      </w:r>
+      <w:proofErr w:type="spellEnd"/>
+      <w:r>
+        <w:t xml:space="preserve"> </w:t>
+      </w:r>
+      <w:proofErr w:type="spellStart"/>
+      <w:r>
+        <w:t>00</w:t>
+      </w:r>
+      <w:proofErr w:type="spellEnd"/>
+      <w:r>
+        <w:t xml:space="preserve"> </w:t>
+      </w:r>
+      <w:proofErr w:type="spellStart"/>
+      <w:r>
+        <w:t>00</w:t>
+      </w:r>
+      <w:proofErr w:type="spellEnd"/>
+      <w:r>
+        <w:t xml:space="preserve"> </w:t>
+      </w:r>
+      <w:proofErr w:type="spellStart"/>
+      <w:r>
+        <w:t>00</w:t>
+      </w:r>
+      <w:proofErr w:type="spellEnd"/>
+      <w:r>
+        <w:t xml:space="preserve"> </w:t>
+      </w:r>
+      <w:proofErr w:type="spellStart"/>
+      <w:r>
+        <w:t>00</w:t>
+      </w:r>
+      <w:proofErr w:type="spellEnd"/>
+      <w:r>
+        <w:t xml:space="preserve"> </w:t>
+      </w:r>
+      <w:proofErr w:type="spellStart"/>
+      <w:r>
+        <w:t>00</w:t>
+      </w:r>
+      <w:proofErr w:type="spellEnd"/>
+      <w:r>
+        <w:t xml:space="preserve"> </w:t>
+      </w:r>
+      <w:proofErr w:type="spellStart"/>
+      <w:r>
+        <w:t>00</w:t>
+      </w:r>
+      <w:proofErr w:type="spellEnd"/>
+      <w:r>
+        <w:t xml:space="preserve"> </w:t>
+      </w:r>
+      <w:proofErr w:type="spellStart"/>
+      <w:r>
+        <w:t>00</w:t>
+      </w:r>
+      <w:proofErr w:type="spellEnd"/>
+      <w:r>
+        <w:t xml:space="preserve"> </w:t>
+      </w:r>
+      <w:proofErr w:type="spellStart"/>
+      <w:r>
+        <w:t>00</w:t>
+      </w:r>
+      <w:proofErr w:type="spellEnd"/>
+      <w:r>
+        <w:t xml:space="preserve"> </w:t>
+      </w:r>
+      <w:proofErr w:type="spellStart"/>
+      <w:r>
+        <w:t>00</w:t>
+      </w:r>
+      <w:proofErr w:type="spellEnd"/>
+      <w:r>
+        <w:t xml:space="preserve"> </w:t>
+      </w:r>
+      <w:proofErr w:type="spellStart"/>
+      <w:r>
+        <w:t>00</w:t>
+      </w:r>
+      <w:proofErr w:type="spellEnd"/>
+      <w:r>
+        <w:t xml:space="preserve"> </w:t>
+      </w:r>
+      <w:proofErr w:type="spellStart"/>
+      <w:r>
+        <w:t>00</w:t>
+      </w:r>
+      <w:proofErr w:type="spellEnd"/>
+      <w:r>
+        <w:t xml:space="preserve"> </w:t>
+      </w:r>
+      <w:proofErr w:type="spellStart"/>
+      <w:r>
+        <w:t>00</w:t>
+      </w:r>
+      <w:proofErr w:type="spellEnd"/>
+      <w:r>
+        <w:t xml:space="preserve"> </w:t>
+      </w:r>
+      <w:proofErr w:type="spellStart"/>
+      <w:r>
+        <w:t>00</w:t>
+      </w:r>
+      <w:proofErr w:type="spellEnd"/>
+      <w:r>
+        <w:t xml:space="preserve"> </w:t>
+      </w:r>
+      <w:proofErr w:type="spellStart"/>
+      <w:r>
+        <w:t>00</w:t>
+      </w:r>
+      <w:proofErr w:type="spellEnd"/>
+      <w:r>
+        <w:t xml:space="preserve"> </w:t>
+      </w:r>
+      <w:proofErr w:type="spellStart"/>
+      <w:r>
+        <w:t>00</w:t>
+      </w:r>
+      <w:proofErr w:type="spellEnd"/>
+      <w:r>
+        <w:t xml:space="preserve"> </w:t>
+      </w:r>
+      <w:proofErr w:type="spellStart"/>
+      <w:r>
+        <w:t>00</w:t>
+      </w:r>
+      <w:proofErr w:type="spellEnd"/>
+      <w:r>
+        <w:t xml:space="preserve"> </w:t>
+      </w:r>
+      <w:proofErr w:type="spellStart"/>
+      <w:r>
+        <w:t>00</w:t>
+      </w:r>
+      <w:proofErr w:type="spellEnd"/>
+      <w:r>
+        <w:t xml:space="preserve"> </w:t>
+      </w:r>
+      <w:proofErr w:type="spellStart"/>
+      <w:r>
+        <w:t>00</w:t>
+      </w:r>
+      <w:proofErr w:type="spellEnd"/>
+      <w:r>
+        <w:t xml:space="preserve"> </w:t>
+      </w:r>
+      <w:proofErr w:type="spellStart"/>
+      <w:r>
+        <w:t>00</w:t>
+      </w:r>
+      <w:proofErr w:type="spellEnd"/>
+      <w:r>
+        <w:t xml:space="preserve"> </w:t>
+      </w:r>
+      <w:proofErr w:type="spellStart"/>
+      <w:r>
+        <w:t>00</w:t>
+      </w:r>
+      <w:proofErr w:type="spellEnd"/>
+      <w:r>
+        <w:t xml:space="preserve"> </w:t>
+      </w:r>
+      <w:proofErr w:type="spellStart"/>
+      <w:r>
+        <w:t>00</w:t>
+      </w:r>
+      <w:proofErr w:type="spellEnd"/>
+      <w:r>
+        <w:t xml:space="preserve"> </w:t>
+      </w:r>
+      <w:proofErr w:type="spellStart"/>
+      <w:r>
+        <w:t>00</w:t>
+      </w:r>
+      <w:proofErr w:type="spellEnd"/>
+      <w:r>
+        <w:t xml:space="preserve"> </w:t>
+      </w:r>
+      <w:proofErr w:type="spellStart"/>
+      <w:r>
+        <w:t>00</w:t>
+      </w:r>
+      <w:proofErr w:type="spellEnd"/>
+      <w:r>
+        <w:t xml:space="preserve"> </w:t>
+      </w:r>
+      <w:proofErr w:type="spellStart"/>
+      <w:r>
+        <w:t>00</w:t>
+      </w:r>
+      <w:proofErr w:type="spellEnd"/>
+      <w:r>
+        <w:t xml:space="preserve"> </w:t>
+      </w:r>
+      <w:proofErr w:type="spellStart"/>
+      <w:r>
+        <w:t>00</w:t>
+      </w:r>
+      <w:proofErr w:type="spellEnd"/>
+      <w:r>
+        <w:t xml:space="preserve"> </w:t>
+      </w:r>
+      <w:proofErr w:type="spellStart"/>
+      <w:r>
+        <w:t>00</w:t>
+      </w:r>
+      <w:proofErr w:type="spellEnd"/>
+      <w:r>
+        <w:t xml:space="preserve"> </w:t>
+      </w:r>
+      <w:proofErr w:type="spellStart"/>
+      <w:r>
+        <w:t>00</w:t>
+      </w:r>
+      <w:proofErr w:type="spellEnd"/>
+      <w:r>
+        <w:t xml:space="preserve"> </w:t>
+      </w:r>
+      <w:proofErr w:type="spellStart"/>
+      <w:r>
+        <w:t>00</w:t>
+      </w:r>
+      <w:proofErr w:type="spellEnd"/>
+      <w:r>
+        <w:t xml:space="preserve"> </w:t>
+      </w:r>
+      <w:proofErr w:type="spellStart"/>
+      <w:r>
+        <w:t>00</w:t>
+      </w:r>
+      <w:proofErr w:type="spellEnd"/>
+      <w:r>
+        <w:t xml:space="preserve"> </w:t>
+      </w:r>
+      <w:proofErr w:type="spellStart"/>
+      <w:r>
+        <w:t>00</w:t>
+      </w:r>
+      <w:proofErr w:type="spellEnd"/>
+      <w:r>
+        <w:t xml:space="preserve"> </w:t>
+      </w:r>
+      <w:proofErr w:type="spellStart"/>
+      <w:r>
+        <w:t>00</w:t>
+      </w:r>
+      <w:proofErr w:type="spellEnd"/>
+      <w:r>
+        <w:t xml:space="preserve"> </w:t>
+      </w:r>
+      <w:proofErr w:type="spellStart"/>
+      <w:r>
+        <w:t>00</w:t>
+      </w:r>
+      <w:proofErr w:type="spellEnd"/>
+      <w:r>
+        <w:t xml:space="preserve"> </w:t>
+      </w:r>
+      <w:proofErr w:type="spellStart"/>
+      <w:r>
+        <w:t>00</w:t>
+      </w:r>
+      <w:proofErr w:type="spellEnd"/>
+      <w:r>
+        <w:t xml:space="preserve"> </w:t>
+      </w:r>
+      <w:proofErr w:type="spellStart"/>
+      <w:r>
+        <w:t>00</w:t>
+      </w:r>
+      <w:proofErr w:type="spellEnd"/>
+      <w:r>
+        <w:t xml:space="preserve"> </w:t>
+      </w:r>
+      <w:proofErr w:type="spellStart"/>
+      <w:r>
+        <w:t>00</w:t>
+      </w:r>
+      <w:proofErr w:type="spellEnd"/>
+      <w:r>
+        <w:t xml:space="preserve"> </w:t>
+      </w:r>
+      <w:proofErr w:type="spellStart"/>
+      <w:r>
+        <w:t>00</w:t>
+      </w:r>
+      <w:proofErr w:type="spellEnd"/>
+      <w:r>
+        <w:t xml:space="preserve"> </w:t>
+      </w:r>
+      <w:proofErr w:type="spellStart"/>
+      <w:r>
+        <w:t>00</w:t>
+      </w:r>
+      <w:proofErr w:type="spellEnd"/>
+      <w:r>
+        <w:t xml:space="preserve"> </w:t>
+      </w:r>
+      <w:proofErr w:type="spellStart"/>
+      <w:r>
+        <w:t>00</w:t>
+      </w:r>
+      <w:proofErr w:type="spellEnd"/>
+      <w:r>
+        <w:t xml:space="preserve"> </w:t>
+      </w:r>
+      <w:proofErr w:type="spellStart"/>
+      <w:r>
+        <w:t>00</w:t>
+      </w:r>
+      <w:proofErr w:type="spellEnd"/>
+      <w:r>
+        <w:t xml:space="preserve"> </w:t>
+      </w:r>
+      <w:proofErr w:type="spellStart"/>
+      <w:r>
+        <w:t>00</w:t>
+      </w:r>
+      <w:proofErr w:type="spellEnd"/>
+      <w:r>
+        <w:t xml:space="preserve"> </w:t>
+      </w:r>
+      <w:proofErr w:type="spellStart"/>
+      <w:r>
+        <w:t>00</w:t>
+      </w:r>
+      <w:proofErr w:type="spellEnd"/>
+      <w:r>
+        <w:t xml:space="preserve"> 65 00 ff 66 00 ff 00 </w:t>
+      </w:r>
+      <w:proofErr w:type="spellStart"/>
+      <w:r>
+        <w:t>00</w:t>
+      </w:r>
+      <w:proofErr w:type="spellEnd"/>
+      <w:r>
+        <w:t xml:space="preserve"> </w:t>
+      </w:r>
+      <w:proofErr w:type="spellStart"/>
+      <w:r>
+        <w:t>00</w:t>
+      </w:r>
+      <w:proofErr w:type="spellEnd"/>
+      <w:r>
+        <w:t xml:space="preserve"> </w:t>
+      </w:r>
+      <w:proofErr w:type="spellStart"/>
+      <w:r>
+        <w:t>00</w:t>
+      </w:r>
+      <w:proofErr w:type="spellEnd"/>
+      <w:r>
+        <w:t xml:space="preserve"> </w:t>
+      </w:r>
+      <w:proofErr w:type="spellStart"/>
+      <w:r>
+        <w:t>00</w:t>
+      </w:r>
+      <w:proofErr w:type="spellEnd"/>
+      <w:r>
+        <w:t xml:space="preserve"> </w:t>
+      </w:r>
+      <w:proofErr w:type="spellStart"/>
+      <w:r>
+        <w:t>00</w:t>
+      </w:r>
+      <w:proofErr w:type="spellEnd"/>
+      <w:r>
+        <w:t xml:space="preserve"> </w:t>
+      </w:r>
+      <w:proofErr w:type="spellStart"/>
+      <w:r>
+        <w:t>00</w:t>
+      </w:r>
+      <w:proofErr w:type="spellEnd"/>
+      <w:r>
+        <w:t xml:space="preserve"> </w:t>
+      </w:r>
+      <w:proofErr w:type="spellStart"/>
+      <w:r>
+        <w:t>00</w:t>
+      </w:r>
+      <w:proofErr w:type="spellEnd"/>
+      <w:r>
+        <w:t xml:space="preserve"> </w:t>
+      </w:r>
+      <w:proofErr w:type="spellStart"/>
+      <w:r>
+        <w:t>00</w:t>
+      </w:r>
+      <w:proofErr w:type="spellEnd"/>
+      <w:r>
+        <w:t>]</w:t>
       </w:r>
     </w:p>
     <w:p/>
@@ -17897,6 +18287,785 @@
       <w:r>
         <w:t>&lt;-O: [09 01 00 ff 01 42 02 00 03 04 05]</w:t>
       </w:r>
+    </w:p>
+    <w:p>
+      <w:pPr>
+        <w:rPr>
+          <w:rFonts w:asciiTheme="majorHAnsi" w:eastAsiaTheme="majorEastAsia" w:hAnsiTheme="majorHAnsi" w:cstheme="majorBidi"/>
+          <w:color w:val="323E4F" w:themeColor="text2" w:themeShade="BF"/>
+          <w:spacing w:val="5"/>
+          <w:kern w:val="28"/>
+          <w:sz w:val="52"/>
+          <w:szCs w:val="52"/>
+        </w:rPr>
+      </w:pPr>
+      <w:r>
+        <w:br w:type="page"/>
+      </w:r>
+    </w:p>
+    <w:p>
+      <w:pPr>
+        <w:pStyle w:val="Title"/>
+      </w:pPr>
+      <w:r>
+        <w:lastRenderedPageBreak/>
+        <w:t>Appendix B</w:t>
+      </w:r>
+    </w:p>
+    <w:p>
+      <w:pPr>
+        <w:jc w:val="both"/>
+      </w:pPr>
+      <w:r>
+        <w:t>Here we document any tentative or additional interface which formally does not belong to Version 1.5 or even Version 2.0, but has been added for</w:t>
+      </w:r>
+      <w:r>
+        <w:t xml:space="preserve"> experiments and tes</w:t>
+      </w:r>
+      <w:r>
+        <w:t>ting.</w:t>
+      </w:r>
+    </w:p>
+    <w:p>
+      <w:pPr>
+        <w:pStyle w:val="Heading2"/>
+        <w:numPr>
+          <w:ilvl w:val="0"/>
+          <w:numId w:val="0"/>
+        </w:numPr>
+      </w:pPr>
+      <w:r>
+        <w:t>B.1 Location burst reports</w:t>
+      </w:r>
+    </w:p>
+    <w:p>
+      <w:pPr>
+        <w:jc w:val="both"/>
+      </w:pPr>
+      <w:r>
+        <w:t xml:space="preserve">As of August 3, 2015, we have included a special report type representing survey messages </w:t>
+      </w:r>
+      <w:r>
+        <w:t>issued to the master</w:t>
+      </w:r>
+      <w:r>
+        <w:t xml:space="preserve"> by Pegs receiving location bursts from Tags.</w:t>
+      </w:r>
+      <w:r>
+        <w:t xml:space="preserve"> As forwarded in the form of a report, a location burst amounts to 32 RSSI values collected from one Tag (see the ATOLS document).</w:t>
+      </w:r>
+      <w:r>
+        <w:t xml:space="preserve"> Here is the layout of a burst report.</w:t>
+      </w:r>
+    </w:p>
+    <w:tbl>
+      <w:tblPr>
+        <w:tblStyle w:val="TableGrid"/>
+        <w:tblW w:w="0" w:type="auto"/>
+        <w:tblLook w:val="04A0"/>
+      </w:tblPr>
+      <w:tblGrid>
+        <w:gridCol w:w="3192"/>
+        <w:gridCol w:w="3192"/>
+      </w:tblGrid>
+      <w:tr>
+        <w:tc>
+          <w:tcPr>
+            <w:tcW w:w="6384" w:type="dxa"/>
+            <w:gridSpan w:val="2"/>
+            <w:tcBorders>
+              <w:bottom w:val="single" w:sz="4" w:space="0" w:color="auto"/>
+              <w:right w:val="single" w:sz="4" w:space="0" w:color="auto"/>
+            </w:tcBorders>
+            <w:shd w:val="clear" w:color="auto" w:fill="D9D9D9" w:themeFill="background1" w:themeFillShade="D9"/>
+          </w:tcPr>
+          <w:p>
+            <w:pPr>
+              <w:pStyle w:val="Heading3"/>
+              <w:numPr>
+                <w:ilvl w:val="0"/>
+                <w:numId w:val="0"/>
+              </w:numPr>
+              <w:spacing w:before="120" w:after="120"/>
+              <w:outlineLvl w:val="2"/>
+              <w:rPr>
+                <w:b/>
+              </w:rPr>
+            </w:pPr>
+            <w:r>
+              <w:rPr>
+                <w:b/>
+              </w:rPr>
+              <w:t>Location burst</w:t>
+            </w:r>
+            <w:r>
+              <w:rPr>
+                <w:b/>
+              </w:rPr>
+              <w:t xml:space="preserve"> report</w:t>
+            </w:r>
+          </w:p>
+        </w:tc>
+      </w:tr>
+      <w:tr>
+        <w:tc>
+          <w:tcPr>
+            <w:tcW w:w="3192" w:type="dxa"/>
+            <w:shd w:val="clear" w:color="auto" w:fill="A6A6A6" w:themeFill="background1" w:themeFillShade="A6"/>
+          </w:tcPr>
+          <w:p>
+            <w:pPr>
+              <w:spacing w:before="120" w:after="120"/>
+              <w:jc w:val="both"/>
+              <w:rPr>
+                <w:rFonts w:ascii="Arial" w:hAnsi="Arial" w:cs="Arial"/>
+                <w:b/>
+              </w:rPr>
+            </w:pPr>
+            <w:r>
+              <w:rPr>
+                <w:rFonts w:ascii="Arial" w:hAnsi="Arial" w:cs="Arial"/>
+                <w:b/>
+              </w:rPr>
+              <w:t>Symbolic</w:t>
+            </w:r>
+          </w:p>
+        </w:tc>
+        <w:tc>
+          <w:tcPr>
+            <w:tcW w:w="3192" w:type="dxa"/>
+            <w:shd w:val="clear" w:color="auto" w:fill="A6A6A6" w:themeFill="background1" w:themeFillShade="A6"/>
+          </w:tcPr>
+          <w:p>
+            <w:pPr>
+              <w:spacing w:before="120" w:after="120"/>
+              <w:jc w:val="both"/>
+              <w:rPr>
+                <w:rFonts w:ascii="Arial" w:hAnsi="Arial" w:cs="Arial"/>
+                <w:b/>
+              </w:rPr>
+            </w:pPr>
+            <w:proofErr w:type="spellStart"/>
+            <w:r>
+              <w:rPr>
+                <w:rFonts w:ascii="Arial" w:hAnsi="Arial" w:cs="Arial"/>
+                <w:b/>
+              </w:rPr>
+              <w:t>RepType</w:t>
+            </w:r>
+            <w:proofErr w:type="spellEnd"/>
+          </w:p>
+        </w:tc>
+      </w:tr>
+      <w:tr>
+        <w:tc>
+          <w:tcPr>
+            <w:tcW w:w="3192" w:type="dxa"/>
+            <w:shd w:val="clear" w:color="auto" w:fill="auto"/>
+          </w:tcPr>
+          <w:p>
+            <w:pPr>
+              <w:spacing w:before="120" w:after="120"/>
+              <w:jc w:val="both"/>
+              <w:rPr>
+                <w:rFonts w:ascii="Arial" w:hAnsi="Arial" w:cs="Arial"/>
+              </w:rPr>
+            </w:pPr>
+            <w:r>
+              <w:rPr>
+                <w:rFonts w:ascii="Arial" w:hAnsi="Arial" w:cs="Arial"/>
+              </w:rPr>
+              <w:t>REP_LOCA</w:t>
+            </w:r>
+          </w:p>
+        </w:tc>
+        <w:tc>
+          <w:tcPr>
+            <w:tcW w:w="3192" w:type="dxa"/>
+            <w:shd w:val="clear" w:color="auto" w:fill="auto"/>
+          </w:tcPr>
+          <w:p>
+            <w:pPr>
+              <w:spacing w:before="120" w:after="120"/>
+              <w:jc w:val="both"/>
+              <w:rPr>
+                <w:rFonts w:ascii="Arial" w:hAnsi="Arial" w:cs="Arial"/>
+              </w:rPr>
+            </w:pPr>
+            <w:r>
+              <w:rPr>
+                <w:rFonts w:ascii="Arial" w:hAnsi="Arial" w:cs="Arial"/>
+              </w:rPr>
+              <w:t>0xB1</w:t>
+            </w:r>
+          </w:p>
+        </w:tc>
+      </w:tr>
+    </w:tbl>
+    <w:p>
+      <w:pPr>
+        <w:spacing w:after="240"/>
+        <w:jc w:val="both"/>
+        <w:rPr>
+          <w:rFonts w:ascii="Courier New" w:hAnsi="Courier New" w:cs="Courier New"/>
+          <w:b/>
+        </w:rPr>
+      </w:pPr>
+    </w:p>
+    <w:p>
+      <w:pPr>
+        <w:spacing w:after="240"/>
+        <w:jc w:val="both"/>
+        <w:rPr>
+          <w:rFonts w:ascii="Arial" w:hAnsi="Arial" w:cs="Arial"/>
+        </w:rPr>
+      </w:pPr>
+      <w:r>
+        <w:rPr>
+          <w:rFonts w:ascii="Arial" w:hAnsi="Arial" w:cs="Arial"/>
+        </w:rPr>
+        <w:t xml:space="preserve">The reports </w:t>
+      </w:r>
+      <w:r>
+        <w:rPr>
+          <w:rFonts w:ascii="Arial" w:hAnsi="Arial" w:cs="Arial"/>
+        </w:rPr>
+        <w:t>conveys to</w:t>
+      </w:r>
+      <w:r>
+        <w:rPr>
+          <w:rFonts w:ascii="Arial" w:hAnsi="Arial" w:cs="Arial"/>
+        </w:rPr>
+        <w:t xml:space="preserve"> the OSS </w:t>
+      </w:r>
+      <w:r>
+        <w:rPr>
+          <w:rFonts w:ascii="Arial" w:hAnsi="Arial" w:cs="Arial"/>
+        </w:rPr>
+        <w:t>the 32 RSSI values collected from a Tag issuing a location burst.</w:t>
+      </w:r>
+    </w:p>
+    <w:p>
+      <w:pPr>
+        <w:spacing w:after="240"/>
+        <w:jc w:val="both"/>
+        <w:rPr>
+          <w:rFonts w:ascii="Arial" w:hAnsi="Arial" w:cs="Arial"/>
+        </w:rPr>
+      </w:pPr>
+      <w:r>
+        <w:rPr>
+          <w:rFonts w:ascii="Arial" w:hAnsi="Arial" w:cs="Arial"/>
+        </w:rPr>
+        <w:t>Payload layout:</w:t>
+      </w:r>
+    </w:p>
+    <w:p>
+      <w:pPr>
+        <w:spacing w:after="240"/>
+        <w:jc w:val="both"/>
+        <w:rPr>
+          <w:rFonts w:ascii="Arial" w:hAnsi="Arial" w:cs="Arial"/>
+        </w:rPr>
+      </w:pPr>
+      <w:r>
+        <w:rPr>
+          <w:rFonts w:ascii="Arial" w:hAnsi="Arial" w:cs="Arial"/>
+          <w:noProof/>
+        </w:rPr>
+        <w:drawing>
+          <wp:inline distT="0" distB="0" distL="0" distR="0">
+            <wp:extent cx="3561905" cy="723618"/>
+            <wp:effectExtent l="0" t="0" r="445" b="0"/>
+            <wp:docPr id="6" name="Picture 5" descr="lrpayformat.png"/>
+            <wp:cNvGraphicFramePr>
+              <a:graphicFrameLocks xmlns:a="http://schemas.openxmlformats.org/drawingml/2006/main" noChangeAspect="1"/>
+            </wp:cNvGraphicFramePr>
+            <a:graphic xmlns:a="http://schemas.openxmlformats.org/drawingml/2006/main">
+              <a:graphicData uri="http://schemas.openxmlformats.org/drawingml/2006/picture">
+                <pic:pic xmlns:pic="http://schemas.openxmlformats.org/drawingml/2006/picture">
+                  <pic:nvPicPr>
+                    <pic:cNvPr id="0" name="lrpayformat.png"/>
+                    <pic:cNvPicPr/>
+                  </pic:nvPicPr>
+                  <pic:blipFill>
+                    <a:blip r:embed="rId18" cstate="print"/>
+                    <a:stretch>
+                      <a:fillRect/>
+                    </a:stretch>
+                  </pic:blipFill>
+                  <pic:spPr>
+                    <a:xfrm>
+                      <a:off x="0" y="0"/>
+                      <a:ext cx="3561905" cy="723618"/>
+                    </a:xfrm>
+                    <a:prstGeom prst="rect">
+                      <a:avLst/>
+                    </a:prstGeom>
+                  </pic:spPr>
+                </pic:pic>
+              </a:graphicData>
+            </a:graphic>
+          </wp:inline>
+        </w:drawing>
+      </w:r>
+    </w:p>
+    <w:p>
+      <w:pPr>
+        <w:spacing w:after="240"/>
+        <w:jc w:val="both"/>
+        <w:rPr>
+          <w:rFonts w:ascii="Arial" w:hAnsi="Arial" w:cs="Arial"/>
+        </w:rPr>
+      </w:pPr>
+    </w:p>
+    <w:tbl>
+      <w:tblPr>
+        <w:tblStyle w:val="TableGrid"/>
+        <w:tblW w:w="0" w:type="auto"/>
+        <w:tblBorders>
+          <w:top w:val="none" w:sz="0" w:space="0" w:color="auto"/>
+          <w:left w:val="none" w:sz="0" w:space="0" w:color="auto"/>
+          <w:bottom w:val="none" w:sz="0" w:space="0" w:color="auto"/>
+          <w:right w:val="none" w:sz="0" w:space="0" w:color="auto"/>
+          <w:insideH w:val="none" w:sz="0" w:space="0" w:color="auto"/>
+          <w:insideV w:val="none" w:sz="0" w:space="0" w:color="auto"/>
+        </w:tblBorders>
+        <w:tblLook w:val="04A0"/>
+      </w:tblPr>
+      <w:tblGrid>
+        <w:gridCol w:w="1188"/>
+        <w:gridCol w:w="8388"/>
+      </w:tblGrid>
+      <w:tr>
+        <w:tc>
+          <w:tcPr>
+            <w:tcW w:w="1188" w:type="dxa"/>
+          </w:tcPr>
+          <w:p>
+            <w:pPr>
+              <w:spacing w:after="240"/>
+              <w:jc w:val="both"/>
+              <w:rPr>
+                <w:rFonts w:ascii="Arial" w:hAnsi="Arial" w:cs="Arial"/>
+                <w:b/>
+              </w:rPr>
+            </w:pPr>
+            <w:proofErr w:type="spellStart"/>
+            <w:r>
+              <w:rPr>
+                <w:rFonts w:ascii="Arial" w:hAnsi="Arial" w:cs="Arial"/>
+                <w:b/>
+              </w:rPr>
+              <w:t>PegId</w:t>
+            </w:r>
+            <w:proofErr w:type="spellEnd"/>
+          </w:p>
+        </w:tc>
+        <w:tc>
+          <w:tcPr>
+            <w:tcW w:w="8388" w:type="dxa"/>
+          </w:tcPr>
+          <w:p>
+            <w:pPr>
+              <w:spacing w:after="240"/>
+              <w:jc w:val="both"/>
+              <w:rPr>
+                <w:rFonts w:ascii="Arial" w:hAnsi="Arial" w:cs="Arial"/>
+              </w:rPr>
+            </w:pPr>
+            <w:r>
+              <w:rPr>
+                <w:rFonts w:ascii="Arial" w:hAnsi="Arial" w:cs="Arial"/>
+              </w:rPr>
+              <w:t xml:space="preserve">The identifier of the Peg that has received the </w:t>
+            </w:r>
+            <w:r>
+              <w:rPr>
+                <w:rFonts w:ascii="Arial" w:hAnsi="Arial" w:cs="Arial"/>
+              </w:rPr>
+              <w:t>burst</w:t>
+            </w:r>
+            <w:r>
+              <w:rPr>
+                <w:rFonts w:ascii="Arial" w:hAnsi="Arial" w:cs="Arial"/>
+              </w:rPr>
+              <w:t xml:space="preserve"> from the originating Tag.</w:t>
+            </w:r>
+          </w:p>
+        </w:tc>
+      </w:tr>
+      <w:tr>
+        <w:tc>
+          <w:tcPr>
+            <w:tcW w:w="1188" w:type="dxa"/>
+          </w:tcPr>
+          <w:p>
+            <w:pPr>
+              <w:tabs>
+                <w:tab w:val="left" w:pos="780"/>
+              </w:tabs>
+              <w:spacing w:after="240"/>
+              <w:jc w:val="both"/>
+              <w:rPr>
+                <w:rFonts w:ascii="Arial" w:hAnsi="Arial" w:cs="Arial"/>
+                <w:b/>
+              </w:rPr>
+            </w:pPr>
+            <w:proofErr w:type="spellStart"/>
+            <w:r>
+              <w:rPr>
+                <w:rFonts w:ascii="Arial" w:hAnsi="Arial" w:cs="Arial"/>
+                <w:b/>
+              </w:rPr>
+              <w:t>TagId</w:t>
+            </w:r>
+            <w:proofErr w:type="spellEnd"/>
+            <w:r>
+              <w:rPr>
+                <w:rFonts w:ascii="Arial" w:hAnsi="Arial" w:cs="Arial"/>
+                <w:b/>
+              </w:rPr>
+              <w:tab/>
+            </w:r>
+          </w:p>
+        </w:tc>
+        <w:tc>
+          <w:tcPr>
+            <w:tcW w:w="8388" w:type="dxa"/>
+          </w:tcPr>
+          <w:p>
+            <w:pPr>
+              <w:spacing w:after="240"/>
+              <w:jc w:val="both"/>
+              <w:rPr>
+                <w:rFonts w:ascii="Arial" w:hAnsi="Arial" w:cs="Arial"/>
+              </w:rPr>
+            </w:pPr>
+            <w:r>
+              <w:rPr>
+                <w:rFonts w:ascii="Arial" w:hAnsi="Arial" w:cs="Arial"/>
+              </w:rPr>
+              <w:t xml:space="preserve">The identifier of the Tag </w:t>
+            </w:r>
+            <w:r>
+              <w:rPr>
+                <w:rFonts w:ascii="Arial" w:hAnsi="Arial" w:cs="Arial"/>
+              </w:rPr>
+              <w:t>issuing the burst</w:t>
+            </w:r>
+            <w:r>
+              <w:rPr>
+                <w:rFonts w:ascii="Arial" w:hAnsi="Arial" w:cs="Arial"/>
+              </w:rPr>
+              <w:t>.</w:t>
+            </w:r>
+          </w:p>
+        </w:tc>
+      </w:tr>
+      <w:tr>
+        <w:tc>
+          <w:tcPr>
+            <w:tcW w:w="1188" w:type="dxa"/>
+          </w:tcPr>
+          <w:p>
+            <w:pPr>
+              <w:tabs>
+                <w:tab w:val="left" w:pos="780"/>
+              </w:tabs>
+              <w:spacing w:after="240"/>
+              <w:jc w:val="both"/>
+              <w:rPr>
+                <w:rFonts w:ascii="Arial" w:hAnsi="Arial" w:cs="Arial"/>
+                <w:b/>
+              </w:rPr>
+            </w:pPr>
+            <w:r>
+              <w:rPr>
+                <w:rFonts w:ascii="Arial" w:hAnsi="Arial" w:cs="Arial"/>
+                <w:b/>
+              </w:rPr>
+              <w:t>Ref</w:t>
+            </w:r>
+          </w:p>
+        </w:tc>
+        <w:tc>
+          <w:tcPr>
+            <w:tcW w:w="8388" w:type="dxa"/>
+          </w:tcPr>
+          <w:p>
+            <w:pPr>
+              <w:spacing w:after="240"/>
+              <w:jc w:val="both"/>
+              <w:rPr>
+                <w:rFonts w:ascii="Arial" w:hAnsi="Arial" w:cs="Arial"/>
+              </w:rPr>
+            </w:pPr>
+            <w:r>
+              <w:rPr>
+                <w:rFonts w:ascii="Arial" w:hAnsi="Arial" w:cs="Arial"/>
+              </w:rPr>
+              <w:t xml:space="preserve">The </w:t>
+            </w:r>
+            <w:r>
+              <w:rPr>
+                <w:rFonts w:ascii="Arial" w:hAnsi="Arial" w:cs="Arial"/>
+              </w:rPr>
+              <w:t>reference number (identifying a specific burst and, e.g., preventing duplicates).</w:t>
+            </w:r>
+          </w:p>
+        </w:tc>
+      </w:tr>
+      <w:tr>
+        <w:tc>
+          <w:tcPr>
+            <w:tcW w:w="1188" w:type="dxa"/>
+          </w:tcPr>
+          <w:p>
+            <w:pPr>
+              <w:tabs>
+                <w:tab w:val="left" w:pos="780"/>
+              </w:tabs>
+              <w:spacing w:after="240"/>
+              <w:jc w:val="both"/>
+              <w:rPr>
+                <w:rFonts w:ascii="Arial" w:hAnsi="Arial" w:cs="Arial"/>
+                <w:b/>
+              </w:rPr>
+            </w:pPr>
+            <w:r>
+              <w:rPr>
+                <w:rFonts w:ascii="Arial" w:hAnsi="Arial" w:cs="Arial"/>
+                <w:b/>
+              </w:rPr>
+              <w:t>RSS</w:t>
+            </w:r>
+          </w:p>
+        </w:tc>
+        <w:tc>
+          <w:tcPr>
+            <w:tcW w:w="8388" w:type="dxa"/>
+          </w:tcPr>
+          <w:p>
+            <w:pPr>
+              <w:spacing w:after="240"/>
+              <w:jc w:val="both"/>
+              <w:rPr>
+                <w:rFonts w:ascii="Arial" w:hAnsi="Arial" w:cs="Arial"/>
+              </w:rPr>
+            </w:pPr>
+            <w:r>
+              <w:rPr>
+                <w:rFonts w:ascii="Arial" w:hAnsi="Arial" w:cs="Arial"/>
+              </w:rPr>
+              <w:t>An RSS value.</w:t>
+            </w:r>
+          </w:p>
+        </w:tc>
+      </w:tr>
+      <w:tr>
+        <w:tc>
+          <w:tcPr>
+            <w:tcW w:w="1188" w:type="dxa"/>
+          </w:tcPr>
+          <w:p>
+            <w:pPr>
+              <w:tabs>
+                <w:tab w:val="left" w:pos="780"/>
+              </w:tabs>
+              <w:spacing w:after="240"/>
+              <w:jc w:val="both"/>
+              <w:rPr>
+                <w:rFonts w:ascii="Arial" w:hAnsi="Arial" w:cs="Arial"/>
+                <w:b/>
+              </w:rPr>
+            </w:pPr>
+          </w:p>
+        </w:tc>
+        <w:tc>
+          <w:tcPr>
+            <w:tcW w:w="8388" w:type="dxa"/>
+          </w:tcPr>
+          <w:p>
+            <w:pPr>
+              <w:spacing w:after="240"/>
+              <w:jc w:val="both"/>
+              <w:rPr>
+                <w:rFonts w:ascii="Arial" w:hAnsi="Arial" w:cs="Arial"/>
+              </w:rPr>
+            </w:pPr>
+          </w:p>
+        </w:tc>
+      </w:tr>
+      <w:tr>
+        <w:tc>
+          <w:tcPr>
+            <w:tcW w:w="1188" w:type="dxa"/>
+          </w:tcPr>
+          <w:p>
+            <w:pPr>
+              <w:tabs>
+                <w:tab w:val="left" w:pos="780"/>
+              </w:tabs>
+              <w:spacing w:after="240"/>
+              <w:jc w:val="both"/>
+              <w:rPr>
+                <w:rFonts w:ascii="Arial" w:hAnsi="Arial" w:cs="Arial"/>
+                <w:b/>
+              </w:rPr>
+            </w:pPr>
+          </w:p>
+        </w:tc>
+        <w:tc>
+          <w:tcPr>
+            <w:tcW w:w="8388" w:type="dxa"/>
+          </w:tcPr>
+          <w:p>
+            <w:pPr>
+              <w:spacing w:after="240"/>
+              <w:jc w:val="both"/>
+              <w:rPr>
+                <w:rFonts w:ascii="Arial" w:hAnsi="Arial" w:cs="Arial"/>
+              </w:rPr>
+            </w:pPr>
+          </w:p>
+        </w:tc>
+      </w:tr>
+      <w:tr>
+        <w:tc>
+          <w:tcPr>
+            <w:tcW w:w="1188" w:type="dxa"/>
+          </w:tcPr>
+          <w:p>
+            <w:pPr>
+              <w:tabs>
+                <w:tab w:val="left" w:pos="780"/>
+              </w:tabs>
+              <w:spacing w:after="240"/>
+              <w:jc w:val="both"/>
+              <w:rPr>
+                <w:rFonts w:ascii="Arial" w:hAnsi="Arial" w:cs="Arial"/>
+                <w:b/>
+              </w:rPr>
+            </w:pPr>
+          </w:p>
+        </w:tc>
+        <w:tc>
+          <w:tcPr>
+            <w:tcW w:w="8388" w:type="dxa"/>
+          </w:tcPr>
+          <w:p>
+            <w:pPr>
+              <w:spacing w:after="240"/>
+              <w:jc w:val="both"/>
+              <w:rPr>
+                <w:rFonts w:ascii="Arial" w:hAnsi="Arial" w:cs="Arial"/>
+              </w:rPr>
+            </w:pPr>
+          </w:p>
+        </w:tc>
+      </w:tr>
+      <w:tr>
+        <w:tc>
+          <w:tcPr>
+            <w:tcW w:w="1188" w:type="dxa"/>
+          </w:tcPr>
+          <w:p>
+            <w:pPr>
+              <w:tabs>
+                <w:tab w:val="left" w:pos="780"/>
+              </w:tabs>
+              <w:spacing w:after="240"/>
+              <w:jc w:val="both"/>
+              <w:rPr>
+                <w:rFonts w:ascii="Arial" w:hAnsi="Arial" w:cs="Arial"/>
+                <w:b/>
+              </w:rPr>
+            </w:pPr>
+          </w:p>
+        </w:tc>
+        <w:tc>
+          <w:tcPr>
+            <w:tcW w:w="8388" w:type="dxa"/>
+          </w:tcPr>
+          <w:p>
+            <w:pPr>
+              <w:spacing w:after="240"/>
+              <w:jc w:val="both"/>
+              <w:rPr>
+                <w:rFonts w:ascii="Arial" w:hAnsi="Arial" w:cs="Arial"/>
+              </w:rPr>
+            </w:pPr>
+          </w:p>
+        </w:tc>
+      </w:tr>
+      <w:tr>
+        <w:tc>
+          <w:tcPr>
+            <w:tcW w:w="1188" w:type="dxa"/>
+          </w:tcPr>
+          <w:p>
+            <w:pPr>
+              <w:tabs>
+                <w:tab w:val="left" w:pos="780"/>
+              </w:tabs>
+              <w:spacing w:after="240"/>
+              <w:jc w:val="both"/>
+              <w:rPr>
+                <w:rFonts w:ascii="Arial" w:hAnsi="Arial" w:cs="Arial"/>
+                <w:b/>
+              </w:rPr>
+            </w:pPr>
+          </w:p>
+        </w:tc>
+        <w:tc>
+          <w:tcPr>
+            <w:tcW w:w="8388" w:type="dxa"/>
+          </w:tcPr>
+          <w:p>
+            <w:pPr>
+              <w:spacing w:after="240"/>
+              <w:jc w:val="both"/>
+              <w:rPr>
+                <w:rFonts w:ascii="Arial" w:hAnsi="Arial" w:cs="Arial"/>
+              </w:rPr>
+            </w:pPr>
+          </w:p>
+        </w:tc>
+      </w:tr>
+    </w:tbl>
+    <w:p>
+      <w:pPr>
+        <w:spacing w:after="240"/>
+        <w:jc w:val="both"/>
+        <w:rPr>
+          <w:rFonts w:ascii="Arial" w:hAnsi="Arial" w:cs="Arial"/>
+        </w:rPr>
+      </w:pPr>
+      <w:r>
+        <w:rPr>
+          <w:rFonts w:ascii="Arial" w:hAnsi="Arial" w:cs="Arial"/>
+        </w:rPr>
+        <w:t>Note that the length of event arguments is flexible. It is even possible for events of the same type to have arguments of different length. For example, a GPS readout</w:t>
+      </w:r>
+      <w:r>
+        <w:rPr>
+          <w:rStyle w:val="FootnoteReference"/>
+          <w:rFonts w:ascii="Arial" w:hAnsi="Arial" w:cs="Arial"/>
+        </w:rPr>
+        <w:footnoteReference w:id="14"/>
+      </w:r>
+      <w:r>
+        <w:rPr>
+          <w:rFonts w:ascii="Arial" w:hAnsi="Arial" w:cs="Arial"/>
+        </w:rPr>
+        <w:t xml:space="preserve"> is typically an ASCII string encoding the geographic position information, whose length may vary depending on its momentary content.</w:t>
+      </w:r>
+    </w:p>
+    <w:p>
+      <w:pPr>
+        <w:ind w:left="720"/>
+      </w:pPr>
     </w:p>
     <w:sectPr>
       <w:pgSz w:w="12240" w:h="15840"/>
@@ -18250,6 +19419,43 @@
       </w:r>
       <w:r>
         <w:t xml:space="preserve">  Minus the lowest-level encapsulation: STX, ETX, checksum, DLEs.</w:t>
+      </w:r>
+    </w:p>
+  </w:footnote>
+  <w:footnote w:id="14">
+    <w:p>
+      <w:pPr>
+        <w:pStyle w:val="FootnoteText"/>
+        <w:jc w:val="both"/>
+      </w:pPr>
+      <w:r>
+        <w:rPr>
+          <w:rStyle w:val="FootnoteReference"/>
+        </w:rPr>
+        <w:footnoteRef/>
+      </w:r>
+      <w:r>
+        <w:t xml:space="preserve"> This</w:t>
+      </w:r>
+      <w:r>
+        <w:t xml:space="preserve"> doesn't mean that we want to have GPS</w:t>
+      </w:r>
+      <w:r>
+        <w:t xml:space="preserve"> modules</w:t>
+      </w:r>
+      <w:r>
+        <w:t xml:space="preserve"> in </w:t>
+      </w:r>
+      <w:proofErr w:type="spellStart"/>
+      <w:r>
+        <w:t>A</w:t>
+      </w:r>
+      <w:r>
+        <w:t>lphanet</w:t>
+      </w:r>
+      <w:proofErr w:type="spellEnd"/>
+      <w:r>
+        <w:t xml:space="preserve"> Tags.</w:t>
       </w:r>
     </w:p>
   </w:footnote>
@@ -18281,7 +19487,7 @@
       <w:legacy w:legacy="1" w:legacySpace="0" w:legacyIndent="720"/>
       <w:lvlJc w:val="left"/>
       <w:pPr>
-        <w:ind w:left="1440" w:hanging="720"/>
+        <w:ind w:left="1080" w:hanging="720"/>
       </w:pPr>
     </w:lvl>
     <w:lvl w:ilvl="2">
@@ -20184,7 +21390,7 @@
   <a:extraClrSchemeLst/>
   <a:extLst>
     <a:ext uri="{05A4C25C-085E-4340-85A3-A5531E510DB2}">
-      <thm15:themeFamily xmlns="" xmlns:thm15="http://schemas.microsoft.com/office/thememl/2012/main" name="Office Theme" id="{62F939B6-93AF-4DB8-9C6B-D6C7DFDC589F}" vid="{4A3C46E8-61CC-4603-A589-7422A47A8E4A}"/>
+      <thm15:themeFamily xmlns:thm15="http://schemas.microsoft.com/office/thememl/2012/main" xmlns="" name="Office Theme" id="{62F939B6-93AF-4DB8-9C6B-D6C7DFDC589F}" vid="{4A3C46E8-61CC-4603-A589-7422A47A8E4A}"/>
     </a:ext>
   </a:extLst>
 </a:theme>
@@ -20195,7 +21401,7 @@
 </file>
 
 <file path=customXml/itemProps1.xml><?xml version="1.0" encoding="utf-8"?>
-<ds:datastoreItem xmlns:ds="http://schemas.openxmlformats.org/officeDocument/2006/customXml" ds:itemID="{08034597-C893-4D0D-B62C-460C2B0EDD78}">
+<ds:datastoreItem xmlns:ds="http://schemas.openxmlformats.org/officeDocument/2006/customXml" ds:itemID="{6ECECFFE-128A-4D91-9179-C9BA06B72D63}">
   <ds:schemaRefs>
     <ds:schemaRef ds:uri="http://schemas.openxmlformats.org/officeDocument/2006/bibliography"/>
   </ds:schemaRefs>

</xml_diff>